<commit_message>
Cambie toda la informacion del archivo a imprimir
</commit_message>
<xml_diff>
--- a/taller investigacion 1.docx
+++ b/taller investigacion 1.docx
@@ -151,6 +151,7 @@
           <w:szCs w:val="24"/>
         </w:rPr>
       </w:pPr>
+      <w:bookmarkStart w:id="0" w:name="_GoBack"/>
       <w:r>
         <w:rPr>
           <w:rFonts w:ascii="Times New Roman" w:hAnsi="Times New Roman" w:cs="Times New Roman"/>
@@ -158,7 +159,17 @@
           <w:sz w:val="24"/>
           <w:szCs w:val="24"/>
         </w:rPr>
-        <w:t>La investigación cualitativa:</w:t>
+        <w:t>La investigación cualitativa</w:t>
+      </w:r>
+      <w:bookmarkEnd w:id="0"/>
+      <w:r>
+        <w:rPr>
+          <w:rFonts w:ascii="Times New Roman" w:hAnsi="Times New Roman" w:cs="Times New Roman"/>
+          <w:b/>
+          <w:sz w:val="24"/>
+          <w:szCs w:val="24"/>
+        </w:rPr>
+        <w:t>:</w:t>
       </w:r>
     </w:p>
     <w:p>
@@ -1396,15 +1407,7 @@
           <w:sz w:val="24"/>
           <w:szCs w:val="24"/>
         </w:rPr>
-        <w:t xml:space="preserve">Tipo objetivo de la investigación que busca un análisis preciso y objetivo, como los conceptos de medición cuestionarios, encuestas, </w:t>
-      </w:r>
-      <w:r>
-        <w:rPr>
-          <w:rFonts w:ascii="Times New Roman" w:hAnsi="Times New Roman" w:cs="Times New Roman"/>
-          <w:sz w:val="24"/>
-          <w:szCs w:val="24"/>
-        </w:rPr>
-        <w:t>etc.</w:t>
+        <w:t>Tipo objetivo de la investigación que busca un análisis preciso y objetivo, como los conceptos de medición cuestionarios, encuestas, etc.</w:t>
       </w:r>
     </w:p>
     <w:p>
@@ -1646,25 +1649,89 @@
           <w:sz w:val="24"/>
           <w:szCs w:val="24"/>
         </w:rPr>
-        <w:t>La investigación no experimental es también conocida como investigación Ex Post Facto, término que proviene del latín y significa después de ocurridos los hechos. De acuerdo con Kerlinger (1983) la investigación Ex Post Facto es un tipo de “... investigación sistemática en la que el investigador no tiene control sobre las variables independientes porque ya ocurrieron los hechos o porque son intrínsecamente manipulables,” (p.269). En la investigación Ex Post Facto los cambios en la variable independiente ya ocurrieron y el investigador tiene que limitarse a la observación de situaciones ya existentes dada la incapacidad de influir sobre las variables y sus efectos (Hernández, Fernández y Baptista, 1991).</w:t>
-      </w:r>
-    </w:p>
-    <w:p>
-      <w:pPr>
-        <w:jc w:val="both"/>
-        <w:rPr>
-          <w:rFonts w:ascii="Times New Roman" w:hAnsi="Times New Roman" w:cs="Times New Roman"/>
-          <w:sz w:val="24"/>
-          <w:szCs w:val="24"/>
-        </w:rPr>
-      </w:pPr>
-      <w:r>
-        <w:rPr>
-          <w:rFonts w:ascii="Times New Roman" w:hAnsi="Times New Roman" w:cs="Times New Roman"/>
-          <w:sz w:val="24"/>
-          <w:szCs w:val="24"/>
-        </w:rPr>
-        <w:t>D´Ary, Jacobs y Razavieh (1982) consideran que la variación de las variables se logra no por manipulación directa sino por medio de la selección de las unidades de análisis en las que la variable estudiada tiene presencia, por ejemplo, se puede analizar como influyo el movimiento del primero de enero de 1994 en Chiapas sobre la economía nacional, también se puede analizar la percepción de personas con síndrome de Down y personas que no lo tienen. En ambos casos el investigador no puede manipular directamente las variables independientes como ocurre en un estudio de corte experimental.</w:t>
+        <w:t xml:space="preserve">La investigación no experimental es también conocida como investigación Ex Post Facto, término que proviene del latín y significa después de ocurridos los hechos. De acuerdo con </w:t>
+      </w:r>
+      <w:proofErr w:type="spellStart"/>
+      <w:r>
+        <w:rPr>
+          <w:rFonts w:ascii="Times New Roman" w:hAnsi="Times New Roman" w:cs="Times New Roman"/>
+          <w:sz w:val="24"/>
+          <w:szCs w:val="24"/>
+        </w:rPr>
+        <w:t>Kerlinger</w:t>
+      </w:r>
+      <w:proofErr w:type="spellEnd"/>
+      <w:r>
+        <w:rPr>
+          <w:rFonts w:ascii="Times New Roman" w:hAnsi="Times New Roman" w:cs="Times New Roman"/>
+          <w:sz w:val="24"/>
+          <w:szCs w:val="24"/>
+        </w:rPr>
+        <w:t xml:space="preserve"> (1983) la investigación Ex Post Facto es un tipo de “... investigación sistemática en la que el investigador no tiene control sobre las variables independientes porque ya ocurrieron los hechos o porque son intrínsecamente manipulables,” (p.269). En la investigación Ex Post Facto los cambios en la variable independiente ya ocurrieron y el investigador tiene que limitarse a la observación de situaciones ya existentes dada la incapacidad de influir sobre las variables y sus efectos (Hernández, Fernández y Baptista, 1991).</w:t>
+      </w:r>
+    </w:p>
+    <w:p>
+      <w:pPr>
+        <w:jc w:val="both"/>
+        <w:rPr>
+          <w:rFonts w:ascii="Times New Roman" w:hAnsi="Times New Roman" w:cs="Times New Roman"/>
+          <w:sz w:val="24"/>
+          <w:szCs w:val="24"/>
+        </w:rPr>
+      </w:pPr>
+      <w:proofErr w:type="spellStart"/>
+      <w:r>
+        <w:rPr>
+          <w:rFonts w:ascii="Times New Roman" w:hAnsi="Times New Roman" w:cs="Times New Roman"/>
+          <w:sz w:val="24"/>
+          <w:szCs w:val="24"/>
+        </w:rPr>
+        <w:t>D´Ary</w:t>
+      </w:r>
+      <w:proofErr w:type="spellEnd"/>
+      <w:r>
+        <w:rPr>
+          <w:rFonts w:ascii="Times New Roman" w:hAnsi="Times New Roman" w:cs="Times New Roman"/>
+          <w:sz w:val="24"/>
+          <w:szCs w:val="24"/>
+        </w:rPr>
+        <w:t xml:space="preserve">, </w:t>
+      </w:r>
+      <w:proofErr w:type="spellStart"/>
+      <w:r>
+        <w:rPr>
+          <w:rFonts w:ascii="Times New Roman" w:hAnsi="Times New Roman" w:cs="Times New Roman"/>
+          <w:sz w:val="24"/>
+          <w:szCs w:val="24"/>
+        </w:rPr>
+        <w:t>Jacobs</w:t>
+      </w:r>
+      <w:proofErr w:type="spellEnd"/>
+      <w:r>
+        <w:rPr>
+          <w:rFonts w:ascii="Times New Roman" w:hAnsi="Times New Roman" w:cs="Times New Roman"/>
+          <w:sz w:val="24"/>
+          <w:szCs w:val="24"/>
+        </w:rPr>
+        <w:t xml:space="preserve"> y </w:t>
+      </w:r>
+      <w:proofErr w:type="spellStart"/>
+      <w:r>
+        <w:rPr>
+          <w:rFonts w:ascii="Times New Roman" w:hAnsi="Times New Roman" w:cs="Times New Roman"/>
+          <w:sz w:val="24"/>
+          <w:szCs w:val="24"/>
+        </w:rPr>
+        <w:t>Razavieh</w:t>
+      </w:r>
+      <w:proofErr w:type="spellEnd"/>
+      <w:r>
+        <w:rPr>
+          <w:rFonts w:ascii="Times New Roman" w:hAnsi="Times New Roman" w:cs="Times New Roman"/>
+          <w:sz w:val="24"/>
+          <w:szCs w:val="24"/>
+        </w:rPr>
+        <w:t xml:space="preserve"> (1982) consideran que la variación de las variables se logra no por manipulación directa sino por medio de la selección de las unidades de análisis en las que la variable estudiada tiene presencia, por ejemplo, se puede analizar como influyo el movimiento del primero de enero de 1994 en Chiapas sobre la economía nacional, también se puede analizar la percepción de personas con síndrome de Down y personas que no lo tienen. En ambos casos el investigador no puede manipular directamente las variables independientes como ocurre en un estudio de corte experimental.</w:t>
       </w:r>
     </w:p>
     <w:p>
@@ -1752,7 +1819,25 @@
           <w:sz w:val="24"/>
           <w:szCs w:val="24"/>
         </w:rPr>
-        <w:t xml:space="preserve">3 Se utilizan métodos estadísticos para el tratamiento y análisis de datos.las diferencias principales entre ambos tipos de investigación radican en </w:t>
+        <w:t xml:space="preserve">3 Se utilizan métodos estadísticos para el tratamiento y análisis de </w:t>
+      </w:r>
+      <w:proofErr w:type="spellStart"/>
+      <w:r>
+        <w:rPr>
+          <w:rFonts w:ascii="Times New Roman" w:hAnsi="Times New Roman" w:cs="Times New Roman"/>
+          <w:sz w:val="24"/>
+          <w:szCs w:val="24"/>
+        </w:rPr>
+        <w:t>datos.las</w:t>
+      </w:r>
+      <w:proofErr w:type="spellEnd"/>
+      <w:r>
+        <w:rPr>
+          <w:rFonts w:ascii="Times New Roman" w:hAnsi="Times New Roman" w:cs="Times New Roman"/>
+          <w:sz w:val="24"/>
+          <w:szCs w:val="24"/>
+        </w:rPr>
+        <w:t xml:space="preserve"> diferencias principales entre ambos tipos de investigación radican en </w:t>
       </w:r>
       <w:r>
         <w:rPr>
@@ -1859,7 +1944,25 @@
           <w:sz w:val="24"/>
           <w:szCs w:val="24"/>
         </w:rPr>
-        <w:t>Si los cambios en la variable independiente ya ocurrieron y están fuera de la capacidad de manipulación y control del investigador, por esta razón en la investigación Ex Post Facto se estudia de manera retrospectiva el fenómeno en cuestión. Lo anterior se puede observar en un estudio sobre las experiencias de desarrollo social de personas con síndrome de Down (variable provocada por la herencia genética y no por el investigador) en un ambiente familiar restrictivo. Ambas variables están fuera del control del investigador. Leedy (1993) define la investigación Ex Post Facto como un proceso inverso a la investigación experimental (ver Figura 3.8).</w:t>
+        <w:t xml:space="preserve">Si los cambios en la variable independiente ya ocurrieron y están fuera de la capacidad de manipulación y control del investigador, por esta razón en la investigación Ex Post Facto se estudia de manera retrospectiva el fenómeno en cuestión. Lo anterior se puede observar en un estudio sobre las experiencias de desarrollo social de personas con síndrome de Down (variable provocada por la herencia genética y no por el investigador) en un ambiente familiar restrictivo. Ambas variables están fuera del control del investigador. </w:t>
+      </w:r>
+      <w:proofErr w:type="spellStart"/>
+      <w:r>
+        <w:rPr>
+          <w:rFonts w:ascii="Times New Roman" w:hAnsi="Times New Roman" w:cs="Times New Roman"/>
+          <w:sz w:val="24"/>
+          <w:szCs w:val="24"/>
+        </w:rPr>
+        <w:t>Leedy</w:t>
+      </w:r>
+      <w:proofErr w:type="spellEnd"/>
+      <w:r>
+        <w:rPr>
+          <w:rFonts w:ascii="Times New Roman" w:hAnsi="Times New Roman" w:cs="Times New Roman"/>
+          <w:sz w:val="24"/>
+          <w:szCs w:val="24"/>
+        </w:rPr>
+        <w:t xml:space="preserve"> (1993) define la investigación Ex Post Facto como un proceso inverso a la investigación experimental (ver Figura 3.8).</w:t>
       </w:r>
     </w:p>
     <w:p>
@@ -1933,39 +2036,61 @@
           <w:sz w:val="24"/>
           <w:szCs w:val="24"/>
         </w:rPr>
-        <w:t xml:space="preserve"> El término cuasi significa casi por lo que un diseño cuasi-experimental casi alcanza el nivel de experimental, el criterio que le falta para llegar a este nivel es que no existe ningún tipo de aleatorización, es decir, no hay manera de asegurar la equivalencia inicial de los grupos experimental y control. Se toman grupos que ya </w:t>
-      </w:r>
-      <w:r>
-        <w:rPr>
-          <w:rFonts w:ascii="Times New Roman" w:hAnsi="Times New Roman" w:cs="Times New Roman"/>
-          <w:sz w:val="24"/>
-          <w:szCs w:val="24"/>
-        </w:rPr>
-        <w:t>están</w:t>
-      </w:r>
-      <w:r>
-        <w:rPr>
-          <w:rFonts w:ascii="Times New Roman" w:hAnsi="Times New Roman" w:cs="Times New Roman"/>
-          <w:sz w:val="24"/>
-          <w:szCs w:val="24"/>
-        </w:rPr>
-        <w:t xml:space="preserve"> integrados por lo que las unidades de análisis no se asignan al azar ni por pareamiento aleatorio. La carencia de aleatorización implica la presencia de posibles problemas de validez tanto interna como externa. La validez interna se ve afectada por el fenómeno de selección, la regresión estadística y el proceso de maduración. La validez externa se ve afectada por la variable población, es decir, resulta difícil determinar a </w:t>
-      </w:r>
-      <w:r>
-        <w:rPr>
-          <w:rFonts w:ascii="Times New Roman" w:hAnsi="Times New Roman" w:cs="Times New Roman"/>
-          <w:sz w:val="24"/>
-          <w:szCs w:val="24"/>
-        </w:rPr>
-        <w:t>qué</w:t>
-      </w:r>
-      <w:r>
-        <w:rPr>
-          <w:rFonts w:ascii="Times New Roman" w:hAnsi="Times New Roman" w:cs="Times New Roman"/>
-          <w:sz w:val="24"/>
-          <w:szCs w:val="24"/>
-        </w:rPr>
-        <w:t xml:space="preserve"> población pertenecen los grupos. La estructura de los diseños cuasi-experimentales implica usar un diseño solo con posprueba o uno con preprueba-posprueba.</w:t>
+        <w:t xml:space="preserve"> El término cuasi significa casi por lo que un diseño cuasi-experimental casi alcanza el nivel de experimental, el criterio que le falta para llegar a este nivel es que no existe ningún tipo de aleatorización, es decir, no hay manera de asegurar la equivalencia inicial de los grupos experimental y control. Se toman grupos que ya están integrados por lo que las unidades de análisis no se asignan al azar ni por </w:t>
+      </w:r>
+      <w:proofErr w:type="spellStart"/>
+      <w:r>
+        <w:rPr>
+          <w:rFonts w:ascii="Times New Roman" w:hAnsi="Times New Roman" w:cs="Times New Roman"/>
+          <w:sz w:val="24"/>
+          <w:szCs w:val="24"/>
+        </w:rPr>
+        <w:t>pareamiento</w:t>
+      </w:r>
+      <w:proofErr w:type="spellEnd"/>
+      <w:r>
+        <w:rPr>
+          <w:rFonts w:ascii="Times New Roman" w:hAnsi="Times New Roman" w:cs="Times New Roman"/>
+          <w:sz w:val="24"/>
+          <w:szCs w:val="24"/>
+        </w:rPr>
+        <w:t xml:space="preserve"> aleatorio. La carencia de aleatorización implica la presencia de posibles problemas de validez tanto interna como externa. La validez interna se ve afectada por el fenómeno de selección, la regresión estadística y el proceso de maduración. La validez externa se ve afectada por la variable población, es decir, resulta difícil determinar a qué población pertenecen los grupos. La estructura de los diseños cuasi-experimentales implica usar un diseño solo con </w:t>
+      </w:r>
+      <w:proofErr w:type="spellStart"/>
+      <w:r>
+        <w:rPr>
+          <w:rFonts w:ascii="Times New Roman" w:hAnsi="Times New Roman" w:cs="Times New Roman"/>
+          <w:sz w:val="24"/>
+          <w:szCs w:val="24"/>
+        </w:rPr>
+        <w:t>posprueba</w:t>
+      </w:r>
+      <w:proofErr w:type="spellEnd"/>
+      <w:r>
+        <w:rPr>
+          <w:rFonts w:ascii="Times New Roman" w:hAnsi="Times New Roman" w:cs="Times New Roman"/>
+          <w:sz w:val="24"/>
+          <w:szCs w:val="24"/>
+        </w:rPr>
+        <w:t xml:space="preserve"> o uno con </w:t>
+      </w:r>
+      <w:proofErr w:type="spellStart"/>
+      <w:r>
+        <w:rPr>
+          <w:rFonts w:ascii="Times New Roman" w:hAnsi="Times New Roman" w:cs="Times New Roman"/>
+          <w:sz w:val="24"/>
+          <w:szCs w:val="24"/>
+        </w:rPr>
+        <w:t>preprueba-posprueba</w:t>
+      </w:r>
+      <w:proofErr w:type="spellEnd"/>
+      <w:r>
+        <w:rPr>
+          <w:rFonts w:ascii="Times New Roman" w:hAnsi="Times New Roman" w:cs="Times New Roman"/>
+          <w:sz w:val="24"/>
+          <w:szCs w:val="24"/>
+        </w:rPr>
+        <w:t>.</w:t>
       </w:r>
     </w:p>
     <w:p>
@@ -1992,7 +2117,25 @@
           <w:szCs w:val="24"/>
         </w:rPr>
         <w:lastRenderedPageBreak/>
-        <w:t>subdividen en: a) Diseño con grupo de control no equivalente y pretest, b) Diseño de series temporales, y c) Dis</w:t>
+        <w:t xml:space="preserve">subdividen en: a) Diseño con grupo de control no equivalente y </w:t>
+      </w:r>
+      <w:proofErr w:type="spellStart"/>
+      <w:r>
+        <w:rPr>
+          <w:rFonts w:ascii="Times New Roman" w:hAnsi="Times New Roman" w:cs="Times New Roman"/>
+          <w:sz w:val="24"/>
+          <w:szCs w:val="24"/>
+        </w:rPr>
+        <w:t>pretest</w:t>
+      </w:r>
+      <w:proofErr w:type="spellEnd"/>
+      <w:r>
+        <w:rPr>
+          <w:rFonts w:ascii="Times New Roman" w:hAnsi="Times New Roman" w:cs="Times New Roman"/>
+          <w:sz w:val="24"/>
+          <w:szCs w:val="24"/>
+        </w:rPr>
+        <w:t>, b) Diseño de series temporales, y c) Dis</w:t>
       </w:r>
       <w:r>
         <w:rPr>
@@ -2474,15 +2617,49 @@
         </w:rPr>
         <w:t>h</w:t>
       </w:r>
-      <w:bookmarkStart w:id="0" w:name="_GoBack"/>
-      <w:bookmarkEnd w:id="0"/>
-      <w:r>
-        <w:rPr>
-          <w:rFonts w:ascii="Times New Roman" w:hAnsi="Times New Roman" w:cs="Times New Roman"/>
-          <w:sz w:val="24"/>
-          <w:szCs w:val="24"/>
-        </w:rPr>
-        <w:t>a descubierto. Diversos instrumentos utilizados para registrar las observaciones son cintas de audio, cintas de vídeo, notas manuscritas, las escalas de calificación, después de terminar la sesión de observación. Cintas de audio y ideotapes v tienen el beneficio de la grabación del acontecimiento tal como es. Por lo tanto, es fácil para un investigador para examinar los acontecimientos originales siempre que sea necesario mientras se prepara una explicación. Sin embargo, si los participantes llegar a conocer acerca de sus acciones están grabando, entonces puede que tienden a comportarse de forma poco natural.</w:t>
+      <w:r>
+        <w:rPr>
+          <w:rFonts w:ascii="Times New Roman" w:hAnsi="Times New Roman" w:cs="Times New Roman"/>
+          <w:sz w:val="24"/>
+          <w:szCs w:val="24"/>
+        </w:rPr>
+        <w:t xml:space="preserve">a descubierto. Diversos instrumentos utilizados para registrar las observaciones son cintas de audio, cintas de vídeo, notas manuscritas, las escalas de calificación, después de terminar la sesión de observación. Cintas de audio </w:t>
+      </w:r>
+      <w:proofErr w:type="gramStart"/>
+      <w:r>
+        <w:rPr>
+          <w:rFonts w:ascii="Times New Roman" w:hAnsi="Times New Roman" w:cs="Times New Roman"/>
+          <w:sz w:val="24"/>
+          <w:szCs w:val="24"/>
+        </w:rPr>
+        <w:t>y</w:t>
+      </w:r>
+      <w:proofErr w:type="gramEnd"/>
+      <w:r>
+        <w:rPr>
+          <w:rFonts w:ascii="Times New Roman" w:hAnsi="Times New Roman" w:cs="Times New Roman"/>
+          <w:sz w:val="24"/>
+          <w:szCs w:val="24"/>
+        </w:rPr>
+        <w:t xml:space="preserve"> </w:t>
+      </w:r>
+      <w:proofErr w:type="spellStart"/>
+      <w:r>
+        <w:rPr>
+          <w:rFonts w:ascii="Times New Roman" w:hAnsi="Times New Roman" w:cs="Times New Roman"/>
+          <w:sz w:val="24"/>
+          <w:szCs w:val="24"/>
+        </w:rPr>
+        <w:t>ideotapes</w:t>
+      </w:r>
+      <w:proofErr w:type="spellEnd"/>
+      <w:r>
+        <w:rPr>
+          <w:rFonts w:ascii="Times New Roman" w:hAnsi="Times New Roman" w:cs="Times New Roman"/>
+          <w:sz w:val="24"/>
+          <w:szCs w:val="24"/>
+        </w:rPr>
+        <w:t xml:space="preserve"> v tienen el beneficio de la grabación del acontecimiento tal como es. Por lo tanto, es fácil para un investigador para examinar los acontecimientos originales siempre que sea necesario mientras se prepara una explicación. Sin embargo, si los participantes llegar a conocer acerca de sus acciones están grabando, entonces puede que tienden a comportarse de forma poco natural.</w:t>
       </w:r>
     </w:p>
     <w:sectPr>

</xml_diff>

<commit_message>
Agregamos lo que falta de la unidad 1
</commit_message>
<xml_diff>
--- a/taller investigacion 1.docx
+++ b/taller investigacion 1.docx
@@ -151,7 +151,6 @@
           <w:szCs w:val="24"/>
         </w:rPr>
       </w:pPr>
-      <w:bookmarkStart w:id="0" w:name="_GoBack"/>
       <w:r>
         <w:rPr>
           <w:rFonts w:ascii="Times New Roman" w:hAnsi="Times New Roman" w:cs="Times New Roman"/>
@@ -161,7 +160,6 @@
         </w:rPr>
         <w:t>La investigación cualitativa</w:t>
       </w:r>
-      <w:bookmarkEnd w:id="0"/>
       <w:r>
         <w:rPr>
           <w:rFonts w:ascii="Times New Roman" w:hAnsi="Times New Roman" w:cs="Times New Roman"/>
@@ -1649,89 +1647,25 @@
           <w:sz w:val="24"/>
           <w:szCs w:val="24"/>
         </w:rPr>
-        <w:t xml:space="preserve">La investigación no experimental es también conocida como investigación Ex Post Facto, término que proviene del latín y significa después de ocurridos los hechos. De acuerdo con </w:t>
-      </w:r>
-      <w:proofErr w:type="spellStart"/>
-      <w:r>
-        <w:rPr>
-          <w:rFonts w:ascii="Times New Roman" w:hAnsi="Times New Roman" w:cs="Times New Roman"/>
-          <w:sz w:val="24"/>
-          <w:szCs w:val="24"/>
-        </w:rPr>
-        <w:t>Kerlinger</w:t>
-      </w:r>
-      <w:proofErr w:type="spellEnd"/>
-      <w:r>
-        <w:rPr>
-          <w:rFonts w:ascii="Times New Roman" w:hAnsi="Times New Roman" w:cs="Times New Roman"/>
-          <w:sz w:val="24"/>
-          <w:szCs w:val="24"/>
-        </w:rPr>
-        <w:t xml:space="preserve"> (1983) la investigación Ex Post Facto es un tipo de “... investigación sistemática en la que el investigador no tiene control sobre las variables independientes porque ya ocurrieron los hechos o porque son intrínsecamente manipulables,” (p.269). En la investigación Ex Post Facto los cambios en la variable independiente ya ocurrieron y el investigador tiene que limitarse a la observación de situaciones ya existentes dada la incapacidad de influir sobre las variables y sus efectos (Hernández, Fernández y Baptista, 1991).</w:t>
-      </w:r>
-    </w:p>
-    <w:p>
-      <w:pPr>
-        <w:jc w:val="both"/>
-        <w:rPr>
-          <w:rFonts w:ascii="Times New Roman" w:hAnsi="Times New Roman" w:cs="Times New Roman"/>
-          <w:sz w:val="24"/>
-          <w:szCs w:val="24"/>
-        </w:rPr>
-      </w:pPr>
-      <w:proofErr w:type="spellStart"/>
-      <w:r>
-        <w:rPr>
-          <w:rFonts w:ascii="Times New Roman" w:hAnsi="Times New Roman" w:cs="Times New Roman"/>
-          <w:sz w:val="24"/>
-          <w:szCs w:val="24"/>
-        </w:rPr>
-        <w:t>D´Ary</w:t>
-      </w:r>
-      <w:proofErr w:type="spellEnd"/>
-      <w:r>
-        <w:rPr>
-          <w:rFonts w:ascii="Times New Roman" w:hAnsi="Times New Roman" w:cs="Times New Roman"/>
-          <w:sz w:val="24"/>
-          <w:szCs w:val="24"/>
-        </w:rPr>
-        <w:t xml:space="preserve">, </w:t>
-      </w:r>
-      <w:proofErr w:type="spellStart"/>
-      <w:r>
-        <w:rPr>
-          <w:rFonts w:ascii="Times New Roman" w:hAnsi="Times New Roman" w:cs="Times New Roman"/>
-          <w:sz w:val="24"/>
-          <w:szCs w:val="24"/>
-        </w:rPr>
-        <w:t>Jacobs</w:t>
-      </w:r>
-      <w:proofErr w:type="spellEnd"/>
-      <w:r>
-        <w:rPr>
-          <w:rFonts w:ascii="Times New Roman" w:hAnsi="Times New Roman" w:cs="Times New Roman"/>
-          <w:sz w:val="24"/>
-          <w:szCs w:val="24"/>
-        </w:rPr>
-        <w:t xml:space="preserve"> y </w:t>
-      </w:r>
-      <w:proofErr w:type="spellStart"/>
-      <w:r>
-        <w:rPr>
-          <w:rFonts w:ascii="Times New Roman" w:hAnsi="Times New Roman" w:cs="Times New Roman"/>
-          <w:sz w:val="24"/>
-          <w:szCs w:val="24"/>
-        </w:rPr>
-        <w:t>Razavieh</w:t>
-      </w:r>
-      <w:proofErr w:type="spellEnd"/>
-      <w:r>
-        <w:rPr>
-          <w:rFonts w:ascii="Times New Roman" w:hAnsi="Times New Roman" w:cs="Times New Roman"/>
-          <w:sz w:val="24"/>
-          <w:szCs w:val="24"/>
-        </w:rPr>
-        <w:t xml:space="preserve"> (1982) consideran que la variación de las variables se logra no por manipulación directa sino por medio de la selección de las unidades de análisis en las que la variable estudiada tiene presencia, por ejemplo, se puede analizar como influyo el movimiento del primero de enero de 1994 en Chiapas sobre la economía nacional, también se puede analizar la percepción de personas con síndrome de Down y personas que no lo tienen. En ambos casos el investigador no puede manipular directamente las variables independientes como ocurre en un estudio de corte experimental.</w:t>
+        <w:t>La investigación no experimental es también conocida como investigación Ex Post Facto, término que proviene del latín y significa después de ocurridos los hechos. De acuerdo con Kerlinger (1983) la investigación Ex Post Facto es un tipo de “... investigación sistemática en la que el investigador no tiene control sobre las variables independientes porque ya ocurrieron los hechos o porque son intrínsecamente manipulables,” (p.269). En la investigación Ex Post Facto los cambios en la variable independiente ya ocurrieron y el investigador tiene que limitarse a la observación de situaciones ya existentes dada la incapacidad de influir sobre las variables y sus efectos (Hernández, Fernández y Baptista, 1991).</w:t>
+      </w:r>
+    </w:p>
+    <w:p>
+      <w:pPr>
+        <w:jc w:val="both"/>
+        <w:rPr>
+          <w:rFonts w:ascii="Times New Roman" w:hAnsi="Times New Roman" w:cs="Times New Roman"/>
+          <w:sz w:val="24"/>
+          <w:szCs w:val="24"/>
+        </w:rPr>
+      </w:pPr>
+      <w:r>
+        <w:rPr>
+          <w:rFonts w:ascii="Times New Roman" w:hAnsi="Times New Roman" w:cs="Times New Roman"/>
+          <w:sz w:val="24"/>
+          <w:szCs w:val="24"/>
+        </w:rPr>
+        <w:t>D´Ary, Jacobs y Razavieh (1982) consideran que la variación de las variables se logra no por manipulación directa sino por medio de la selección de las unidades de análisis en las que la variable estudiada tiene presencia, por ejemplo, se puede analizar como influyo el movimiento del primero de enero de 1994 en Chiapas sobre la economía nacional, también se puede analizar la percepción de personas con síndrome de Down y personas que no lo tienen. En ambos casos el investigador no puede manipular directamente las variables independientes como ocurre en un estudio de corte experimental.</w:t>
       </w:r>
     </w:p>
     <w:p>
@@ -1819,25 +1753,7 @@
           <w:sz w:val="24"/>
           <w:szCs w:val="24"/>
         </w:rPr>
-        <w:t xml:space="preserve">3 Se utilizan métodos estadísticos para el tratamiento y análisis de </w:t>
-      </w:r>
-      <w:proofErr w:type="spellStart"/>
-      <w:r>
-        <w:rPr>
-          <w:rFonts w:ascii="Times New Roman" w:hAnsi="Times New Roman" w:cs="Times New Roman"/>
-          <w:sz w:val="24"/>
-          <w:szCs w:val="24"/>
-        </w:rPr>
-        <w:t>datos.las</w:t>
-      </w:r>
-      <w:proofErr w:type="spellEnd"/>
-      <w:r>
-        <w:rPr>
-          <w:rFonts w:ascii="Times New Roman" w:hAnsi="Times New Roman" w:cs="Times New Roman"/>
-          <w:sz w:val="24"/>
-          <w:szCs w:val="24"/>
-        </w:rPr>
-        <w:t xml:space="preserve"> diferencias principales entre ambos tipos de investigación radican en </w:t>
+        <w:t xml:space="preserve">3 Se utilizan métodos estadísticos para el tratamiento y análisis de datos.las diferencias principales entre ambos tipos de investigación radican en </w:t>
       </w:r>
       <w:r>
         <w:rPr>
@@ -1944,25 +1860,7 @@
           <w:sz w:val="24"/>
           <w:szCs w:val="24"/>
         </w:rPr>
-        <w:t xml:space="preserve">Si los cambios en la variable independiente ya ocurrieron y están fuera de la capacidad de manipulación y control del investigador, por esta razón en la investigación Ex Post Facto se estudia de manera retrospectiva el fenómeno en cuestión. Lo anterior se puede observar en un estudio sobre las experiencias de desarrollo social de personas con síndrome de Down (variable provocada por la herencia genética y no por el investigador) en un ambiente familiar restrictivo. Ambas variables están fuera del control del investigador. </w:t>
-      </w:r>
-      <w:proofErr w:type="spellStart"/>
-      <w:r>
-        <w:rPr>
-          <w:rFonts w:ascii="Times New Roman" w:hAnsi="Times New Roman" w:cs="Times New Roman"/>
-          <w:sz w:val="24"/>
-          <w:szCs w:val="24"/>
-        </w:rPr>
-        <w:t>Leedy</w:t>
-      </w:r>
-      <w:proofErr w:type="spellEnd"/>
-      <w:r>
-        <w:rPr>
-          <w:rFonts w:ascii="Times New Roman" w:hAnsi="Times New Roman" w:cs="Times New Roman"/>
-          <w:sz w:val="24"/>
-          <w:szCs w:val="24"/>
-        </w:rPr>
-        <w:t xml:space="preserve"> (1993) define la investigación Ex Post Facto como un proceso inverso a la investigación experimental (ver Figura 3.8).</w:t>
+        <w:t>Si los cambios en la variable independiente ya ocurrieron y están fuera de la capacidad de manipulación y control del investigador, por esta razón en la investigación Ex Post Facto se estudia de manera retrospectiva el fenómeno en cuestión. Lo anterior se puede observar en un estudio sobre las experiencias de desarrollo social de personas con síndrome de Down (variable provocada por la herencia genética y no por el investigador) en un ambiente familiar restrictivo. Ambas variables están fuera del control del investigador. Leedy (1993) define la investigación Ex Post Facto como un proceso inverso a la investigación experimental (ver Figura 3.8).</w:t>
       </w:r>
     </w:p>
     <w:p>
@@ -2036,61 +1934,7 @@
           <w:sz w:val="24"/>
           <w:szCs w:val="24"/>
         </w:rPr>
-        <w:t xml:space="preserve"> El término cuasi significa casi por lo que un diseño cuasi-experimental casi alcanza el nivel de experimental, el criterio que le falta para llegar a este nivel es que no existe ningún tipo de aleatorización, es decir, no hay manera de asegurar la equivalencia inicial de los grupos experimental y control. Se toman grupos que ya están integrados por lo que las unidades de análisis no se asignan al azar ni por </w:t>
-      </w:r>
-      <w:proofErr w:type="spellStart"/>
-      <w:r>
-        <w:rPr>
-          <w:rFonts w:ascii="Times New Roman" w:hAnsi="Times New Roman" w:cs="Times New Roman"/>
-          <w:sz w:val="24"/>
-          <w:szCs w:val="24"/>
-        </w:rPr>
-        <w:t>pareamiento</w:t>
-      </w:r>
-      <w:proofErr w:type="spellEnd"/>
-      <w:r>
-        <w:rPr>
-          <w:rFonts w:ascii="Times New Roman" w:hAnsi="Times New Roman" w:cs="Times New Roman"/>
-          <w:sz w:val="24"/>
-          <w:szCs w:val="24"/>
-        </w:rPr>
-        <w:t xml:space="preserve"> aleatorio. La carencia de aleatorización implica la presencia de posibles problemas de validez tanto interna como externa. La validez interna se ve afectada por el fenómeno de selección, la regresión estadística y el proceso de maduración. La validez externa se ve afectada por la variable población, es decir, resulta difícil determinar a qué población pertenecen los grupos. La estructura de los diseños cuasi-experimentales implica usar un diseño solo con </w:t>
-      </w:r>
-      <w:proofErr w:type="spellStart"/>
-      <w:r>
-        <w:rPr>
-          <w:rFonts w:ascii="Times New Roman" w:hAnsi="Times New Roman" w:cs="Times New Roman"/>
-          <w:sz w:val="24"/>
-          <w:szCs w:val="24"/>
-        </w:rPr>
-        <w:t>posprueba</w:t>
-      </w:r>
-      <w:proofErr w:type="spellEnd"/>
-      <w:r>
-        <w:rPr>
-          <w:rFonts w:ascii="Times New Roman" w:hAnsi="Times New Roman" w:cs="Times New Roman"/>
-          <w:sz w:val="24"/>
-          <w:szCs w:val="24"/>
-        </w:rPr>
-        <w:t xml:space="preserve"> o uno con </w:t>
-      </w:r>
-      <w:proofErr w:type="spellStart"/>
-      <w:r>
-        <w:rPr>
-          <w:rFonts w:ascii="Times New Roman" w:hAnsi="Times New Roman" w:cs="Times New Roman"/>
-          <w:sz w:val="24"/>
-          <w:szCs w:val="24"/>
-        </w:rPr>
-        <w:t>preprueba-posprueba</w:t>
-      </w:r>
-      <w:proofErr w:type="spellEnd"/>
-      <w:r>
-        <w:rPr>
-          <w:rFonts w:ascii="Times New Roman" w:hAnsi="Times New Roman" w:cs="Times New Roman"/>
-          <w:sz w:val="24"/>
-          <w:szCs w:val="24"/>
-        </w:rPr>
-        <w:t>.</w:t>
+        <w:t xml:space="preserve"> El término cuasi significa casi por lo que un diseño cuasi-experimental casi alcanza el nivel de experimental, el criterio que le falta para llegar a este nivel es que no existe ningún tipo de aleatorización, es decir, no hay manera de asegurar la equivalencia inicial de los grupos experimental y control. Se toman grupos que ya están integrados por lo que las unidades de análisis no se asignan al azar ni por pareamiento aleatorio. La carencia de aleatorización implica la presencia de posibles problemas de validez tanto interna como externa. La validez interna se ve afectada por el fenómeno de selección, la regresión estadística y el proceso de maduración. La validez externa se ve afectada por la variable población, es decir, resulta difícil determinar a qué población pertenecen los grupos. La estructura de los diseños cuasi-experimentales implica usar un diseño solo con posprueba o uno con preprueba-posprueba.</w:t>
       </w:r>
     </w:p>
     <w:p>
@@ -2117,25 +1961,7 @@
           <w:szCs w:val="24"/>
         </w:rPr>
         <w:lastRenderedPageBreak/>
-        <w:t xml:space="preserve">subdividen en: a) Diseño con grupo de control no equivalente y </w:t>
-      </w:r>
-      <w:proofErr w:type="spellStart"/>
-      <w:r>
-        <w:rPr>
-          <w:rFonts w:ascii="Times New Roman" w:hAnsi="Times New Roman" w:cs="Times New Roman"/>
-          <w:sz w:val="24"/>
-          <w:szCs w:val="24"/>
-        </w:rPr>
-        <w:t>pretest</w:t>
-      </w:r>
-      <w:proofErr w:type="spellEnd"/>
-      <w:r>
-        <w:rPr>
-          <w:rFonts w:ascii="Times New Roman" w:hAnsi="Times New Roman" w:cs="Times New Roman"/>
-          <w:sz w:val="24"/>
-          <w:szCs w:val="24"/>
-        </w:rPr>
-        <w:t>, b) Diseño de series temporales, y c) Dis</w:t>
+        <w:t>subdividen en: a) Diseño con grupo de control no equivalente y pretest, b) Diseño de series temporales, y c) Dis</w:t>
       </w:r>
       <w:r>
         <w:rPr>
@@ -2623,18 +2449,224 @@
           <w:sz w:val="24"/>
           <w:szCs w:val="24"/>
         </w:rPr>
-        <w:t xml:space="preserve">a descubierto. Diversos instrumentos utilizados para registrar las observaciones son cintas de audio, cintas de vídeo, notas manuscritas, las escalas de calificación, después de terminar la sesión de observación. Cintas de audio </w:t>
-      </w:r>
-      <w:proofErr w:type="gramStart"/>
-      <w:r>
-        <w:rPr>
-          <w:rFonts w:ascii="Times New Roman" w:hAnsi="Times New Roman" w:cs="Times New Roman"/>
-          <w:sz w:val="24"/>
-          <w:szCs w:val="24"/>
-        </w:rPr>
-        <w:t>y</w:t>
-      </w:r>
-      <w:proofErr w:type="gramEnd"/>
+        <w:t>a descubierto. Diversos instrumentos utilizados para registrar las observaciones son cintas de audio, cintas de vídeo, notas manuscritas, las escalas de calificación, después de terminar la sesión de observación. Cintas de audio y ideotapes v tienen el beneficio de la grabación del acontecimiento tal como es. Por lo tanto, es fácil para un investigador para examinar los acontecimientos originales siempre que sea necesario mientras se prepara una explicación. Sin embargo, si los participantes llegar a conocer acerca de sus acciones están grabando, entonces puede que tienden a comportarse de forma poco natural.</w:t>
+      </w:r>
+    </w:p>
+    <w:p>
+      <w:pPr>
+        <w:jc w:val="both"/>
+        <w:rPr>
+          <w:rFonts w:ascii="Times New Roman" w:hAnsi="Times New Roman" w:cs="Times New Roman"/>
+          <w:sz w:val="24"/>
+          <w:szCs w:val="24"/>
+        </w:rPr>
+      </w:pPr>
+    </w:p>
+    <w:p>
+      <w:pPr>
+        <w:jc w:val="center"/>
+        <w:rPr>
+          <w:rFonts w:ascii="Times New Roman" w:hAnsi="Times New Roman" w:cs="Times New Roman"/>
+          <w:b/>
+          <w:sz w:val="36"/>
+          <w:szCs w:val="24"/>
+        </w:rPr>
+      </w:pPr>
+    </w:p>
+    <w:p>
+      <w:pPr>
+        <w:jc w:val="center"/>
+        <w:rPr>
+          <w:rFonts w:ascii="Times New Roman" w:hAnsi="Times New Roman" w:cs="Times New Roman"/>
+          <w:b/>
+          <w:sz w:val="36"/>
+          <w:szCs w:val="24"/>
+        </w:rPr>
+      </w:pPr>
+    </w:p>
+    <w:p>
+      <w:pPr>
+        <w:jc w:val="center"/>
+        <w:rPr>
+          <w:rFonts w:ascii="Times New Roman" w:hAnsi="Times New Roman" w:cs="Times New Roman"/>
+          <w:b/>
+          <w:sz w:val="36"/>
+          <w:szCs w:val="24"/>
+        </w:rPr>
+      </w:pPr>
+    </w:p>
+    <w:p>
+      <w:pPr>
+        <w:jc w:val="center"/>
+        <w:rPr>
+          <w:rFonts w:ascii="Times New Roman" w:hAnsi="Times New Roman" w:cs="Times New Roman"/>
+          <w:b/>
+          <w:sz w:val="36"/>
+          <w:szCs w:val="24"/>
+        </w:rPr>
+      </w:pPr>
+    </w:p>
+    <w:p>
+      <w:pPr>
+        <w:jc w:val="center"/>
+        <w:rPr>
+          <w:rFonts w:ascii="Times New Roman" w:hAnsi="Times New Roman" w:cs="Times New Roman"/>
+          <w:b/>
+          <w:sz w:val="36"/>
+          <w:szCs w:val="24"/>
+        </w:rPr>
+      </w:pPr>
+    </w:p>
+    <w:p>
+      <w:pPr>
+        <w:jc w:val="center"/>
+        <w:rPr>
+          <w:rFonts w:ascii="Times New Roman" w:hAnsi="Times New Roman" w:cs="Times New Roman"/>
+          <w:b/>
+          <w:sz w:val="36"/>
+          <w:szCs w:val="24"/>
+        </w:rPr>
+      </w:pPr>
+    </w:p>
+    <w:p>
+      <w:pPr>
+        <w:jc w:val="center"/>
+        <w:rPr>
+          <w:rFonts w:ascii="Times New Roman" w:hAnsi="Times New Roman" w:cs="Times New Roman"/>
+          <w:b/>
+          <w:sz w:val="36"/>
+          <w:szCs w:val="24"/>
+        </w:rPr>
+      </w:pPr>
+    </w:p>
+    <w:p>
+      <w:pPr>
+        <w:jc w:val="center"/>
+        <w:rPr>
+          <w:rFonts w:ascii="Times New Roman" w:hAnsi="Times New Roman" w:cs="Times New Roman"/>
+          <w:b/>
+          <w:sz w:val="36"/>
+          <w:szCs w:val="24"/>
+        </w:rPr>
+      </w:pPr>
+    </w:p>
+    <w:p>
+      <w:pPr>
+        <w:jc w:val="center"/>
+        <w:rPr>
+          <w:rFonts w:ascii="Times New Roman" w:hAnsi="Times New Roman" w:cs="Times New Roman"/>
+          <w:b/>
+          <w:sz w:val="36"/>
+          <w:szCs w:val="24"/>
+        </w:rPr>
+      </w:pPr>
+    </w:p>
+    <w:p>
+      <w:pPr>
+        <w:jc w:val="center"/>
+        <w:rPr>
+          <w:rFonts w:ascii="Times New Roman" w:hAnsi="Times New Roman" w:cs="Times New Roman"/>
+          <w:b/>
+          <w:sz w:val="36"/>
+          <w:szCs w:val="24"/>
+        </w:rPr>
+      </w:pPr>
+    </w:p>
+    <w:p>
+      <w:pPr>
+        <w:jc w:val="center"/>
+        <w:rPr>
+          <w:rFonts w:ascii="Times New Roman" w:hAnsi="Times New Roman" w:cs="Times New Roman"/>
+          <w:b/>
+          <w:sz w:val="36"/>
+          <w:szCs w:val="24"/>
+        </w:rPr>
+      </w:pPr>
+    </w:p>
+    <w:p>
+      <w:pPr>
+        <w:jc w:val="center"/>
+        <w:rPr>
+          <w:rFonts w:ascii="Times New Roman" w:hAnsi="Times New Roman" w:cs="Times New Roman"/>
+          <w:b/>
+          <w:sz w:val="36"/>
+          <w:szCs w:val="24"/>
+        </w:rPr>
+      </w:pPr>
+    </w:p>
+    <w:p>
+      <w:pPr>
+        <w:jc w:val="center"/>
+        <w:rPr>
+          <w:rFonts w:ascii="Times New Roman" w:hAnsi="Times New Roman" w:cs="Times New Roman"/>
+          <w:b/>
+          <w:sz w:val="36"/>
+          <w:szCs w:val="24"/>
+        </w:rPr>
+      </w:pPr>
+    </w:p>
+    <w:p>
+      <w:pPr>
+        <w:jc w:val="center"/>
+        <w:rPr>
+          <w:rFonts w:ascii="Times New Roman" w:hAnsi="Times New Roman" w:cs="Times New Roman"/>
+          <w:b/>
+          <w:sz w:val="36"/>
+          <w:szCs w:val="24"/>
+        </w:rPr>
+      </w:pPr>
+      <w:r>
+        <w:rPr>
+          <w:rFonts w:ascii="Times New Roman" w:hAnsi="Times New Roman" w:cs="Times New Roman"/>
+          <w:b/>
+          <w:sz w:val="36"/>
+          <w:szCs w:val="24"/>
+        </w:rPr>
+        <w:lastRenderedPageBreak/>
+        <w:t>Análisis.</w:t>
+      </w:r>
+    </w:p>
+    <w:p>
+      <w:pPr>
+        <w:jc w:val="both"/>
+        <w:rPr>
+          <w:rFonts w:ascii="Times New Roman" w:hAnsi="Times New Roman" w:cs="Times New Roman"/>
+          <w:sz w:val="24"/>
+          <w:szCs w:val="24"/>
+        </w:rPr>
+      </w:pPr>
+      <w:r>
+        <w:rPr>
+          <w:rFonts w:ascii="Times New Roman" w:hAnsi="Times New Roman" w:cs="Times New Roman"/>
+          <w:sz w:val="24"/>
+          <w:szCs w:val="24"/>
+        </w:rPr>
+        <w:t xml:space="preserve">La metodología empleada para los protocolos de investigación </w:t>
+      </w:r>
+      <w:r>
+        <w:rPr>
+          <w:rFonts w:ascii="Times New Roman" w:hAnsi="Times New Roman" w:cs="Times New Roman"/>
+          <w:sz w:val="24"/>
+          <w:szCs w:val="24"/>
+        </w:rPr>
+        <w:t>ayuda</w:t>
+      </w:r>
+      <w:r>
+        <w:rPr>
+          <w:rFonts w:ascii="Times New Roman" w:hAnsi="Times New Roman" w:cs="Times New Roman"/>
+          <w:sz w:val="24"/>
+          <w:szCs w:val="24"/>
+        </w:rPr>
+        <w:t xml:space="preserve"> para poder dar una idea mucho </w:t>
+      </w:r>
+      <w:r>
+        <w:rPr>
+          <w:rFonts w:ascii="Times New Roman" w:hAnsi="Times New Roman" w:cs="Times New Roman"/>
+          <w:sz w:val="24"/>
+          <w:szCs w:val="24"/>
+        </w:rPr>
+        <w:t>más</w:t>
+      </w:r>
       <w:r>
         <w:rPr>
           <w:rFonts w:ascii="Times New Roman" w:hAnsi="Times New Roman" w:cs="Times New Roman"/>
@@ -2643,24 +2675,2351 @@
         </w:rPr>
         <w:t xml:space="preserve"> </w:t>
       </w:r>
-      <w:proofErr w:type="spellStart"/>
-      <w:r>
-        <w:rPr>
-          <w:rFonts w:ascii="Times New Roman" w:hAnsi="Times New Roman" w:cs="Times New Roman"/>
-          <w:sz w:val="24"/>
-          <w:szCs w:val="24"/>
-        </w:rPr>
-        <w:t>ideotapes</w:t>
-      </w:r>
-      <w:proofErr w:type="spellEnd"/>
-      <w:r>
-        <w:rPr>
-          <w:rFonts w:ascii="Times New Roman" w:hAnsi="Times New Roman" w:cs="Times New Roman"/>
-          <w:sz w:val="24"/>
-          <w:szCs w:val="24"/>
-        </w:rPr>
-        <w:t xml:space="preserve"> v tienen el beneficio de la grabación del acontecimiento tal como es. Por lo tanto, es fácil para un investigador para examinar los acontecimientos originales siempre que sea necesario mientras se prepara una explicación. Sin embargo, si los participantes llegar a conocer acerca de sus acciones están grabando, entonces puede que tienden a comportarse de forma poco natural.</w:t>
-      </w:r>
+      <w:r>
+        <w:rPr>
+          <w:rFonts w:ascii="Times New Roman" w:hAnsi="Times New Roman" w:cs="Times New Roman"/>
+          <w:sz w:val="24"/>
+          <w:szCs w:val="24"/>
+        </w:rPr>
+        <w:t>detallada de lo que se están investigando, así como el resultado del mismo, con estos métodos tenemos un amplio conocimiento de las cosas</w:t>
+      </w:r>
+      <w:r>
+        <w:rPr>
+          <w:rFonts w:ascii="Times New Roman" w:hAnsi="Times New Roman" w:cs="Times New Roman"/>
+          <w:sz w:val="24"/>
+          <w:szCs w:val="24"/>
+        </w:rPr>
+        <w:t xml:space="preserve"> que deseamos saber. Los métodos de experimentación dan muestra física de lo que se necesita saber, tenemos muchos casos en los que se hace trabajos de investigación y en ellos están los científicos, que han dado como resultado un avance en la medicina, en muchas universidades sobresalientes usan estos métodos, aún más que los métodos convencionales.</w:t>
+      </w:r>
+    </w:p>
+    <w:p>
+      <w:pPr>
+        <w:jc w:val="both"/>
+        <w:rPr>
+          <w:rFonts w:ascii="Times New Roman" w:hAnsi="Times New Roman" w:cs="Times New Roman"/>
+          <w:sz w:val="24"/>
+          <w:szCs w:val="24"/>
+        </w:rPr>
+      </w:pPr>
+      <w:r>
+        <w:rPr>
+          <w:rFonts w:ascii="Times New Roman" w:hAnsi="Times New Roman" w:cs="Times New Roman"/>
+          <w:sz w:val="24"/>
+          <w:szCs w:val="24"/>
+        </w:rPr>
+        <w:t>Los métodos no experimentales, son los que ayudan más en cuanto a teoría y documentación que nos dan una forma de ver las cosas más explicadas</w:t>
+      </w:r>
+      <w:r>
+        <w:rPr>
+          <w:rFonts w:ascii="Times New Roman" w:hAnsi="Times New Roman" w:cs="Times New Roman"/>
+          <w:sz w:val="24"/>
+          <w:szCs w:val="24"/>
+        </w:rPr>
+        <w:t>, para después ser aplicadas. Siendo así, por medio de esta unidad podemos aprender la forma que se puede usar para llevar a cabo una investigación.</w:t>
+      </w:r>
+    </w:p>
+    <w:p>
+      <w:pPr>
+        <w:jc w:val="both"/>
+        <w:rPr>
+          <w:rFonts w:ascii="Times New Roman" w:hAnsi="Times New Roman" w:cs="Times New Roman"/>
+          <w:sz w:val="24"/>
+          <w:szCs w:val="24"/>
+        </w:rPr>
+      </w:pPr>
+    </w:p>
+    <w:p>
+      <w:pPr>
+        <w:jc w:val="both"/>
+        <w:rPr>
+          <w:rFonts w:ascii="Times New Roman" w:hAnsi="Times New Roman" w:cs="Times New Roman"/>
+          <w:sz w:val="24"/>
+          <w:szCs w:val="24"/>
+        </w:rPr>
+      </w:pPr>
+    </w:p>
+    <w:p>
+      <w:pPr>
+        <w:jc w:val="both"/>
+        <w:rPr>
+          <w:rFonts w:ascii="Times New Roman" w:hAnsi="Times New Roman" w:cs="Times New Roman"/>
+          <w:sz w:val="24"/>
+          <w:szCs w:val="24"/>
+        </w:rPr>
+      </w:pPr>
+    </w:p>
+    <w:p>
+      <w:pPr>
+        <w:jc w:val="both"/>
+        <w:rPr>
+          <w:rFonts w:ascii="Times New Roman" w:hAnsi="Times New Roman" w:cs="Times New Roman"/>
+          <w:sz w:val="24"/>
+          <w:szCs w:val="24"/>
+        </w:rPr>
+      </w:pPr>
+    </w:p>
+    <w:p>
+      <w:pPr>
+        <w:jc w:val="both"/>
+        <w:rPr>
+          <w:rFonts w:ascii="Times New Roman" w:hAnsi="Times New Roman" w:cs="Times New Roman"/>
+          <w:sz w:val="24"/>
+          <w:szCs w:val="24"/>
+        </w:rPr>
+      </w:pPr>
+    </w:p>
+    <w:p>
+      <w:pPr>
+        <w:jc w:val="both"/>
+        <w:rPr>
+          <w:rFonts w:ascii="Times New Roman" w:hAnsi="Times New Roman" w:cs="Times New Roman"/>
+          <w:sz w:val="24"/>
+          <w:szCs w:val="24"/>
+        </w:rPr>
+      </w:pPr>
+    </w:p>
+    <w:p>
+      <w:pPr>
+        <w:jc w:val="both"/>
+        <w:rPr>
+          <w:rFonts w:ascii="Times New Roman" w:hAnsi="Times New Roman" w:cs="Times New Roman"/>
+          <w:sz w:val="24"/>
+          <w:szCs w:val="24"/>
+        </w:rPr>
+      </w:pPr>
+    </w:p>
+    <w:p>
+      <w:pPr>
+        <w:jc w:val="both"/>
+        <w:rPr>
+          <w:rFonts w:ascii="Times New Roman" w:hAnsi="Times New Roman" w:cs="Times New Roman"/>
+          <w:sz w:val="24"/>
+          <w:szCs w:val="24"/>
+        </w:rPr>
+      </w:pPr>
+    </w:p>
+    <w:p>
+      <w:pPr>
+        <w:jc w:val="both"/>
+        <w:rPr>
+          <w:rFonts w:ascii="Times New Roman" w:hAnsi="Times New Roman" w:cs="Times New Roman"/>
+          <w:sz w:val="24"/>
+          <w:szCs w:val="24"/>
+        </w:rPr>
+      </w:pPr>
+    </w:p>
+    <w:p>
+      <w:pPr>
+        <w:jc w:val="both"/>
+        <w:rPr>
+          <w:rFonts w:ascii="Times New Roman" w:hAnsi="Times New Roman" w:cs="Times New Roman"/>
+          <w:sz w:val="24"/>
+          <w:szCs w:val="24"/>
+        </w:rPr>
+      </w:pPr>
+    </w:p>
+    <w:p>
+      <w:pPr>
+        <w:jc w:val="both"/>
+        <w:rPr>
+          <w:rFonts w:ascii="Times New Roman" w:hAnsi="Times New Roman" w:cs="Times New Roman"/>
+          <w:sz w:val="24"/>
+          <w:szCs w:val="24"/>
+        </w:rPr>
+      </w:pPr>
+    </w:p>
+    <w:p>
+      <w:pPr>
+        <w:jc w:val="both"/>
+        <w:rPr>
+          <w:rFonts w:ascii="Times New Roman" w:hAnsi="Times New Roman" w:cs="Times New Roman"/>
+          <w:sz w:val="24"/>
+          <w:szCs w:val="24"/>
+        </w:rPr>
+      </w:pPr>
+    </w:p>
+    <w:p>
+      <w:pPr>
+        <w:jc w:val="both"/>
+        <w:rPr>
+          <w:rFonts w:ascii="Times New Roman" w:hAnsi="Times New Roman" w:cs="Times New Roman"/>
+          <w:sz w:val="24"/>
+          <w:szCs w:val="24"/>
+        </w:rPr>
+      </w:pPr>
+    </w:p>
+    <w:p>
+      <w:pPr>
+        <w:jc w:val="both"/>
+        <w:rPr>
+          <w:rFonts w:ascii="Times New Roman" w:hAnsi="Times New Roman" w:cs="Times New Roman"/>
+          <w:sz w:val="24"/>
+          <w:szCs w:val="24"/>
+        </w:rPr>
+      </w:pPr>
+    </w:p>
+    <w:p>
+      <w:pPr>
+        <w:jc w:val="both"/>
+        <w:rPr>
+          <w:rFonts w:ascii="Times New Roman" w:hAnsi="Times New Roman" w:cs="Times New Roman"/>
+          <w:sz w:val="24"/>
+          <w:szCs w:val="24"/>
+        </w:rPr>
+      </w:pPr>
+    </w:p>
+    <w:p>
+      <w:pPr>
+        <w:jc w:val="both"/>
+        <w:rPr>
+          <w:rFonts w:ascii="Times New Roman" w:hAnsi="Times New Roman" w:cs="Times New Roman"/>
+          <w:sz w:val="24"/>
+          <w:szCs w:val="24"/>
+        </w:rPr>
+      </w:pPr>
+    </w:p>
+    <w:p>
+      <w:pPr>
+        <w:jc w:val="both"/>
+        <w:rPr>
+          <w:rFonts w:ascii="Times New Roman" w:hAnsi="Times New Roman" w:cs="Times New Roman"/>
+          <w:sz w:val="24"/>
+          <w:szCs w:val="24"/>
+        </w:rPr>
+      </w:pPr>
+    </w:p>
+    <w:p>
+      <w:pPr>
+        <w:jc w:val="both"/>
+        <w:rPr>
+          <w:rFonts w:ascii="Times New Roman" w:hAnsi="Times New Roman" w:cs="Times New Roman"/>
+          <w:sz w:val="24"/>
+          <w:szCs w:val="24"/>
+        </w:rPr>
+      </w:pPr>
+    </w:p>
+    <w:p>
+      <w:pPr>
+        <w:jc w:val="both"/>
+        <w:rPr>
+          <w:rFonts w:ascii="Times New Roman" w:hAnsi="Times New Roman" w:cs="Times New Roman"/>
+          <w:sz w:val="24"/>
+          <w:szCs w:val="24"/>
+        </w:rPr>
+      </w:pPr>
+    </w:p>
+    <w:p>
+      <w:pPr>
+        <w:jc w:val="center"/>
+        <w:rPr>
+          <w:rFonts w:ascii="Times New Roman" w:hAnsi="Times New Roman" w:cs="Times New Roman"/>
+          <w:b/>
+          <w:sz w:val="36"/>
+          <w:szCs w:val="24"/>
+        </w:rPr>
+      </w:pPr>
+      <w:r>
+        <w:rPr>
+          <w:rFonts w:ascii="Times New Roman" w:hAnsi="Times New Roman" w:cs="Times New Roman"/>
+          <w:b/>
+          <w:sz w:val="36"/>
+          <w:szCs w:val="24"/>
+        </w:rPr>
+        <w:lastRenderedPageBreak/>
+        <w:t>Mapa conceptual.</w:t>
+      </w:r>
+    </w:p>
+    <w:p>
+      <w:pPr>
+        <w:jc w:val="center"/>
+        <w:rPr>
+          <w:rFonts w:ascii="Times New Roman" w:hAnsi="Times New Roman" w:cs="Times New Roman"/>
+          <w:b/>
+          <w:sz w:val="24"/>
+          <w:szCs w:val="24"/>
+        </w:rPr>
+      </w:pPr>
+    </w:p>
+    <w:p>
+      <w:pPr>
+        <w:rPr>
+          <w:rFonts w:ascii="Times New Roman" w:hAnsi="Times New Roman" w:cs="Times New Roman"/>
+          <w:sz w:val="24"/>
+          <w:szCs w:val="24"/>
+        </w:rPr>
+      </w:pPr>
+      <w:r>
+        <w:rPr>
+          <w:rFonts w:ascii="Times New Roman" w:hAnsi="Times New Roman" w:cs="Times New Roman"/>
+          <w:b/>
+          <w:noProof/>
+          <w:sz w:val="24"/>
+          <w:szCs w:val="24"/>
+          <w:lang w:eastAsia="es-MX"/>
+        </w:rPr>
+        <mc:AlternateContent>
+          <mc:Choice Requires="wps">
+            <w:drawing>
+              <wp:anchor distT="0" distB="0" distL="114300" distR="114300" simplePos="0" relativeHeight="251659264" behindDoc="0" locked="0" layoutInCell="1" allowOverlap="1" wp14:anchorId="6C87B0D2" wp14:editId="2C97686C">
+                <wp:simplePos x="0" y="0"/>
+                <wp:positionH relativeFrom="column">
+                  <wp:posOffset>1958340</wp:posOffset>
+                </wp:positionH>
+                <wp:positionV relativeFrom="paragraph">
+                  <wp:posOffset>5080</wp:posOffset>
+                </wp:positionV>
+                <wp:extent cx="1676400" cy="714375"/>
+                <wp:effectExtent l="0" t="0" r="19050" b="28575"/>
+                <wp:wrapNone/>
+                <wp:docPr id="1" name="Rectángulo redondeado 1"/>
+                <wp:cNvGraphicFramePr/>
+                <a:graphic xmlns:a="http://schemas.openxmlformats.org/drawingml/2006/main">
+                  <a:graphicData uri="http://schemas.microsoft.com/office/word/2010/wordprocessingShape">
+                    <wps:wsp>
+                      <wps:cNvSpPr/>
+                      <wps:spPr>
+                        <a:xfrm>
+                          <a:off x="0" y="0"/>
+                          <a:ext cx="1676400" cy="714375"/>
+                        </a:xfrm>
+                        <a:prstGeom prst="roundRect">
+                          <a:avLst/>
+                        </a:prstGeom>
+                        <a:noFill/>
+                        <a:ln w="19050"/>
+                      </wps:spPr>
+                      <wps:style>
+                        <a:lnRef idx="2">
+                          <a:schemeClr val="accent1">
+                            <a:shade val="50000"/>
+                          </a:schemeClr>
+                        </a:lnRef>
+                        <a:fillRef idx="1">
+                          <a:schemeClr val="accent1"/>
+                        </a:fillRef>
+                        <a:effectRef idx="0">
+                          <a:schemeClr val="accent1"/>
+                        </a:effectRef>
+                        <a:fontRef idx="minor">
+                          <a:schemeClr val="lt1"/>
+                        </a:fontRef>
+                      </wps:style>
+                      <wps:bodyPr rot="0" spcFirstLastPara="0" vertOverflow="overflow" horzOverflow="overflow" vert="horz" wrap="square" lIns="91440" tIns="45720" rIns="91440" bIns="45720" numCol="1" spcCol="0" rtlCol="0" fromWordArt="0" anchor="ctr" anchorCtr="0" forceAA="0" compatLnSpc="1">
+                        <a:prstTxWarp prst="textNoShape">
+                          <a:avLst/>
+                        </a:prstTxWarp>
+                        <a:noAutofit/>
+                      </wps:bodyPr>
+                    </wps:wsp>
+                  </a:graphicData>
+                </a:graphic>
+                <wp14:sizeRelH relativeFrom="margin">
+                  <wp14:pctWidth>0</wp14:pctWidth>
+                </wp14:sizeRelH>
+                <wp14:sizeRelV relativeFrom="margin">
+                  <wp14:pctHeight>0</wp14:pctHeight>
+                </wp14:sizeRelV>
+              </wp:anchor>
+            </w:drawing>
+          </mc:Choice>
+          <mc:Fallback>
+            <w:pict>
+              <v:roundrect w14:anchorId="1814EB1C" id="Rectángulo redondeado 1" o:spid="_x0000_s1026" style="position:absolute;margin-left:154.2pt;margin-top:.4pt;width:132pt;height:56.25pt;z-index:251659264;visibility:visible;mso-wrap-style:square;mso-width-percent:0;mso-height-percent:0;mso-wrap-distance-left:9pt;mso-wrap-distance-top:0;mso-wrap-distance-right:9pt;mso-wrap-distance-bottom:0;mso-position-horizontal:absolute;mso-position-horizontal-relative:text;mso-position-vertical:absolute;mso-position-vertical-relative:text;mso-width-percent:0;mso-height-percent:0;mso-width-relative:margin;mso-height-relative:margin;v-text-anchor:middle" arcsize="10923f" o:gfxdata="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" filled="f" strokecolor="#1f4d78 [1604]" strokeweight="1.5pt">
+                <v:stroke joinstyle="miter"/>
+              </v:roundrect>
+            </w:pict>
+          </mc:Fallback>
+        </mc:AlternateContent>
+      </w:r>
+    </w:p>
+    <w:p>
+      <w:pPr>
+        <w:jc w:val="center"/>
+        <w:rPr>
+          <w:rFonts w:ascii="Times New Roman" w:hAnsi="Times New Roman" w:cs="Times New Roman"/>
+          <w:sz w:val="24"/>
+          <w:szCs w:val="24"/>
+        </w:rPr>
+      </w:pPr>
+      <w:r>
+        <w:rPr>
+          <w:rFonts w:ascii="Times New Roman" w:hAnsi="Times New Roman" w:cs="Times New Roman"/>
+          <w:sz w:val="24"/>
+          <w:szCs w:val="24"/>
+        </w:rPr>
+        <w:t>Tipos de investigación.</w:t>
+      </w:r>
+    </w:p>
+    <w:p>
+      <w:pPr>
+        <w:rPr>
+          <w:rFonts w:ascii="Times New Roman" w:hAnsi="Times New Roman" w:cs="Times New Roman"/>
+          <w:sz w:val="24"/>
+          <w:szCs w:val="24"/>
+        </w:rPr>
+      </w:pPr>
+      <w:r>
+        <w:rPr>
+          <w:rFonts w:ascii="Times New Roman" w:hAnsi="Times New Roman" w:cs="Times New Roman"/>
+          <w:noProof/>
+          <w:sz w:val="24"/>
+          <w:szCs w:val="24"/>
+          <w:lang w:eastAsia="es-MX"/>
+        </w:rPr>
+        <mc:AlternateContent>
+          <mc:Choice Requires="wps">
+            <w:drawing>
+              <wp:anchor distT="0" distB="0" distL="114300" distR="114300" simplePos="0" relativeHeight="251660288" behindDoc="0" locked="0" layoutInCell="1" allowOverlap="1" wp14:anchorId="3DEC4247" wp14:editId="2BB7759C">
+                <wp:simplePos x="0" y="0"/>
+                <wp:positionH relativeFrom="column">
+                  <wp:posOffset>2748915</wp:posOffset>
+                </wp:positionH>
+                <wp:positionV relativeFrom="paragraph">
+                  <wp:posOffset>147955</wp:posOffset>
+                </wp:positionV>
+                <wp:extent cx="0" cy="609600"/>
+                <wp:effectExtent l="0" t="0" r="19050" b="19050"/>
+                <wp:wrapNone/>
+                <wp:docPr id="2" name="Conector recto 2"/>
+                <wp:cNvGraphicFramePr/>
+                <a:graphic xmlns:a="http://schemas.openxmlformats.org/drawingml/2006/main">
+                  <a:graphicData uri="http://schemas.microsoft.com/office/word/2010/wordprocessingShape">
+                    <wps:wsp>
+                      <wps:cNvCnPr/>
+                      <wps:spPr>
+                        <a:xfrm>
+                          <a:off x="0" y="0"/>
+                          <a:ext cx="0" cy="609600"/>
+                        </a:xfrm>
+                        <a:prstGeom prst="line">
+                          <a:avLst/>
+                        </a:prstGeom>
+                      </wps:spPr>
+                      <wps:style>
+                        <a:lnRef idx="1">
+                          <a:schemeClr val="accent1"/>
+                        </a:lnRef>
+                        <a:fillRef idx="0">
+                          <a:schemeClr val="accent1"/>
+                        </a:fillRef>
+                        <a:effectRef idx="0">
+                          <a:schemeClr val="accent1"/>
+                        </a:effectRef>
+                        <a:fontRef idx="minor">
+                          <a:schemeClr val="tx1"/>
+                        </a:fontRef>
+                      </wps:style>
+                      <wps:bodyPr/>
+                    </wps:wsp>
+                  </a:graphicData>
+                </a:graphic>
+              </wp:anchor>
+            </w:drawing>
+          </mc:Choice>
+          <mc:Fallback>
+            <w:pict>
+              <v:line w14:anchorId="7EB6B971" id="Conector recto 2" o:spid="_x0000_s1026" style="position:absolute;z-index:251660288;visibility:visible;mso-wrap-style:square;mso-wrap-distance-left:9pt;mso-wrap-distance-top:0;mso-wrap-distance-right:9pt;mso-wrap-distance-bottom:0;mso-position-horizontal:absolute;mso-position-horizontal-relative:text;mso-position-vertical:absolute;mso-position-vertical-relative:text" from="216.45pt,11.65pt" to="216.45pt,59.65pt" o:gfxdata="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" strokecolor="#5b9bd5 [3204]" strokeweight=".5pt">
+                <v:stroke joinstyle="miter"/>
+              </v:line>
+            </w:pict>
+          </mc:Fallback>
+        </mc:AlternateContent>
+      </w:r>
+    </w:p>
+    <w:p>
+      <w:pPr>
+        <w:rPr>
+          <w:rFonts w:ascii="Times New Roman" w:hAnsi="Times New Roman" w:cs="Times New Roman"/>
+          <w:sz w:val="24"/>
+          <w:szCs w:val="24"/>
+        </w:rPr>
+      </w:pPr>
+    </w:p>
+    <w:p>
+      <w:pPr>
+        <w:rPr>
+          <w:rFonts w:ascii="Times New Roman" w:hAnsi="Times New Roman" w:cs="Times New Roman"/>
+          <w:sz w:val="24"/>
+          <w:szCs w:val="24"/>
+        </w:rPr>
+      </w:pPr>
+      <w:r>
+        <w:rPr>
+          <w:rFonts w:ascii="Times New Roman" w:hAnsi="Times New Roman" w:cs="Times New Roman"/>
+          <w:noProof/>
+          <w:sz w:val="24"/>
+          <w:szCs w:val="24"/>
+          <w:lang w:eastAsia="es-MX"/>
+        </w:rPr>
+        <mc:AlternateContent>
+          <mc:Choice Requires="wps">
+            <w:drawing>
+              <wp:anchor distT="0" distB="0" distL="114300" distR="114300" simplePos="0" relativeHeight="251673600" behindDoc="0" locked="0" layoutInCell="1" allowOverlap="1" wp14:anchorId="7F24E7C8" wp14:editId="45DCDA58">
+                <wp:simplePos x="0" y="0"/>
+                <wp:positionH relativeFrom="rightMargin">
+                  <wp:align>left</wp:align>
+                </wp:positionH>
+                <wp:positionV relativeFrom="paragraph">
+                  <wp:posOffset>185420</wp:posOffset>
+                </wp:positionV>
+                <wp:extent cx="0" cy="371475"/>
+                <wp:effectExtent l="0" t="0" r="19050" b="28575"/>
+                <wp:wrapNone/>
+                <wp:docPr id="9" name="Conector recto 9"/>
+                <wp:cNvGraphicFramePr/>
+                <a:graphic xmlns:a="http://schemas.openxmlformats.org/drawingml/2006/main">
+                  <a:graphicData uri="http://schemas.microsoft.com/office/word/2010/wordprocessingShape">
+                    <wps:wsp>
+                      <wps:cNvCnPr/>
+                      <wps:spPr>
+                        <a:xfrm>
+                          <a:off x="0" y="0"/>
+                          <a:ext cx="0" cy="371475"/>
+                        </a:xfrm>
+                        <a:prstGeom prst="line">
+                          <a:avLst/>
+                        </a:prstGeom>
+                      </wps:spPr>
+                      <wps:style>
+                        <a:lnRef idx="1">
+                          <a:schemeClr val="accent1"/>
+                        </a:lnRef>
+                        <a:fillRef idx="0">
+                          <a:schemeClr val="accent1"/>
+                        </a:fillRef>
+                        <a:effectRef idx="0">
+                          <a:schemeClr val="accent1"/>
+                        </a:effectRef>
+                        <a:fontRef idx="minor">
+                          <a:schemeClr val="tx1"/>
+                        </a:fontRef>
+                      </wps:style>
+                      <wps:bodyPr/>
+                    </wps:wsp>
+                  </a:graphicData>
+                </a:graphic>
+                <wp14:sizeRelH relativeFrom="margin">
+                  <wp14:pctWidth>0</wp14:pctWidth>
+                </wp14:sizeRelH>
+                <wp14:sizeRelV relativeFrom="margin">
+                  <wp14:pctHeight>0</wp14:pctHeight>
+                </wp14:sizeRelV>
+              </wp:anchor>
+            </w:drawing>
+          </mc:Choice>
+          <mc:Fallback>
+            <w:pict>
+              <v:line w14:anchorId="40DF5D01" id="Conector recto 9" o:spid="_x0000_s1026" style="position:absolute;z-index:251673600;visibility:visible;mso-wrap-style:square;mso-width-percent:0;mso-height-percent:0;mso-wrap-distance-left:9pt;mso-wrap-distance-top:0;mso-wrap-distance-right:9pt;mso-wrap-distance-bottom:0;mso-position-horizontal:left;mso-position-horizontal-relative:right-margin-area;mso-position-vertical:absolute;mso-position-vertical-relative:text;mso-width-percent:0;mso-height-percent:0;mso-width-relative:margin;mso-height-relative:margin" from="0,14.6pt" to="0,43.85pt" o:gfxdata="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" strokecolor="#5b9bd5 [3204]" strokeweight=".5pt">
+                <v:stroke joinstyle="miter"/>
+                <w10:wrap anchorx="margin"/>
+              </v:line>
+            </w:pict>
+          </mc:Fallback>
+        </mc:AlternateContent>
+      </w:r>
+      <w:r>
+        <w:rPr>
+          <w:rFonts w:ascii="Times New Roman" w:hAnsi="Times New Roman" w:cs="Times New Roman"/>
+          <w:noProof/>
+          <w:sz w:val="24"/>
+          <w:szCs w:val="24"/>
+          <w:lang w:eastAsia="es-MX"/>
+        </w:rPr>
+        <mc:AlternateContent>
+          <mc:Choice Requires="wps">
+            <w:drawing>
+              <wp:anchor distT="0" distB="0" distL="114300" distR="114300" simplePos="0" relativeHeight="251669504" behindDoc="0" locked="0" layoutInCell="1" allowOverlap="1" wp14:anchorId="290FA2EA" wp14:editId="57E9B58F">
+                <wp:simplePos x="0" y="0"/>
+                <wp:positionH relativeFrom="margin">
+                  <wp:posOffset>2748916</wp:posOffset>
+                </wp:positionH>
+                <wp:positionV relativeFrom="paragraph">
+                  <wp:posOffset>175895</wp:posOffset>
+                </wp:positionV>
+                <wp:extent cx="0" cy="447675"/>
+                <wp:effectExtent l="0" t="0" r="19050" b="28575"/>
+                <wp:wrapNone/>
+                <wp:docPr id="7" name="Conector recto 7"/>
+                <wp:cNvGraphicFramePr/>
+                <a:graphic xmlns:a="http://schemas.openxmlformats.org/drawingml/2006/main">
+                  <a:graphicData uri="http://schemas.microsoft.com/office/word/2010/wordprocessingShape">
+                    <wps:wsp>
+                      <wps:cNvCnPr/>
+                      <wps:spPr>
+                        <a:xfrm>
+                          <a:off x="0" y="0"/>
+                          <a:ext cx="0" cy="447675"/>
+                        </a:xfrm>
+                        <a:prstGeom prst="line">
+                          <a:avLst/>
+                        </a:prstGeom>
+                      </wps:spPr>
+                      <wps:style>
+                        <a:lnRef idx="1">
+                          <a:schemeClr val="accent1"/>
+                        </a:lnRef>
+                        <a:fillRef idx="0">
+                          <a:schemeClr val="accent1"/>
+                        </a:fillRef>
+                        <a:effectRef idx="0">
+                          <a:schemeClr val="accent1"/>
+                        </a:effectRef>
+                        <a:fontRef idx="minor">
+                          <a:schemeClr val="tx1"/>
+                        </a:fontRef>
+                      </wps:style>
+                      <wps:bodyPr/>
+                    </wps:wsp>
+                  </a:graphicData>
+                </a:graphic>
+                <wp14:sizeRelH relativeFrom="margin">
+                  <wp14:pctWidth>0</wp14:pctWidth>
+                </wp14:sizeRelH>
+                <wp14:sizeRelV relativeFrom="margin">
+                  <wp14:pctHeight>0</wp14:pctHeight>
+                </wp14:sizeRelV>
+              </wp:anchor>
+            </w:drawing>
+          </mc:Choice>
+          <mc:Fallback>
+            <w:pict>
+              <v:line w14:anchorId="49B7A66C" id="Conector recto 7" o:spid="_x0000_s1026" style="position:absolute;z-index:251669504;visibility:visible;mso-wrap-style:square;mso-width-percent:0;mso-height-percent:0;mso-wrap-distance-left:9pt;mso-wrap-distance-top:0;mso-wrap-distance-right:9pt;mso-wrap-distance-bottom:0;mso-position-horizontal:absolute;mso-position-horizontal-relative:margin;mso-position-vertical:absolute;mso-position-vertical-relative:text;mso-width-percent:0;mso-height-percent:0;mso-width-relative:margin;mso-height-relative:margin" from="216.45pt,13.85pt" to="216.45pt,49.1pt" o:gfxdata="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" strokecolor="#5b9bd5 [3204]" strokeweight=".5pt">
+                <v:stroke joinstyle="miter"/>
+                <w10:wrap anchorx="margin"/>
+              </v:line>
+            </w:pict>
+          </mc:Fallback>
+        </mc:AlternateContent>
+      </w:r>
+      <w:r>
+        <w:rPr>
+          <w:rFonts w:ascii="Times New Roman" w:hAnsi="Times New Roman" w:cs="Times New Roman"/>
+          <w:noProof/>
+          <w:sz w:val="24"/>
+          <w:szCs w:val="24"/>
+          <w:lang w:eastAsia="es-MX"/>
+        </w:rPr>
+        <mc:AlternateContent>
+          <mc:Choice Requires="wps">
+            <w:drawing>
+              <wp:anchor distT="0" distB="0" distL="114300" distR="114300" simplePos="0" relativeHeight="251665408" behindDoc="0" locked="0" layoutInCell="1" allowOverlap="1" wp14:anchorId="3BE724E3" wp14:editId="2D7EEE8F">
+                <wp:simplePos x="0" y="0"/>
+                <wp:positionH relativeFrom="margin">
+                  <wp:posOffset>100965</wp:posOffset>
+                </wp:positionH>
+                <wp:positionV relativeFrom="paragraph">
+                  <wp:posOffset>175896</wp:posOffset>
+                </wp:positionV>
+                <wp:extent cx="19050" cy="438150"/>
+                <wp:effectExtent l="0" t="0" r="19050" b="19050"/>
+                <wp:wrapNone/>
+                <wp:docPr id="5" name="Conector recto 5"/>
+                <wp:cNvGraphicFramePr/>
+                <a:graphic xmlns:a="http://schemas.openxmlformats.org/drawingml/2006/main">
+                  <a:graphicData uri="http://schemas.microsoft.com/office/word/2010/wordprocessingShape">
+                    <wps:wsp>
+                      <wps:cNvCnPr/>
+                      <wps:spPr>
+                        <a:xfrm>
+                          <a:off x="0" y="0"/>
+                          <a:ext cx="19050" cy="438150"/>
+                        </a:xfrm>
+                        <a:prstGeom prst="line">
+                          <a:avLst/>
+                        </a:prstGeom>
+                      </wps:spPr>
+                      <wps:style>
+                        <a:lnRef idx="1">
+                          <a:schemeClr val="accent1"/>
+                        </a:lnRef>
+                        <a:fillRef idx="0">
+                          <a:schemeClr val="accent1"/>
+                        </a:fillRef>
+                        <a:effectRef idx="0">
+                          <a:schemeClr val="accent1"/>
+                        </a:effectRef>
+                        <a:fontRef idx="minor">
+                          <a:schemeClr val="tx1"/>
+                        </a:fontRef>
+                      </wps:style>
+                      <wps:bodyPr/>
+                    </wps:wsp>
+                  </a:graphicData>
+                </a:graphic>
+                <wp14:sizeRelH relativeFrom="margin">
+                  <wp14:pctWidth>0</wp14:pctWidth>
+                </wp14:sizeRelH>
+                <wp14:sizeRelV relativeFrom="margin">
+                  <wp14:pctHeight>0</wp14:pctHeight>
+                </wp14:sizeRelV>
+              </wp:anchor>
+            </w:drawing>
+          </mc:Choice>
+          <mc:Fallback>
+            <w:pict>
+              <v:line w14:anchorId="431C19A5" id="Conector recto 5" o:spid="_x0000_s1026" style="position:absolute;z-index:251665408;visibility:visible;mso-wrap-style:square;mso-width-percent:0;mso-height-percent:0;mso-wrap-distance-left:9pt;mso-wrap-distance-top:0;mso-wrap-distance-right:9pt;mso-wrap-distance-bottom:0;mso-position-horizontal:absolute;mso-position-horizontal-relative:margin;mso-position-vertical:absolute;mso-position-vertical-relative:text;mso-width-percent:0;mso-height-percent:0;mso-width-relative:margin;mso-height-relative:margin" from="7.95pt,13.85pt" to="9.45pt,48.35pt" o:gfxdata="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" strokecolor="#5b9bd5 [3204]" strokeweight=".5pt">
+                <v:stroke joinstyle="miter"/>
+                <w10:wrap anchorx="margin"/>
+              </v:line>
+            </w:pict>
+          </mc:Fallback>
+        </mc:AlternateContent>
+      </w:r>
+      <w:r>
+        <w:rPr>
+          <w:rFonts w:ascii="Times New Roman" w:hAnsi="Times New Roman" w:cs="Times New Roman"/>
+          <w:noProof/>
+          <w:sz w:val="24"/>
+          <w:szCs w:val="24"/>
+          <w:lang w:eastAsia="es-MX"/>
+        </w:rPr>
+        <mc:AlternateContent>
+          <mc:Choice Requires="wps">
+            <w:drawing>
+              <wp:anchor distT="0" distB="0" distL="114300" distR="114300" simplePos="0" relativeHeight="251661312" behindDoc="0" locked="0" layoutInCell="1" allowOverlap="1" wp14:anchorId="79D76EAF" wp14:editId="58BE27E8">
+                <wp:simplePos x="0" y="0"/>
+                <wp:positionH relativeFrom="margin">
+                  <wp:align>right</wp:align>
+                </wp:positionH>
+                <wp:positionV relativeFrom="paragraph">
+                  <wp:posOffset>166370</wp:posOffset>
+                </wp:positionV>
+                <wp:extent cx="2838450" cy="19050"/>
+                <wp:effectExtent l="0" t="0" r="19050" b="19050"/>
+                <wp:wrapNone/>
+                <wp:docPr id="3" name="Conector recto 3"/>
+                <wp:cNvGraphicFramePr/>
+                <a:graphic xmlns:a="http://schemas.openxmlformats.org/drawingml/2006/main">
+                  <a:graphicData uri="http://schemas.microsoft.com/office/word/2010/wordprocessingShape">
+                    <wps:wsp>
+                      <wps:cNvCnPr/>
+                      <wps:spPr>
+                        <a:xfrm flipV="1">
+                          <a:off x="0" y="0"/>
+                          <a:ext cx="2838450" cy="19050"/>
+                        </a:xfrm>
+                        <a:prstGeom prst="line">
+                          <a:avLst/>
+                        </a:prstGeom>
+                      </wps:spPr>
+                      <wps:style>
+                        <a:lnRef idx="1">
+                          <a:schemeClr val="accent1"/>
+                        </a:lnRef>
+                        <a:fillRef idx="0">
+                          <a:schemeClr val="accent1"/>
+                        </a:fillRef>
+                        <a:effectRef idx="0">
+                          <a:schemeClr val="accent1"/>
+                        </a:effectRef>
+                        <a:fontRef idx="minor">
+                          <a:schemeClr val="tx1"/>
+                        </a:fontRef>
+                      </wps:style>
+                      <wps:bodyPr/>
+                    </wps:wsp>
+                  </a:graphicData>
+                </a:graphic>
+                <wp14:sizeRelH relativeFrom="margin">
+                  <wp14:pctWidth>0</wp14:pctWidth>
+                </wp14:sizeRelH>
+                <wp14:sizeRelV relativeFrom="margin">
+                  <wp14:pctHeight>0</wp14:pctHeight>
+                </wp14:sizeRelV>
+              </wp:anchor>
+            </w:drawing>
+          </mc:Choice>
+          <mc:Fallback>
+            <w:pict>
+              <v:line w14:anchorId="7E2A7E12" id="Conector recto 3" o:spid="_x0000_s1026" style="position:absolute;flip:y;z-index:251661312;visibility:visible;mso-wrap-style:square;mso-width-percent:0;mso-height-percent:0;mso-wrap-distance-left:9pt;mso-wrap-distance-top:0;mso-wrap-distance-right:9pt;mso-wrap-distance-bottom:0;mso-position-horizontal:right;mso-position-horizontal-relative:margin;mso-position-vertical:absolute;mso-position-vertical-relative:text;mso-width-percent:0;mso-height-percent:0;mso-width-relative:margin;mso-height-relative:margin" from="172.3pt,13.1pt" to="395.8pt,14.6pt" o:gfxdata="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" strokecolor="#5b9bd5 [3204]" strokeweight=".5pt">
+                <v:stroke joinstyle="miter"/>
+                <w10:wrap anchorx="margin"/>
+              </v:line>
+            </w:pict>
+          </mc:Fallback>
+        </mc:AlternateContent>
+      </w:r>
+      <w:r>
+        <w:rPr>
+          <w:rFonts w:ascii="Times New Roman" w:hAnsi="Times New Roman" w:cs="Times New Roman"/>
+          <w:noProof/>
+          <w:sz w:val="24"/>
+          <w:szCs w:val="24"/>
+          <w:lang w:eastAsia="es-MX"/>
+        </w:rPr>
+        <mc:AlternateContent>
+          <mc:Choice Requires="wps">
+            <w:drawing>
+              <wp:anchor distT="0" distB="0" distL="114300" distR="114300" simplePos="0" relativeHeight="251663360" behindDoc="0" locked="0" layoutInCell="1" allowOverlap="1" wp14:anchorId="120DE4B2" wp14:editId="3A0B4C58">
+                <wp:simplePos x="0" y="0"/>
+                <wp:positionH relativeFrom="column">
+                  <wp:posOffset>91440</wp:posOffset>
+                </wp:positionH>
+                <wp:positionV relativeFrom="paragraph">
+                  <wp:posOffset>185420</wp:posOffset>
+                </wp:positionV>
+                <wp:extent cx="2647950" cy="0"/>
+                <wp:effectExtent l="0" t="0" r="19050" b="19050"/>
+                <wp:wrapNone/>
+                <wp:docPr id="4" name="Conector recto 4"/>
+                <wp:cNvGraphicFramePr/>
+                <a:graphic xmlns:a="http://schemas.openxmlformats.org/drawingml/2006/main">
+                  <a:graphicData uri="http://schemas.microsoft.com/office/word/2010/wordprocessingShape">
+                    <wps:wsp>
+                      <wps:cNvCnPr/>
+                      <wps:spPr>
+                        <a:xfrm>
+                          <a:off x="0" y="0"/>
+                          <a:ext cx="2647950" cy="0"/>
+                        </a:xfrm>
+                        <a:prstGeom prst="line">
+                          <a:avLst/>
+                        </a:prstGeom>
+                      </wps:spPr>
+                      <wps:style>
+                        <a:lnRef idx="1">
+                          <a:schemeClr val="accent1"/>
+                        </a:lnRef>
+                        <a:fillRef idx="0">
+                          <a:schemeClr val="accent1"/>
+                        </a:fillRef>
+                        <a:effectRef idx="0">
+                          <a:schemeClr val="accent1"/>
+                        </a:effectRef>
+                        <a:fontRef idx="minor">
+                          <a:schemeClr val="tx1"/>
+                        </a:fontRef>
+                      </wps:style>
+                      <wps:bodyPr/>
+                    </wps:wsp>
+                  </a:graphicData>
+                </a:graphic>
+                <wp14:sizeRelH relativeFrom="margin">
+                  <wp14:pctWidth>0</wp14:pctWidth>
+                </wp14:sizeRelH>
+                <wp14:sizeRelV relativeFrom="margin">
+                  <wp14:pctHeight>0</wp14:pctHeight>
+                </wp14:sizeRelV>
+              </wp:anchor>
+            </w:drawing>
+          </mc:Choice>
+          <mc:Fallback>
+            <w:pict>
+              <v:line w14:anchorId="6929DD44" id="Conector recto 4" o:spid="_x0000_s1026" style="position:absolute;z-index:251663360;visibility:visible;mso-wrap-style:square;mso-width-percent:0;mso-height-percent:0;mso-wrap-distance-left:9pt;mso-wrap-distance-top:0;mso-wrap-distance-right:9pt;mso-wrap-distance-bottom:0;mso-position-horizontal:absolute;mso-position-horizontal-relative:text;mso-position-vertical:absolute;mso-position-vertical-relative:text;mso-width-percent:0;mso-height-percent:0;mso-width-relative:margin;mso-height-relative:margin" from="7.2pt,14.6pt" to="215.7pt,14.6pt" o:gfxdata="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" strokecolor="#5b9bd5 [3204]" strokeweight=".5pt">
+                <v:stroke joinstyle="miter"/>
+              </v:line>
+            </w:pict>
+          </mc:Fallback>
+        </mc:AlternateContent>
+      </w:r>
+    </w:p>
+    <w:p>
+      <w:pPr>
+        <w:tabs>
+          <w:tab w:val="left" w:pos="5970"/>
+        </w:tabs>
+        <w:rPr>
+          <w:rFonts w:ascii="Times New Roman" w:hAnsi="Times New Roman" w:cs="Times New Roman"/>
+          <w:sz w:val="24"/>
+          <w:szCs w:val="24"/>
+        </w:rPr>
+      </w:pPr>
+      <w:r>
+        <w:rPr>
+          <w:rFonts w:ascii="Times New Roman" w:hAnsi="Times New Roman" w:cs="Times New Roman"/>
+          <w:b/>
+          <w:noProof/>
+          <w:sz w:val="24"/>
+          <w:szCs w:val="24"/>
+          <w:lang w:eastAsia="es-MX"/>
+        </w:rPr>
+        <mc:AlternateContent>
+          <mc:Choice Requires="wps">
+            <w:drawing>
+              <wp:anchor distT="0" distB="0" distL="114300" distR="114300" simplePos="0" relativeHeight="251696128" behindDoc="0" locked="0" layoutInCell="1" allowOverlap="1" wp14:anchorId="22B053FD" wp14:editId="6192C356">
+                <wp:simplePos x="0" y="0"/>
+                <wp:positionH relativeFrom="leftMargin">
+                  <wp:posOffset>904875</wp:posOffset>
+                </wp:positionH>
+                <wp:positionV relativeFrom="paragraph">
+                  <wp:posOffset>323215</wp:posOffset>
+                </wp:positionV>
+                <wp:extent cx="1295400" cy="781050"/>
+                <wp:effectExtent l="0" t="0" r="19050" b="19050"/>
+                <wp:wrapNone/>
+                <wp:docPr id="20" name="Rectángulo redondeado 20"/>
+                <wp:cNvGraphicFramePr/>
+                <a:graphic xmlns:a="http://schemas.openxmlformats.org/drawingml/2006/main">
+                  <a:graphicData uri="http://schemas.microsoft.com/office/word/2010/wordprocessingShape">
+                    <wps:wsp>
+                      <wps:cNvSpPr/>
+                      <wps:spPr>
+                        <a:xfrm>
+                          <a:off x="0" y="0"/>
+                          <a:ext cx="1295400" cy="781050"/>
+                        </a:xfrm>
+                        <a:prstGeom prst="roundRect">
+                          <a:avLst/>
+                        </a:prstGeom>
+                        <a:noFill/>
+                        <a:ln w="19050"/>
+                      </wps:spPr>
+                      <wps:style>
+                        <a:lnRef idx="2">
+                          <a:schemeClr val="accent1">
+                            <a:shade val="50000"/>
+                          </a:schemeClr>
+                        </a:lnRef>
+                        <a:fillRef idx="1">
+                          <a:schemeClr val="accent1"/>
+                        </a:fillRef>
+                        <a:effectRef idx="0">
+                          <a:schemeClr val="accent1"/>
+                        </a:effectRef>
+                        <a:fontRef idx="minor">
+                          <a:schemeClr val="lt1"/>
+                        </a:fontRef>
+                      </wps:style>
+                      <wps:bodyPr rot="0" spcFirstLastPara="0" vertOverflow="overflow" horzOverflow="overflow" vert="horz" wrap="square" lIns="91440" tIns="45720" rIns="91440" bIns="45720" numCol="1" spcCol="0" rtlCol="0" fromWordArt="0" anchor="ctr" anchorCtr="0" forceAA="0" compatLnSpc="1">
+                        <a:prstTxWarp prst="textNoShape">
+                          <a:avLst/>
+                        </a:prstTxWarp>
+                        <a:noAutofit/>
+                      </wps:bodyPr>
+                    </wps:wsp>
+                  </a:graphicData>
+                </a:graphic>
+                <wp14:sizeRelH relativeFrom="margin">
+                  <wp14:pctWidth>0</wp14:pctWidth>
+                </wp14:sizeRelH>
+                <wp14:sizeRelV relativeFrom="margin">
+                  <wp14:pctHeight>0</wp14:pctHeight>
+                </wp14:sizeRelV>
+              </wp:anchor>
+            </w:drawing>
+          </mc:Choice>
+          <mc:Fallback>
+            <w:pict>
+              <v:roundrect w14:anchorId="68FC5F20" id="Rectángulo redondeado 20" o:spid="_x0000_s1026" style="position:absolute;margin-left:71.25pt;margin-top:25.45pt;width:102pt;height:61.5pt;z-index:251696128;visibility:visible;mso-wrap-style:square;mso-width-percent:0;mso-height-percent:0;mso-wrap-distance-left:9pt;mso-wrap-distance-top:0;mso-wrap-distance-right:9pt;mso-wrap-distance-bottom:0;mso-position-horizontal:absolute;mso-position-horizontal-relative:left-margin-area;mso-position-vertical:absolute;mso-position-vertical-relative:text;mso-width-percent:0;mso-height-percent:0;mso-width-relative:margin;mso-height-relative:margin;v-text-anchor:middle" arcsize="10923f" o:gfxdata="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" filled="f" strokecolor="#1f4d78 [1604]" strokeweight="1.5pt">
+                <v:stroke joinstyle="miter"/>
+                <w10:wrap anchorx="margin"/>
+              </v:roundrect>
+            </w:pict>
+          </mc:Fallback>
+        </mc:AlternateContent>
+      </w:r>
+    </w:p>
+    <w:p>
+      <w:pPr>
+        <w:tabs>
+          <w:tab w:val="left" w:pos="5970"/>
+        </w:tabs>
+        <w:rPr>
+          <w:rFonts w:ascii="Times New Roman" w:hAnsi="Times New Roman" w:cs="Times New Roman"/>
+          <w:sz w:val="24"/>
+          <w:szCs w:val="24"/>
+        </w:rPr>
+      </w:pPr>
+      <w:r>
+        <w:rPr>
+          <w:rFonts w:ascii="Times New Roman" w:hAnsi="Times New Roman" w:cs="Times New Roman"/>
+          <w:noProof/>
+          <w:sz w:val="24"/>
+          <w:szCs w:val="24"/>
+        </w:rPr>
+        <mc:AlternateContent>
+          <mc:Choice Requires="wps">
+            <w:drawing>
+              <wp:anchor distT="45720" distB="45720" distL="114300" distR="114300" simplePos="0" relativeHeight="251710464" behindDoc="0" locked="0" layoutInCell="1" allowOverlap="1" wp14:anchorId="26214528" wp14:editId="6566CA7F">
+                <wp:simplePos x="0" y="0"/>
+                <wp:positionH relativeFrom="column">
+                  <wp:posOffset>4768215</wp:posOffset>
+                </wp:positionH>
+                <wp:positionV relativeFrom="paragraph">
+                  <wp:posOffset>203835</wp:posOffset>
+                </wp:positionV>
+                <wp:extent cx="1126490" cy="409575"/>
+                <wp:effectExtent l="0" t="0" r="16510" b="28575"/>
+                <wp:wrapSquare wrapText="bothSides"/>
+                <wp:docPr id="26" name="Cuadro de texto 2"/>
+                <wp:cNvGraphicFramePr>
+                  <a:graphicFrameLocks xmlns:a="http://schemas.openxmlformats.org/drawingml/2006/main"/>
+                </wp:cNvGraphicFramePr>
+                <a:graphic xmlns:a="http://schemas.openxmlformats.org/drawingml/2006/main">
+                  <a:graphicData uri="http://schemas.microsoft.com/office/word/2010/wordprocessingShape">
+                    <wps:wsp>
+                      <wps:cNvSpPr txBox="1">
+                        <a:spLocks noChangeArrowheads="1"/>
+                      </wps:cNvSpPr>
+                      <wps:spPr bwMode="auto">
+                        <a:xfrm>
+                          <a:off x="0" y="0"/>
+                          <a:ext cx="1126490" cy="409575"/>
+                        </a:xfrm>
+                        <a:prstGeom prst="rect">
+                          <a:avLst/>
+                        </a:prstGeom>
+                        <a:solidFill>
+                          <a:srgbClr val="FFFFFF"/>
+                        </a:solidFill>
+                        <a:ln w="9525">
+                          <a:solidFill>
+                            <a:srgbClr val="000000"/>
+                          </a:solidFill>
+                          <a:miter lim="800000"/>
+                          <a:headEnd/>
+                          <a:tailEnd/>
+                        </a:ln>
+                      </wps:spPr>
+                      <wps:txbx>
+                        <w:txbxContent>
+                          <w:p>
+                            <w:pPr>
+                              <w:jc w:val="center"/>
+                              <w:rPr>
+                                <w14:textOutline w14:w="9525" w14:cap="rnd" w14:cmpd="sng" w14:algn="ctr">
+                                  <w14:noFill/>
+                                  <w14:prstDash w14:val="solid"/>
+                                  <w14:bevel/>
+                                </w14:textOutline>
+                              </w:rPr>
+                            </w:pPr>
+                            <w:r>
+                              <w:rPr>
+                                <w14:textOutline w14:w="9525" w14:cap="rnd" w14:cmpd="sng" w14:algn="ctr">
+                                  <w14:noFill/>
+                                  <w14:prstDash w14:val="solid"/>
+                                  <w14:bevel/>
+                                </w14:textOutline>
+                              </w:rPr>
+                              <w:t>Nivel de medición.</w:t>
+                            </w:r>
+                          </w:p>
+                          <w:p>
+                            <w:pPr>
+                              <w:rPr>
+                                <w14:textOutline w14:w="9525" w14:cap="rnd" w14:cmpd="sng" w14:algn="ctr">
+                                  <w14:noFill/>
+                                  <w14:prstDash w14:val="solid"/>
+                                  <w14:bevel/>
+                                </w14:textOutline>
+                              </w:rPr>
+                            </w:pPr>
+                          </w:p>
+                        </w:txbxContent>
+                      </wps:txbx>
+                      <wps:bodyPr rot="0" vert="horz" wrap="square" lIns="91440" tIns="45720" rIns="91440" bIns="45720" anchor="t" anchorCtr="0">
+                        <a:noAutofit/>
+                      </wps:bodyPr>
+                    </wps:wsp>
+                  </a:graphicData>
+                </a:graphic>
+                <wp14:sizeRelH relativeFrom="margin">
+                  <wp14:pctWidth>0</wp14:pctWidth>
+                </wp14:sizeRelH>
+                <wp14:sizeRelV relativeFrom="margin">
+                  <wp14:pctHeight>0</wp14:pctHeight>
+                </wp14:sizeRelV>
+              </wp:anchor>
+            </w:drawing>
+          </mc:Choice>
+          <mc:Fallback>
+            <w:pict>
+              <v:shapetype w14:anchorId="26214528" id="_x0000_t202" coordsize="21600,21600" o:spt="202" path="m,l,21600r21600,l21600,xe">
+                <v:stroke joinstyle="miter"/>
+                <v:path gradientshapeok="t" o:connecttype="rect"/>
+              </v:shapetype>
+              <v:shape id="Cuadro de texto 2" o:spid="_x0000_s1026" type="#_x0000_t202" style="position:absolute;margin-left:375.45pt;margin-top:16.05pt;width:88.7pt;height:32.25pt;z-index:251710464;visibility:visible;mso-wrap-style:square;mso-width-percent:0;mso-height-percent:0;mso-wrap-distance-left:9pt;mso-wrap-distance-top:3.6pt;mso-wrap-distance-right:9pt;mso-wrap-distance-bottom:3.6pt;mso-position-horizontal:absolute;mso-position-horizontal-relative:text;mso-position-vertical:absolute;mso-position-vertical-relative:text;mso-width-percent:0;mso-height-percent:0;mso-width-relative:margin;mso-height-relative:margin;v-text-anchor:top" o:gfxdata="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">
+                <v:textbox>
+                  <w:txbxContent>
+                    <w:p>
+                      <w:pPr>
+                        <w:jc w:val="center"/>
+                        <w:rPr>
+                          <w14:textOutline w14:w="9525" w14:cap="rnd" w14:cmpd="sng" w14:algn="ctr">
+                            <w14:noFill/>
+                            <w14:prstDash w14:val="solid"/>
+                            <w14:bevel/>
+                          </w14:textOutline>
+                        </w:rPr>
+                      </w:pPr>
+                      <w:r>
+                        <w:rPr>
+                          <w14:textOutline w14:w="9525" w14:cap="rnd" w14:cmpd="sng" w14:algn="ctr">
+                            <w14:noFill/>
+                            <w14:prstDash w14:val="solid"/>
+                            <w14:bevel/>
+                          </w14:textOutline>
+                        </w:rPr>
+                        <w:t>Nivel de medición.</w:t>
+                      </w:r>
+                    </w:p>
+                    <w:p>
+                      <w:pPr>
+                        <w:rPr>
+                          <w14:textOutline w14:w="9525" w14:cap="rnd" w14:cmpd="sng" w14:algn="ctr">
+                            <w14:noFill/>
+                            <w14:prstDash w14:val="solid"/>
+                            <w14:bevel/>
+                          </w14:textOutline>
+                        </w:rPr>
+                      </w:pPr>
+                    </w:p>
+                  </w:txbxContent>
+                </v:textbox>
+                <w10:wrap type="square"/>
+              </v:shape>
+            </w:pict>
+          </mc:Fallback>
+        </mc:AlternateContent>
+      </w:r>
+      <w:r>
+        <w:rPr>
+          <w:rFonts w:ascii="Times New Roman" w:hAnsi="Times New Roman" w:cs="Times New Roman"/>
+          <w:b/>
+          <w:noProof/>
+          <w:sz w:val="24"/>
+          <w:szCs w:val="24"/>
+          <w:lang w:eastAsia="es-MX"/>
+        </w:rPr>
+        <mc:AlternateContent>
+          <mc:Choice Requires="wps">
+            <w:drawing>
+              <wp:anchor distT="0" distB="0" distL="114300" distR="114300" simplePos="0" relativeHeight="251700224" behindDoc="0" locked="0" layoutInCell="1" allowOverlap="1" wp14:anchorId="59E52E50" wp14:editId="482E9B4A">
+                <wp:simplePos x="0" y="0"/>
+                <wp:positionH relativeFrom="leftMargin">
+                  <wp:posOffset>5676900</wp:posOffset>
+                </wp:positionH>
+                <wp:positionV relativeFrom="paragraph">
+                  <wp:posOffset>13335</wp:posOffset>
+                </wp:positionV>
+                <wp:extent cx="1400175" cy="800100"/>
+                <wp:effectExtent l="0" t="0" r="28575" b="19050"/>
+                <wp:wrapNone/>
+                <wp:docPr id="22" name="Rectángulo redondeado 22"/>
+                <wp:cNvGraphicFramePr/>
+                <a:graphic xmlns:a="http://schemas.openxmlformats.org/drawingml/2006/main">
+                  <a:graphicData uri="http://schemas.microsoft.com/office/word/2010/wordprocessingShape">
+                    <wps:wsp>
+                      <wps:cNvSpPr/>
+                      <wps:spPr>
+                        <a:xfrm>
+                          <a:off x="0" y="0"/>
+                          <a:ext cx="1400175" cy="800100"/>
+                        </a:xfrm>
+                        <a:prstGeom prst="roundRect">
+                          <a:avLst/>
+                        </a:prstGeom>
+                        <a:noFill/>
+                        <a:ln w="19050"/>
+                      </wps:spPr>
+                      <wps:style>
+                        <a:lnRef idx="2">
+                          <a:schemeClr val="accent1">
+                            <a:shade val="50000"/>
+                          </a:schemeClr>
+                        </a:lnRef>
+                        <a:fillRef idx="1">
+                          <a:schemeClr val="accent1"/>
+                        </a:fillRef>
+                        <a:effectRef idx="0">
+                          <a:schemeClr val="accent1"/>
+                        </a:effectRef>
+                        <a:fontRef idx="minor">
+                          <a:schemeClr val="lt1"/>
+                        </a:fontRef>
+                      </wps:style>
+                      <wps:bodyPr rot="0" spcFirstLastPara="0" vertOverflow="overflow" horzOverflow="overflow" vert="horz" wrap="square" lIns="91440" tIns="45720" rIns="91440" bIns="45720" numCol="1" spcCol="0" rtlCol="0" fromWordArt="0" anchor="ctr" anchorCtr="0" forceAA="0" compatLnSpc="1">
+                        <a:prstTxWarp prst="textNoShape">
+                          <a:avLst/>
+                        </a:prstTxWarp>
+                        <a:noAutofit/>
+                      </wps:bodyPr>
+                    </wps:wsp>
+                  </a:graphicData>
+                </a:graphic>
+                <wp14:sizeRelH relativeFrom="margin">
+                  <wp14:pctWidth>0</wp14:pctWidth>
+                </wp14:sizeRelH>
+                <wp14:sizeRelV relativeFrom="margin">
+                  <wp14:pctHeight>0</wp14:pctHeight>
+                </wp14:sizeRelV>
+              </wp:anchor>
+            </w:drawing>
+          </mc:Choice>
+          <mc:Fallback>
+            <w:pict>
+              <v:roundrect w14:anchorId="351266C6" id="Rectángulo redondeado 22" o:spid="_x0000_s1026" style="position:absolute;margin-left:447pt;margin-top:1.05pt;width:110.25pt;height:63pt;z-index:251700224;visibility:visible;mso-wrap-style:square;mso-width-percent:0;mso-height-percent:0;mso-wrap-distance-left:9pt;mso-wrap-distance-top:0;mso-wrap-distance-right:9pt;mso-wrap-distance-bottom:0;mso-position-horizontal:absolute;mso-position-horizontal-relative:left-margin-area;mso-position-vertical:absolute;mso-position-vertical-relative:text;mso-width-percent:0;mso-height-percent:0;mso-width-relative:margin;mso-height-relative:margin;v-text-anchor:middle" arcsize="10923f" o:gfxdata="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" filled="f" strokecolor="#1f4d78 [1604]" strokeweight="1.5pt">
+                <v:stroke joinstyle="miter"/>
+                <w10:wrap anchorx="margin"/>
+              </v:roundrect>
+            </w:pict>
+          </mc:Fallback>
+        </mc:AlternateContent>
+      </w:r>
+      <w:r>
+        <w:rPr>
+          <w:rFonts w:ascii="Times New Roman" w:hAnsi="Times New Roman" w:cs="Times New Roman"/>
+          <w:b/>
+          <w:noProof/>
+          <w:sz w:val="24"/>
+          <w:szCs w:val="24"/>
+          <w:lang w:eastAsia="es-MX"/>
+        </w:rPr>
+        <mc:AlternateContent>
+          <mc:Choice Requires="wps">
+            <w:drawing>
+              <wp:anchor distT="0" distB="0" distL="114300" distR="114300" simplePos="0" relativeHeight="251698176" behindDoc="0" locked="0" layoutInCell="1" allowOverlap="1" wp14:anchorId="3F0832C2" wp14:editId="38902441">
+                <wp:simplePos x="0" y="0"/>
+                <wp:positionH relativeFrom="leftMargin">
+                  <wp:posOffset>3086100</wp:posOffset>
+                </wp:positionH>
+                <wp:positionV relativeFrom="paragraph">
+                  <wp:posOffset>22860</wp:posOffset>
+                </wp:positionV>
+                <wp:extent cx="1628775" cy="790575"/>
+                <wp:effectExtent l="0" t="0" r="28575" b="28575"/>
+                <wp:wrapNone/>
+                <wp:docPr id="21" name="Rectángulo redondeado 21"/>
+                <wp:cNvGraphicFramePr/>
+                <a:graphic xmlns:a="http://schemas.openxmlformats.org/drawingml/2006/main">
+                  <a:graphicData uri="http://schemas.microsoft.com/office/word/2010/wordprocessingShape">
+                    <wps:wsp>
+                      <wps:cNvSpPr/>
+                      <wps:spPr>
+                        <a:xfrm>
+                          <a:off x="0" y="0"/>
+                          <a:ext cx="1628775" cy="790575"/>
+                        </a:xfrm>
+                        <a:prstGeom prst="roundRect">
+                          <a:avLst/>
+                        </a:prstGeom>
+                        <a:noFill/>
+                        <a:ln w="19050"/>
+                      </wps:spPr>
+                      <wps:style>
+                        <a:lnRef idx="2">
+                          <a:schemeClr val="accent1">
+                            <a:shade val="50000"/>
+                          </a:schemeClr>
+                        </a:lnRef>
+                        <a:fillRef idx="1">
+                          <a:schemeClr val="accent1"/>
+                        </a:fillRef>
+                        <a:effectRef idx="0">
+                          <a:schemeClr val="accent1"/>
+                        </a:effectRef>
+                        <a:fontRef idx="minor">
+                          <a:schemeClr val="lt1"/>
+                        </a:fontRef>
+                      </wps:style>
+                      <wps:bodyPr rot="0" spcFirstLastPara="0" vertOverflow="overflow" horzOverflow="overflow" vert="horz" wrap="square" lIns="91440" tIns="45720" rIns="91440" bIns="45720" numCol="1" spcCol="0" rtlCol="0" fromWordArt="0" anchor="ctr" anchorCtr="0" forceAA="0" compatLnSpc="1">
+                        <a:prstTxWarp prst="textNoShape">
+                          <a:avLst/>
+                        </a:prstTxWarp>
+                        <a:noAutofit/>
+                      </wps:bodyPr>
+                    </wps:wsp>
+                  </a:graphicData>
+                </a:graphic>
+                <wp14:sizeRelH relativeFrom="margin">
+                  <wp14:pctWidth>0</wp14:pctWidth>
+                </wp14:sizeRelH>
+                <wp14:sizeRelV relativeFrom="margin">
+                  <wp14:pctHeight>0</wp14:pctHeight>
+                </wp14:sizeRelV>
+              </wp:anchor>
+            </w:drawing>
+          </mc:Choice>
+          <mc:Fallback>
+            <w:pict>
+              <v:roundrect w14:anchorId="03009160" id="Rectángulo redondeado 21" o:spid="_x0000_s1026" style="position:absolute;margin-left:243pt;margin-top:1.8pt;width:128.25pt;height:62.25pt;z-index:251698176;visibility:visible;mso-wrap-style:square;mso-width-percent:0;mso-height-percent:0;mso-wrap-distance-left:9pt;mso-wrap-distance-top:0;mso-wrap-distance-right:9pt;mso-wrap-distance-bottom:0;mso-position-horizontal:absolute;mso-position-horizontal-relative:left-margin-area;mso-position-vertical:absolute;mso-position-vertical-relative:text;mso-width-percent:0;mso-height-percent:0;mso-width-relative:margin;mso-height-relative:margin;v-text-anchor:middle" arcsize="10923f" o:gfxdata="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" filled="f" strokecolor="#1f4d78 [1604]" strokeweight="1.5pt">
+                <v:stroke joinstyle="miter"/>
+                <w10:wrap anchorx="margin"/>
+              </v:roundrect>
+            </w:pict>
+          </mc:Fallback>
+        </mc:AlternateContent>
+      </w:r>
+    </w:p>
+    <w:p>
+      <w:pPr>
+        <w:tabs>
+          <w:tab w:val="left" w:pos="285"/>
+          <w:tab w:val="left" w:pos="930"/>
+          <w:tab w:val="left" w:pos="3975"/>
+          <w:tab w:val="left" w:pos="5970"/>
+        </w:tabs>
+        <w:rPr>
+          <w:rFonts w:ascii="Times New Roman" w:hAnsi="Times New Roman" w:cs="Times New Roman"/>
+          <w:sz w:val="24"/>
+          <w:szCs w:val="24"/>
+        </w:rPr>
+      </w:pPr>
+      <w:r>
+        <w:rPr>
+          <w:rFonts w:ascii="Times New Roman" w:hAnsi="Times New Roman" w:cs="Times New Roman"/>
+          <w:noProof/>
+          <w:sz w:val="24"/>
+          <w:szCs w:val="24"/>
+          <w:lang w:eastAsia="es-MX"/>
+        </w:rPr>
+        <mc:AlternateContent>
+          <mc:Choice Requires="wps">
+            <w:drawing>
+              <wp:anchor distT="0" distB="0" distL="114300" distR="114300" simplePos="0" relativeHeight="251675648" behindDoc="0" locked="0" layoutInCell="1" allowOverlap="1" wp14:anchorId="424391B2" wp14:editId="35392A83">
+                <wp:simplePos x="0" y="0"/>
+                <wp:positionH relativeFrom="margin">
+                  <wp:posOffset>4191000</wp:posOffset>
+                </wp:positionH>
+                <wp:positionV relativeFrom="paragraph">
+                  <wp:posOffset>532765</wp:posOffset>
+                </wp:positionV>
+                <wp:extent cx="2019300" cy="9525"/>
+                <wp:effectExtent l="0" t="0" r="19050" b="28575"/>
+                <wp:wrapNone/>
+                <wp:docPr id="10" name="Conector recto 10"/>
+                <wp:cNvGraphicFramePr/>
+                <a:graphic xmlns:a="http://schemas.openxmlformats.org/drawingml/2006/main">
+                  <a:graphicData uri="http://schemas.microsoft.com/office/word/2010/wordprocessingShape">
+                    <wps:wsp>
+                      <wps:cNvCnPr/>
+                      <wps:spPr>
+                        <a:xfrm>
+                          <a:off x="0" y="0"/>
+                          <a:ext cx="2019300" cy="9525"/>
+                        </a:xfrm>
+                        <a:prstGeom prst="line">
+                          <a:avLst/>
+                        </a:prstGeom>
+                      </wps:spPr>
+                      <wps:style>
+                        <a:lnRef idx="1">
+                          <a:schemeClr val="accent1"/>
+                        </a:lnRef>
+                        <a:fillRef idx="0">
+                          <a:schemeClr val="accent1"/>
+                        </a:fillRef>
+                        <a:effectRef idx="0">
+                          <a:schemeClr val="accent1"/>
+                        </a:effectRef>
+                        <a:fontRef idx="minor">
+                          <a:schemeClr val="tx1"/>
+                        </a:fontRef>
+                      </wps:style>
+                      <wps:bodyPr/>
+                    </wps:wsp>
+                  </a:graphicData>
+                </a:graphic>
+                <wp14:sizeRelH relativeFrom="margin">
+                  <wp14:pctWidth>0</wp14:pctWidth>
+                </wp14:sizeRelH>
+                <wp14:sizeRelV relativeFrom="margin">
+                  <wp14:pctHeight>0</wp14:pctHeight>
+                </wp14:sizeRelV>
+              </wp:anchor>
+            </w:drawing>
+          </mc:Choice>
+          <mc:Fallback>
+            <w:pict>
+              <v:line w14:anchorId="2E843E99" id="Conector recto 10" o:spid="_x0000_s1026" style="position:absolute;z-index:251675648;visibility:visible;mso-wrap-style:square;mso-width-percent:0;mso-height-percent:0;mso-wrap-distance-left:9pt;mso-wrap-distance-top:0;mso-wrap-distance-right:9pt;mso-wrap-distance-bottom:0;mso-position-horizontal:absolute;mso-position-horizontal-relative:margin;mso-position-vertical:absolute;mso-position-vertical-relative:text;mso-width-percent:0;mso-height-percent:0;mso-width-relative:margin;mso-height-relative:margin" from="330pt,41.95pt" to="489pt,42.7pt" o:gfxdata="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" strokecolor="#5b9bd5 [3204]" strokeweight=".5pt">
+                <v:stroke joinstyle="miter"/>
+                <w10:wrap anchorx="margin"/>
+              </v:line>
+            </w:pict>
+          </mc:Fallback>
+        </mc:AlternateContent>
+      </w:r>
+      <w:r>
+        <w:rPr>
+          <w:rFonts w:ascii="Times New Roman" w:hAnsi="Times New Roman" w:cs="Times New Roman"/>
+          <w:noProof/>
+          <w:sz w:val="24"/>
+          <w:szCs w:val="24"/>
+          <w:lang w:eastAsia="es-MX"/>
+        </w:rPr>
+        <mc:AlternateContent>
+          <mc:Choice Requires="wps">
+            <w:drawing>
+              <wp:anchor distT="0" distB="0" distL="114300" distR="114300" simplePos="0" relativeHeight="251671552" behindDoc="0" locked="0" layoutInCell="1" allowOverlap="1" wp14:anchorId="6D20BD0D" wp14:editId="1C019748">
+                <wp:simplePos x="0" y="0"/>
+                <wp:positionH relativeFrom="margin">
+                  <wp:align>center</wp:align>
+                </wp:positionH>
+                <wp:positionV relativeFrom="paragraph">
+                  <wp:posOffset>542290</wp:posOffset>
+                </wp:positionV>
+                <wp:extent cx="2019300" cy="9525"/>
+                <wp:effectExtent l="0" t="0" r="19050" b="28575"/>
+                <wp:wrapNone/>
+                <wp:docPr id="8" name="Conector recto 8"/>
+                <wp:cNvGraphicFramePr/>
+                <a:graphic xmlns:a="http://schemas.openxmlformats.org/drawingml/2006/main">
+                  <a:graphicData uri="http://schemas.microsoft.com/office/word/2010/wordprocessingShape">
+                    <wps:wsp>
+                      <wps:cNvCnPr/>
+                      <wps:spPr>
+                        <a:xfrm>
+                          <a:off x="0" y="0"/>
+                          <a:ext cx="2019300" cy="9525"/>
+                        </a:xfrm>
+                        <a:prstGeom prst="line">
+                          <a:avLst/>
+                        </a:prstGeom>
+                      </wps:spPr>
+                      <wps:style>
+                        <a:lnRef idx="1">
+                          <a:schemeClr val="accent1"/>
+                        </a:lnRef>
+                        <a:fillRef idx="0">
+                          <a:schemeClr val="accent1"/>
+                        </a:fillRef>
+                        <a:effectRef idx="0">
+                          <a:schemeClr val="accent1"/>
+                        </a:effectRef>
+                        <a:fontRef idx="minor">
+                          <a:schemeClr val="tx1"/>
+                        </a:fontRef>
+                      </wps:style>
+                      <wps:bodyPr/>
+                    </wps:wsp>
+                  </a:graphicData>
+                </a:graphic>
+                <wp14:sizeRelH relativeFrom="margin">
+                  <wp14:pctWidth>0</wp14:pctWidth>
+                </wp14:sizeRelH>
+                <wp14:sizeRelV relativeFrom="margin">
+                  <wp14:pctHeight>0</wp14:pctHeight>
+                </wp14:sizeRelV>
+              </wp:anchor>
+            </w:drawing>
+          </mc:Choice>
+          <mc:Fallback>
+            <w:pict>
+              <v:line w14:anchorId="54D38471" id="Conector recto 8" o:spid="_x0000_s1026" style="position:absolute;z-index:251671552;visibility:visible;mso-wrap-style:square;mso-width-percent:0;mso-height-percent:0;mso-wrap-distance-left:9pt;mso-wrap-distance-top:0;mso-wrap-distance-right:9pt;mso-wrap-distance-bottom:0;mso-position-horizontal:center;mso-position-horizontal-relative:margin;mso-position-vertical:absolute;mso-position-vertical-relative:text;mso-width-percent:0;mso-height-percent:0;mso-width-relative:margin;mso-height-relative:margin" from="0,42.7pt" to="159pt,43.45pt" o:gfxdata="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" strokecolor="#5b9bd5 [3204]" strokeweight=".5pt">
+                <v:stroke joinstyle="miter"/>
+                <w10:wrap anchorx="margin"/>
+              </v:line>
+            </w:pict>
+          </mc:Fallback>
+        </mc:AlternateContent>
+      </w:r>
+      <w:r>
+        <w:rPr>
+          <w:rFonts w:ascii="Times New Roman" w:hAnsi="Times New Roman" w:cs="Times New Roman"/>
+          <w:sz w:val="24"/>
+          <w:szCs w:val="24"/>
+        </w:rPr>
+        <w:t>Por su estudio                                 Extensión del estudio</w:t>
+      </w:r>
+      <w:r>
+        <w:rPr>
+          <w:rFonts w:ascii="Times New Roman" w:hAnsi="Times New Roman" w:cs="Times New Roman"/>
+          <w:sz w:val="24"/>
+          <w:szCs w:val="24"/>
+        </w:rPr>
+        <w:tab/>
+      </w:r>
+    </w:p>
+    <w:p>
+      <w:pPr>
+        <w:rPr>
+          <w:rFonts w:ascii="Times New Roman" w:hAnsi="Times New Roman" w:cs="Times New Roman"/>
+          <w:sz w:val="24"/>
+          <w:szCs w:val="24"/>
+        </w:rPr>
+      </w:pPr>
+      <w:r>
+        <w:rPr>
+          <w:rFonts w:ascii="Times New Roman" w:hAnsi="Times New Roman" w:cs="Times New Roman"/>
+          <w:noProof/>
+          <w:sz w:val="24"/>
+          <w:szCs w:val="24"/>
+          <w:lang w:eastAsia="es-MX"/>
+        </w:rPr>
+        <mc:AlternateContent>
+          <mc:Choice Requires="wps">
+            <w:drawing>
+              <wp:anchor distT="0" distB="0" distL="114300" distR="114300" simplePos="0" relativeHeight="251667456" behindDoc="0" locked="0" layoutInCell="1" allowOverlap="1" wp14:anchorId="079D5743" wp14:editId="3A296687">
+                <wp:simplePos x="0" y="0"/>
+                <wp:positionH relativeFrom="column">
+                  <wp:posOffset>-432435</wp:posOffset>
+                </wp:positionH>
+                <wp:positionV relativeFrom="paragraph">
+                  <wp:posOffset>251460</wp:posOffset>
+                </wp:positionV>
+                <wp:extent cx="1847850" cy="0"/>
+                <wp:effectExtent l="0" t="0" r="19050" b="19050"/>
+                <wp:wrapNone/>
+                <wp:docPr id="6" name="Conector recto 6"/>
+                <wp:cNvGraphicFramePr/>
+                <a:graphic xmlns:a="http://schemas.openxmlformats.org/drawingml/2006/main">
+                  <a:graphicData uri="http://schemas.microsoft.com/office/word/2010/wordprocessingShape">
+                    <wps:wsp>
+                      <wps:cNvCnPr/>
+                      <wps:spPr>
+                        <a:xfrm>
+                          <a:off x="0" y="0"/>
+                          <a:ext cx="1847850" cy="0"/>
+                        </a:xfrm>
+                        <a:prstGeom prst="line">
+                          <a:avLst/>
+                        </a:prstGeom>
+                      </wps:spPr>
+                      <wps:style>
+                        <a:lnRef idx="1">
+                          <a:schemeClr val="accent1"/>
+                        </a:lnRef>
+                        <a:fillRef idx="0">
+                          <a:schemeClr val="accent1"/>
+                        </a:fillRef>
+                        <a:effectRef idx="0">
+                          <a:schemeClr val="accent1"/>
+                        </a:effectRef>
+                        <a:fontRef idx="minor">
+                          <a:schemeClr val="tx1"/>
+                        </a:fontRef>
+                      </wps:style>
+                      <wps:bodyPr/>
+                    </wps:wsp>
+                  </a:graphicData>
+                </a:graphic>
+                <wp14:sizeRelH relativeFrom="margin">
+                  <wp14:pctWidth>0</wp14:pctWidth>
+                </wp14:sizeRelH>
+                <wp14:sizeRelV relativeFrom="margin">
+                  <wp14:pctHeight>0</wp14:pctHeight>
+                </wp14:sizeRelV>
+              </wp:anchor>
+            </w:drawing>
+          </mc:Choice>
+          <mc:Fallback>
+            <w:pict>
+              <v:line w14:anchorId="1D688A70" id="Conector recto 6" o:spid="_x0000_s1026" style="position:absolute;z-index:251667456;visibility:visible;mso-wrap-style:square;mso-width-percent:0;mso-height-percent:0;mso-wrap-distance-left:9pt;mso-wrap-distance-top:0;mso-wrap-distance-right:9pt;mso-wrap-distance-bottom:0;mso-position-horizontal:absolute;mso-position-horizontal-relative:text;mso-position-vertical:absolute;mso-position-vertical-relative:text;mso-width-percent:0;mso-height-percent:0;mso-width-relative:margin;mso-height-relative:margin" from="-34.05pt,19.8pt" to="111.45pt,19.8pt" o:gfxdata="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" strokecolor="#5b9bd5 [3204]" strokeweight=".5pt">
+                <v:stroke joinstyle="miter"/>
+              </v:line>
+            </w:pict>
+          </mc:Fallback>
+        </mc:AlternateContent>
+      </w:r>
+    </w:p>
+    <w:p>
+      <w:pPr>
+        <w:rPr>
+          <w:rFonts w:ascii="Times New Roman" w:hAnsi="Times New Roman" w:cs="Times New Roman"/>
+          <w:sz w:val="24"/>
+          <w:szCs w:val="24"/>
+        </w:rPr>
+      </w:pPr>
+      <w:r>
+        <w:rPr>
+          <w:rFonts w:ascii="Times New Roman" w:hAnsi="Times New Roman" w:cs="Times New Roman"/>
+          <w:noProof/>
+          <w:sz w:val="24"/>
+          <w:szCs w:val="24"/>
+        </w:rPr>
+        <mc:AlternateContent>
+          <mc:Choice Requires="wps">
+            <w:drawing>
+              <wp:anchor distT="45720" distB="45720" distL="114300" distR="114300" simplePos="0" relativeHeight="251712512" behindDoc="0" locked="0" layoutInCell="1" allowOverlap="1" wp14:anchorId="73CCBB2B" wp14:editId="1035586F">
+                <wp:simplePos x="0" y="0"/>
+                <wp:positionH relativeFrom="column">
+                  <wp:posOffset>4777740</wp:posOffset>
+                </wp:positionH>
+                <wp:positionV relativeFrom="paragraph">
+                  <wp:posOffset>227330</wp:posOffset>
+                </wp:positionV>
+                <wp:extent cx="1126490" cy="742950"/>
+                <wp:effectExtent l="0" t="0" r="16510" b="19050"/>
+                <wp:wrapSquare wrapText="bothSides"/>
+                <wp:docPr id="27" name="Cuadro de texto 2"/>
+                <wp:cNvGraphicFramePr>
+                  <a:graphicFrameLocks xmlns:a="http://schemas.openxmlformats.org/drawingml/2006/main"/>
+                </wp:cNvGraphicFramePr>
+                <a:graphic xmlns:a="http://schemas.openxmlformats.org/drawingml/2006/main">
+                  <a:graphicData uri="http://schemas.microsoft.com/office/word/2010/wordprocessingShape">
+                    <wps:wsp>
+                      <wps:cNvSpPr txBox="1">
+                        <a:spLocks noChangeArrowheads="1"/>
+                      </wps:cNvSpPr>
+                      <wps:spPr bwMode="auto">
+                        <a:xfrm>
+                          <a:off x="0" y="0"/>
+                          <a:ext cx="1126490" cy="742950"/>
+                        </a:xfrm>
+                        <a:prstGeom prst="rect">
+                          <a:avLst/>
+                        </a:prstGeom>
+                        <a:solidFill>
+                          <a:srgbClr val="FFFFFF"/>
+                        </a:solidFill>
+                        <a:ln w="9525">
+                          <a:solidFill>
+                            <a:srgbClr val="000000"/>
+                          </a:solidFill>
+                          <a:miter lim="800000"/>
+                          <a:headEnd/>
+                          <a:tailEnd/>
+                        </a:ln>
+                      </wps:spPr>
+                      <wps:txbx>
+                        <w:txbxContent>
+                          <w:p>
+                            <w:pPr>
+                              <w:jc w:val="center"/>
+                              <w:rPr>
+                                <w14:textOutline w14:w="9525" w14:cap="rnd" w14:cmpd="sng" w14:algn="ctr">
+                                  <w14:noFill/>
+                                  <w14:prstDash w14:val="solid"/>
+                                  <w14:bevel/>
+                                </w14:textOutline>
+                              </w:rPr>
+                            </w:pPr>
+                            <w:r>
+                              <w:rPr>
+                                <w14:textOutline w14:w="9525" w14:cap="rnd" w14:cmpd="sng" w14:algn="ctr">
+                                  <w14:noFill/>
+                                  <w14:prstDash w14:val="solid"/>
+                                  <w14:bevel/>
+                                </w14:textOutline>
+                              </w:rPr>
+                              <w:t>Cualitativa</w:t>
+                            </w:r>
+                          </w:p>
+                          <w:p>
+                            <w:pPr>
+                              <w:jc w:val="center"/>
+                              <w:rPr>
+                                <w14:textOutline w14:w="9525" w14:cap="rnd" w14:cmpd="sng" w14:algn="ctr">
+                                  <w14:noFill/>
+                                  <w14:prstDash w14:val="solid"/>
+                                  <w14:bevel/>
+                                </w14:textOutline>
+                              </w:rPr>
+                            </w:pPr>
+                            <w:r>
+                              <w:rPr>
+                                <w14:textOutline w14:w="9525" w14:cap="rnd" w14:cmpd="sng" w14:algn="ctr">
+                                  <w14:noFill/>
+                                  <w14:prstDash w14:val="solid"/>
+                                  <w14:bevel/>
+                                </w14:textOutline>
+                              </w:rPr>
+                              <w:t>Cuantitativa.</w:t>
+                            </w:r>
+                          </w:p>
+                          <w:p>
+                            <w:pPr>
+                              <w:rPr>
+                                <w14:textOutline w14:w="9525" w14:cap="rnd" w14:cmpd="sng" w14:algn="ctr">
+                                  <w14:noFill/>
+                                  <w14:prstDash w14:val="solid"/>
+                                  <w14:bevel/>
+                                </w14:textOutline>
+                              </w:rPr>
+                            </w:pPr>
+                          </w:p>
+                        </w:txbxContent>
+                      </wps:txbx>
+                      <wps:bodyPr rot="0" vert="horz" wrap="square" lIns="91440" tIns="45720" rIns="91440" bIns="45720" anchor="t" anchorCtr="0">
+                        <a:noAutofit/>
+                      </wps:bodyPr>
+                    </wps:wsp>
+                  </a:graphicData>
+                </a:graphic>
+                <wp14:sizeRelH relativeFrom="margin">
+                  <wp14:pctWidth>0</wp14:pctWidth>
+                </wp14:sizeRelH>
+                <wp14:sizeRelV relativeFrom="margin">
+                  <wp14:pctHeight>0</wp14:pctHeight>
+                </wp14:sizeRelV>
+              </wp:anchor>
+            </w:drawing>
+          </mc:Choice>
+          <mc:Fallback>
+            <w:pict>
+              <v:shape w14:anchorId="73CCBB2B" id="_x0000_s1027" type="#_x0000_t202" style="position:absolute;margin-left:376.2pt;margin-top:17.9pt;width:88.7pt;height:58.5pt;z-index:251712512;visibility:visible;mso-wrap-style:square;mso-width-percent:0;mso-height-percent:0;mso-wrap-distance-left:9pt;mso-wrap-distance-top:3.6pt;mso-wrap-distance-right:9pt;mso-wrap-distance-bottom:3.6pt;mso-position-horizontal:absolute;mso-position-horizontal-relative:text;mso-position-vertical:absolute;mso-position-vertical-relative:text;mso-width-percent:0;mso-height-percent:0;mso-width-relative:margin;mso-height-relative:margin;v-text-anchor:top" o:gfxdata="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">
+                <v:textbox>
+                  <w:txbxContent>
+                    <w:p>
+                      <w:pPr>
+                        <w:jc w:val="center"/>
+                        <w:rPr>
+                          <w14:textOutline w14:w="9525" w14:cap="rnd" w14:cmpd="sng" w14:algn="ctr">
+                            <w14:noFill/>
+                            <w14:prstDash w14:val="solid"/>
+                            <w14:bevel/>
+                          </w14:textOutline>
+                        </w:rPr>
+                      </w:pPr>
+                      <w:r>
+                        <w:rPr>
+                          <w14:textOutline w14:w="9525" w14:cap="rnd" w14:cmpd="sng" w14:algn="ctr">
+                            <w14:noFill/>
+                            <w14:prstDash w14:val="solid"/>
+                            <w14:bevel/>
+                          </w14:textOutline>
+                        </w:rPr>
+                        <w:t>Cualitativa</w:t>
+                      </w:r>
+                    </w:p>
+                    <w:p>
+                      <w:pPr>
+                        <w:jc w:val="center"/>
+                        <w:rPr>
+                          <w14:textOutline w14:w="9525" w14:cap="rnd" w14:cmpd="sng" w14:algn="ctr">
+                            <w14:noFill/>
+                            <w14:prstDash w14:val="solid"/>
+                            <w14:bevel/>
+                          </w14:textOutline>
+                        </w:rPr>
+                      </w:pPr>
+                      <w:r>
+                        <w:rPr>
+                          <w14:textOutline w14:w="9525" w14:cap="rnd" w14:cmpd="sng" w14:algn="ctr">
+                            <w14:noFill/>
+                            <w14:prstDash w14:val="solid"/>
+                            <w14:bevel/>
+                          </w14:textOutline>
+                        </w:rPr>
+                        <w:t>Cuantitativa.</w:t>
+                      </w:r>
+                    </w:p>
+                    <w:p>
+                      <w:pPr>
+                        <w:rPr>
+                          <w14:textOutline w14:w="9525" w14:cap="rnd" w14:cmpd="sng" w14:algn="ctr">
+                            <w14:noFill/>
+                            <w14:prstDash w14:val="solid"/>
+                            <w14:bevel/>
+                          </w14:textOutline>
+                        </w:rPr>
+                      </w:pPr>
+                    </w:p>
+                  </w:txbxContent>
+                </v:textbox>
+                <w10:wrap type="square"/>
+              </v:shape>
+            </w:pict>
+          </mc:Fallback>
+        </mc:AlternateContent>
+      </w:r>
+      <w:r>
+        <w:rPr>
+          <w:rFonts w:ascii="Times New Roman" w:hAnsi="Times New Roman" w:cs="Times New Roman"/>
+          <w:b/>
+          <w:noProof/>
+          <w:sz w:val="24"/>
+          <w:szCs w:val="24"/>
+          <w:lang w:eastAsia="es-MX"/>
+        </w:rPr>
+        <mc:AlternateContent>
+          <mc:Choice Requires="wps">
+            <w:drawing>
+              <wp:anchor distT="0" distB="0" distL="114300" distR="114300" simplePos="0" relativeHeight="251706368" behindDoc="0" locked="0" layoutInCell="1" allowOverlap="1" wp14:anchorId="1CAA9688" wp14:editId="575DA610">
+                <wp:simplePos x="0" y="0"/>
+                <wp:positionH relativeFrom="leftMargin">
+                  <wp:posOffset>5581650</wp:posOffset>
+                </wp:positionH>
+                <wp:positionV relativeFrom="paragraph">
+                  <wp:posOffset>103505</wp:posOffset>
+                </wp:positionV>
+                <wp:extent cx="1609725" cy="1038225"/>
+                <wp:effectExtent l="0" t="0" r="28575" b="28575"/>
+                <wp:wrapNone/>
+                <wp:docPr id="25" name="Rectángulo redondeado 25"/>
+                <wp:cNvGraphicFramePr/>
+                <a:graphic xmlns:a="http://schemas.openxmlformats.org/drawingml/2006/main">
+                  <a:graphicData uri="http://schemas.microsoft.com/office/word/2010/wordprocessingShape">
+                    <wps:wsp>
+                      <wps:cNvSpPr/>
+                      <wps:spPr>
+                        <a:xfrm>
+                          <a:off x="0" y="0"/>
+                          <a:ext cx="1609725" cy="1038225"/>
+                        </a:xfrm>
+                        <a:prstGeom prst="roundRect">
+                          <a:avLst/>
+                        </a:prstGeom>
+                        <a:noFill/>
+                        <a:ln w="19050"/>
+                      </wps:spPr>
+                      <wps:style>
+                        <a:lnRef idx="2">
+                          <a:schemeClr val="accent1">
+                            <a:shade val="50000"/>
+                          </a:schemeClr>
+                        </a:lnRef>
+                        <a:fillRef idx="1">
+                          <a:schemeClr val="accent1"/>
+                        </a:fillRef>
+                        <a:effectRef idx="0">
+                          <a:schemeClr val="accent1"/>
+                        </a:effectRef>
+                        <a:fontRef idx="minor">
+                          <a:schemeClr val="lt1"/>
+                        </a:fontRef>
+                      </wps:style>
+                      <wps:bodyPr rot="0" spcFirstLastPara="0" vertOverflow="overflow" horzOverflow="overflow" vert="horz" wrap="square" lIns="91440" tIns="45720" rIns="91440" bIns="45720" numCol="1" spcCol="0" rtlCol="0" fromWordArt="0" anchor="ctr" anchorCtr="0" forceAA="0" compatLnSpc="1">
+                        <a:prstTxWarp prst="textNoShape">
+                          <a:avLst/>
+                        </a:prstTxWarp>
+                        <a:noAutofit/>
+                      </wps:bodyPr>
+                    </wps:wsp>
+                  </a:graphicData>
+                </a:graphic>
+                <wp14:sizeRelH relativeFrom="margin">
+                  <wp14:pctWidth>0</wp14:pctWidth>
+                </wp14:sizeRelH>
+                <wp14:sizeRelV relativeFrom="margin">
+                  <wp14:pctHeight>0</wp14:pctHeight>
+                </wp14:sizeRelV>
+              </wp:anchor>
+            </w:drawing>
+          </mc:Choice>
+          <mc:Fallback>
+            <w:pict>
+              <v:roundrect w14:anchorId="3011DC74" id="Rectángulo redondeado 25" o:spid="_x0000_s1026" style="position:absolute;margin-left:439.5pt;margin-top:8.15pt;width:126.75pt;height:81.75pt;z-index:251706368;visibility:visible;mso-wrap-style:square;mso-width-percent:0;mso-height-percent:0;mso-wrap-distance-left:9pt;mso-wrap-distance-top:0;mso-wrap-distance-right:9pt;mso-wrap-distance-bottom:0;mso-position-horizontal:absolute;mso-position-horizontal-relative:left-margin-area;mso-position-vertical:absolute;mso-position-vertical-relative:text;mso-width-percent:0;mso-height-percent:0;mso-width-relative:margin;mso-height-relative:margin;v-text-anchor:middle" arcsize="10923f" o:gfxdata="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" filled="f" strokecolor="#1f4d78 [1604]" strokeweight="1.5pt">
+                <v:stroke joinstyle="miter"/>
+                <w10:wrap anchorx="margin"/>
+              </v:roundrect>
+            </w:pict>
+          </mc:Fallback>
+        </mc:AlternateContent>
+      </w:r>
+      <w:r>
+        <w:rPr>
+          <w:rFonts w:ascii="Times New Roman" w:hAnsi="Times New Roman" w:cs="Times New Roman"/>
+          <w:noProof/>
+          <w:sz w:val="24"/>
+          <w:szCs w:val="24"/>
+        </w:rPr>
+        <mc:AlternateContent>
+          <mc:Choice Requires="wps">
+            <w:drawing>
+              <wp:anchor distT="45720" distB="45720" distL="114300" distR="114300" simplePos="0" relativeHeight="251708416" behindDoc="0" locked="0" layoutInCell="1" allowOverlap="1" wp14:anchorId="3EB898AB" wp14:editId="4AC59E54">
+                <wp:simplePos x="0" y="0"/>
+                <wp:positionH relativeFrom="margin">
+                  <wp:posOffset>2101215</wp:posOffset>
+                </wp:positionH>
+                <wp:positionV relativeFrom="paragraph">
+                  <wp:posOffset>189230</wp:posOffset>
+                </wp:positionV>
+                <wp:extent cx="1390650" cy="952500"/>
+                <wp:effectExtent l="0" t="0" r="19050" b="19050"/>
+                <wp:wrapSquare wrapText="bothSides"/>
+                <wp:docPr id="217" name="Cuadro de texto 2"/>
+                <wp:cNvGraphicFramePr>
+                  <a:graphicFrameLocks xmlns:a="http://schemas.openxmlformats.org/drawingml/2006/main"/>
+                </wp:cNvGraphicFramePr>
+                <a:graphic xmlns:a="http://schemas.openxmlformats.org/drawingml/2006/main">
+                  <a:graphicData uri="http://schemas.microsoft.com/office/word/2010/wordprocessingShape">
+                    <wps:wsp>
+                      <wps:cNvSpPr txBox="1">
+                        <a:spLocks noChangeArrowheads="1"/>
+                      </wps:cNvSpPr>
+                      <wps:spPr bwMode="auto">
+                        <a:xfrm>
+                          <a:off x="0" y="0"/>
+                          <a:ext cx="1390650" cy="952500"/>
+                        </a:xfrm>
+                        <a:prstGeom prst="rect">
+                          <a:avLst/>
+                        </a:prstGeom>
+                        <a:solidFill>
+                          <a:srgbClr val="FFFFFF"/>
+                        </a:solidFill>
+                        <a:ln w="9525">
+                          <a:solidFill>
+                            <a:srgbClr val="000000"/>
+                          </a:solidFill>
+                          <a:miter lim="800000"/>
+                          <a:headEnd/>
+                          <a:tailEnd/>
+                        </a:ln>
+                      </wps:spPr>
+                      <wps:txbx>
+                        <w:txbxContent>
+                          <w:p>
+                            <w:r>
+                              <w:t>Experimental,</w:t>
+                            </w:r>
+                          </w:p>
+                          <w:p>
+                            <w:r>
+                              <w:t>No experimental</w:t>
+                            </w:r>
+                          </w:p>
+                          <w:p>
+                            <w:r>
+                              <w:t>Cuasi experimental</w:t>
+                            </w:r>
+                          </w:p>
+                        </w:txbxContent>
+                      </wps:txbx>
+                      <wps:bodyPr rot="0" vert="horz" wrap="square" lIns="91440" tIns="45720" rIns="91440" bIns="45720" anchor="t" anchorCtr="0">
+                        <a:noAutofit/>
+                      </wps:bodyPr>
+                    </wps:wsp>
+                  </a:graphicData>
+                </a:graphic>
+                <wp14:sizeRelH relativeFrom="margin">
+                  <wp14:pctWidth>0</wp14:pctWidth>
+                </wp14:sizeRelH>
+                <wp14:sizeRelV relativeFrom="margin">
+                  <wp14:pctHeight>0</wp14:pctHeight>
+                </wp14:sizeRelV>
+              </wp:anchor>
+            </w:drawing>
+          </mc:Choice>
+          <mc:Fallback>
+            <w:pict>
+              <v:shape w14:anchorId="3EB898AB" id="_x0000_s1028" type="#_x0000_t202" style="position:absolute;margin-left:165.45pt;margin-top:14.9pt;width:109.5pt;height:75pt;z-index:251708416;visibility:visible;mso-wrap-style:square;mso-width-percent:0;mso-height-percent:0;mso-wrap-distance-left:9pt;mso-wrap-distance-top:3.6pt;mso-wrap-distance-right:9pt;mso-wrap-distance-bottom:3.6pt;mso-position-horizontal:absolute;mso-position-horizontal-relative:margin;mso-position-vertical:absolute;mso-position-vertical-relative:text;mso-width-percent:0;mso-height-percent:0;mso-width-relative:margin;mso-height-relative:margin;v-text-anchor:top" o:gfxdata="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">
+                <v:textbox>
+                  <w:txbxContent>
+                    <w:p>
+                      <w:r>
+                        <w:t>Experimental,</w:t>
+                      </w:r>
+                    </w:p>
+                    <w:p>
+                      <w:r>
+                        <w:t>No experimental</w:t>
+                      </w:r>
+                    </w:p>
+                    <w:p>
+                      <w:r>
+                        <w:t>Cuasi experimental</w:t>
+                      </w:r>
+                    </w:p>
+                  </w:txbxContent>
+                </v:textbox>
+                <w10:wrap type="square" anchorx="margin"/>
+              </v:shape>
+            </w:pict>
+          </mc:Fallback>
+        </mc:AlternateContent>
+      </w:r>
+      <w:r>
+        <w:rPr>
+          <w:rFonts w:ascii="Times New Roman" w:hAnsi="Times New Roman" w:cs="Times New Roman"/>
+          <w:b/>
+          <w:noProof/>
+          <w:sz w:val="24"/>
+          <w:szCs w:val="24"/>
+          <w:lang w:eastAsia="es-MX"/>
+        </w:rPr>
+        <mc:AlternateContent>
+          <mc:Choice Requires="wps">
+            <w:drawing>
+              <wp:anchor distT="0" distB="0" distL="114300" distR="114300" simplePos="0" relativeHeight="251704320" behindDoc="0" locked="0" layoutInCell="1" allowOverlap="1" wp14:anchorId="1A57DDED" wp14:editId="37E985AB">
+                <wp:simplePos x="0" y="0"/>
+                <wp:positionH relativeFrom="margin">
+                  <wp:posOffset>1939291</wp:posOffset>
+                </wp:positionH>
+                <wp:positionV relativeFrom="paragraph">
+                  <wp:posOffset>141605</wp:posOffset>
+                </wp:positionV>
+                <wp:extent cx="1714500" cy="1057275"/>
+                <wp:effectExtent l="0" t="0" r="19050" b="28575"/>
+                <wp:wrapNone/>
+                <wp:docPr id="24" name="Rectángulo redondeado 24"/>
+                <wp:cNvGraphicFramePr/>
+                <a:graphic xmlns:a="http://schemas.openxmlformats.org/drawingml/2006/main">
+                  <a:graphicData uri="http://schemas.microsoft.com/office/word/2010/wordprocessingShape">
+                    <wps:wsp>
+                      <wps:cNvSpPr/>
+                      <wps:spPr>
+                        <a:xfrm>
+                          <a:off x="0" y="0"/>
+                          <a:ext cx="1714500" cy="1057275"/>
+                        </a:xfrm>
+                        <a:prstGeom prst="roundRect">
+                          <a:avLst/>
+                        </a:prstGeom>
+                        <a:noFill/>
+                        <a:ln w="19050"/>
+                      </wps:spPr>
+                      <wps:style>
+                        <a:lnRef idx="2">
+                          <a:schemeClr val="accent1">
+                            <a:shade val="50000"/>
+                          </a:schemeClr>
+                        </a:lnRef>
+                        <a:fillRef idx="1">
+                          <a:schemeClr val="accent1"/>
+                        </a:fillRef>
+                        <a:effectRef idx="0">
+                          <a:schemeClr val="accent1"/>
+                        </a:effectRef>
+                        <a:fontRef idx="minor">
+                          <a:schemeClr val="lt1"/>
+                        </a:fontRef>
+                      </wps:style>
+                      <wps:bodyPr rot="0" spcFirstLastPara="0" vertOverflow="overflow" horzOverflow="overflow" vert="horz" wrap="square" lIns="91440" tIns="45720" rIns="91440" bIns="45720" numCol="1" spcCol="0" rtlCol="0" fromWordArt="0" anchor="ctr" anchorCtr="0" forceAA="0" compatLnSpc="1">
+                        <a:prstTxWarp prst="textNoShape">
+                          <a:avLst/>
+                        </a:prstTxWarp>
+                        <a:noAutofit/>
+                      </wps:bodyPr>
+                    </wps:wsp>
+                  </a:graphicData>
+                </a:graphic>
+                <wp14:sizeRelH relativeFrom="margin">
+                  <wp14:pctWidth>0</wp14:pctWidth>
+                </wp14:sizeRelH>
+                <wp14:sizeRelV relativeFrom="margin">
+                  <wp14:pctHeight>0</wp14:pctHeight>
+                </wp14:sizeRelV>
+              </wp:anchor>
+            </w:drawing>
+          </mc:Choice>
+          <mc:Fallback>
+            <w:pict>
+              <v:roundrect w14:anchorId="24B6F9D6" id="Rectángulo redondeado 24" o:spid="_x0000_s1026" style="position:absolute;margin-left:152.7pt;margin-top:11.15pt;width:135pt;height:83.25pt;z-index:251704320;visibility:visible;mso-wrap-style:square;mso-width-percent:0;mso-height-percent:0;mso-wrap-distance-left:9pt;mso-wrap-distance-top:0;mso-wrap-distance-right:9pt;mso-wrap-distance-bottom:0;mso-position-horizontal:absolute;mso-position-horizontal-relative:margin;mso-position-vertical:absolute;mso-position-vertical-relative:text;mso-width-percent:0;mso-height-percent:0;mso-width-relative:margin;mso-height-relative:margin;v-text-anchor:middle" arcsize="10923f" o:gfxdata="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" filled="f" strokecolor="#1f4d78 [1604]" strokeweight="1.5pt">
+                <v:stroke joinstyle="miter"/>
+                <w10:wrap anchorx="margin"/>
+              </v:roundrect>
+            </w:pict>
+          </mc:Fallback>
+        </mc:AlternateContent>
+      </w:r>
+      <w:r>
+        <w:rPr>
+          <w:rFonts w:ascii="Times New Roman" w:hAnsi="Times New Roman" w:cs="Times New Roman"/>
+          <w:b/>
+          <w:noProof/>
+          <w:sz w:val="24"/>
+          <w:szCs w:val="24"/>
+          <w:lang w:eastAsia="es-MX"/>
+        </w:rPr>
+        <mc:AlternateContent>
+          <mc:Choice Requires="wps">
+            <w:drawing>
+              <wp:anchor distT="0" distB="0" distL="114300" distR="114300" simplePos="0" relativeHeight="251702272" behindDoc="0" locked="0" layoutInCell="1" allowOverlap="1" wp14:anchorId="14B9D048" wp14:editId="377827DC">
+                <wp:simplePos x="0" y="0"/>
+                <wp:positionH relativeFrom="leftMargin">
+                  <wp:posOffset>866775</wp:posOffset>
+                </wp:positionH>
+                <wp:positionV relativeFrom="paragraph">
+                  <wp:posOffset>93980</wp:posOffset>
+                </wp:positionV>
+                <wp:extent cx="1304925" cy="1104900"/>
+                <wp:effectExtent l="0" t="0" r="28575" b="19050"/>
+                <wp:wrapNone/>
+                <wp:docPr id="23" name="Rectángulo redondeado 23"/>
+                <wp:cNvGraphicFramePr/>
+                <a:graphic xmlns:a="http://schemas.openxmlformats.org/drawingml/2006/main">
+                  <a:graphicData uri="http://schemas.microsoft.com/office/word/2010/wordprocessingShape">
+                    <wps:wsp>
+                      <wps:cNvSpPr/>
+                      <wps:spPr>
+                        <a:xfrm>
+                          <a:off x="0" y="0"/>
+                          <a:ext cx="1304925" cy="1104900"/>
+                        </a:xfrm>
+                        <a:prstGeom prst="roundRect">
+                          <a:avLst/>
+                        </a:prstGeom>
+                        <a:noFill/>
+                        <a:ln w="19050"/>
+                      </wps:spPr>
+                      <wps:style>
+                        <a:lnRef idx="2">
+                          <a:schemeClr val="accent1">
+                            <a:shade val="50000"/>
+                          </a:schemeClr>
+                        </a:lnRef>
+                        <a:fillRef idx="1">
+                          <a:schemeClr val="accent1"/>
+                        </a:fillRef>
+                        <a:effectRef idx="0">
+                          <a:schemeClr val="accent1"/>
+                        </a:effectRef>
+                        <a:fontRef idx="minor">
+                          <a:schemeClr val="lt1"/>
+                        </a:fontRef>
+                      </wps:style>
+                      <wps:bodyPr rot="0" spcFirstLastPara="0" vertOverflow="overflow" horzOverflow="overflow" vert="horz" wrap="square" lIns="91440" tIns="45720" rIns="91440" bIns="45720" numCol="1" spcCol="0" rtlCol="0" fromWordArt="0" anchor="ctr" anchorCtr="0" forceAA="0" compatLnSpc="1">
+                        <a:prstTxWarp prst="textNoShape">
+                          <a:avLst/>
+                        </a:prstTxWarp>
+                        <a:noAutofit/>
+                      </wps:bodyPr>
+                    </wps:wsp>
+                  </a:graphicData>
+                </a:graphic>
+                <wp14:sizeRelH relativeFrom="margin">
+                  <wp14:pctWidth>0</wp14:pctWidth>
+                </wp14:sizeRelH>
+                <wp14:sizeRelV relativeFrom="margin">
+                  <wp14:pctHeight>0</wp14:pctHeight>
+                </wp14:sizeRelV>
+              </wp:anchor>
+            </w:drawing>
+          </mc:Choice>
+          <mc:Fallback>
+            <w:pict>
+              <v:roundrect w14:anchorId="2647007A" id="Rectángulo redondeado 23" o:spid="_x0000_s1026" style="position:absolute;margin-left:68.25pt;margin-top:7.4pt;width:102.75pt;height:87pt;z-index:251702272;visibility:visible;mso-wrap-style:square;mso-width-percent:0;mso-height-percent:0;mso-wrap-distance-left:9pt;mso-wrap-distance-top:0;mso-wrap-distance-right:9pt;mso-wrap-distance-bottom:0;mso-position-horizontal:absolute;mso-position-horizontal-relative:left-margin-area;mso-position-vertical:absolute;mso-position-vertical-relative:text;mso-width-percent:0;mso-height-percent:0;mso-width-relative:margin;mso-height-relative:margin;v-text-anchor:middle" arcsize="10923f" o:gfxdata="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" filled="f" strokecolor="#1f4d78 [1604]" strokeweight="1.5pt">
+                <v:stroke joinstyle="miter"/>
+                <w10:wrap anchorx="margin"/>
+              </v:roundrect>
+            </w:pict>
+          </mc:Fallback>
+        </mc:AlternateContent>
+      </w:r>
+    </w:p>
+    <w:p>
+      <w:pPr>
+        <w:tabs>
+          <w:tab w:val="left" w:pos="990"/>
+          <w:tab w:val="center" w:pos="4419"/>
+        </w:tabs>
+        <w:rPr>
+          <w:rFonts w:ascii="Times New Roman" w:hAnsi="Times New Roman" w:cs="Times New Roman"/>
+          <w:sz w:val="24"/>
+          <w:szCs w:val="24"/>
+        </w:rPr>
+      </w:pPr>
+      <w:r>
+        <w:rPr>
+          <w:rFonts w:ascii="Times New Roman" w:hAnsi="Times New Roman" w:cs="Times New Roman"/>
+          <w:sz w:val="24"/>
+          <w:szCs w:val="24"/>
+        </w:rPr>
+        <w:t>Pura, Aplicada</w:t>
+      </w:r>
+      <w:r>
+        <w:rPr>
+          <w:rFonts w:ascii="Times New Roman" w:hAnsi="Times New Roman" w:cs="Times New Roman"/>
+          <w:sz w:val="24"/>
+          <w:szCs w:val="24"/>
+        </w:rPr>
+        <w:tab/>
+      </w:r>
+    </w:p>
+    <w:p>
+      <w:pPr>
+        <w:tabs>
+          <w:tab w:val="left" w:pos="990"/>
+        </w:tabs>
+        <w:rPr>
+          <w:rFonts w:ascii="Times New Roman" w:hAnsi="Times New Roman" w:cs="Times New Roman"/>
+          <w:sz w:val="24"/>
+          <w:szCs w:val="24"/>
+        </w:rPr>
+      </w:pPr>
+      <w:r>
+        <w:rPr>
+          <w:rFonts w:ascii="Times New Roman" w:hAnsi="Times New Roman" w:cs="Times New Roman"/>
+          <w:sz w:val="24"/>
+          <w:szCs w:val="24"/>
+        </w:rPr>
+        <w:t xml:space="preserve">   De campo</w:t>
+      </w:r>
+      <w:r>
+        <w:rPr>
+          <w:rFonts w:ascii="Times New Roman" w:hAnsi="Times New Roman" w:cs="Times New Roman"/>
+          <w:sz w:val="24"/>
+          <w:szCs w:val="24"/>
+        </w:rPr>
+        <w:tab/>
+      </w:r>
+    </w:p>
+    <w:p>
+      <w:pPr>
+        <w:tabs>
+          <w:tab w:val="left" w:pos="990"/>
+        </w:tabs>
+        <w:rPr>
+          <w:rFonts w:ascii="Times New Roman" w:hAnsi="Times New Roman" w:cs="Times New Roman"/>
+          <w:sz w:val="24"/>
+          <w:szCs w:val="24"/>
+        </w:rPr>
+      </w:pPr>
+    </w:p>
+    <w:p>
+      <w:pPr>
+        <w:tabs>
+          <w:tab w:val="left" w:pos="990"/>
+        </w:tabs>
+        <w:rPr>
+          <w:rFonts w:ascii="Times New Roman" w:hAnsi="Times New Roman" w:cs="Times New Roman"/>
+          <w:sz w:val="24"/>
+          <w:szCs w:val="24"/>
+        </w:rPr>
+      </w:pPr>
+    </w:p>
+    <w:p>
+      <w:pPr>
+        <w:tabs>
+          <w:tab w:val="left" w:pos="990"/>
+        </w:tabs>
+        <w:rPr>
+          <w:rFonts w:ascii="Times New Roman" w:hAnsi="Times New Roman" w:cs="Times New Roman"/>
+          <w:sz w:val="24"/>
+          <w:szCs w:val="24"/>
+        </w:rPr>
+      </w:pPr>
+    </w:p>
+    <w:p>
+      <w:pPr>
+        <w:tabs>
+          <w:tab w:val="left" w:pos="990"/>
+        </w:tabs>
+        <w:rPr>
+          <w:rFonts w:ascii="Times New Roman" w:hAnsi="Times New Roman" w:cs="Times New Roman"/>
+          <w:sz w:val="24"/>
+          <w:szCs w:val="24"/>
+        </w:rPr>
+      </w:pPr>
+    </w:p>
+    <w:p>
+      <w:pPr>
+        <w:tabs>
+          <w:tab w:val="left" w:pos="990"/>
+        </w:tabs>
+        <w:rPr>
+          <w:rFonts w:ascii="Times New Roman" w:hAnsi="Times New Roman" w:cs="Times New Roman"/>
+          <w:sz w:val="24"/>
+          <w:szCs w:val="24"/>
+        </w:rPr>
+      </w:pPr>
+    </w:p>
+    <w:p>
+      <w:pPr>
+        <w:tabs>
+          <w:tab w:val="left" w:pos="990"/>
+        </w:tabs>
+        <w:rPr>
+          <w:rFonts w:ascii="Times New Roman" w:hAnsi="Times New Roman" w:cs="Times New Roman"/>
+          <w:sz w:val="24"/>
+          <w:szCs w:val="24"/>
+        </w:rPr>
+      </w:pPr>
+    </w:p>
+    <w:p>
+      <w:pPr>
+        <w:tabs>
+          <w:tab w:val="left" w:pos="990"/>
+        </w:tabs>
+        <w:rPr>
+          <w:rFonts w:ascii="Times New Roman" w:hAnsi="Times New Roman" w:cs="Times New Roman"/>
+          <w:sz w:val="24"/>
+          <w:szCs w:val="24"/>
+        </w:rPr>
+      </w:pPr>
+    </w:p>
+    <w:p>
+      <w:pPr>
+        <w:tabs>
+          <w:tab w:val="left" w:pos="990"/>
+        </w:tabs>
+        <w:rPr>
+          <w:rFonts w:ascii="Times New Roman" w:hAnsi="Times New Roman" w:cs="Times New Roman"/>
+          <w:sz w:val="24"/>
+          <w:szCs w:val="24"/>
+        </w:rPr>
+      </w:pPr>
+    </w:p>
+    <w:p>
+      <w:pPr>
+        <w:tabs>
+          <w:tab w:val="left" w:pos="990"/>
+        </w:tabs>
+        <w:rPr>
+          <w:rFonts w:ascii="Times New Roman" w:hAnsi="Times New Roman" w:cs="Times New Roman"/>
+          <w:sz w:val="24"/>
+          <w:szCs w:val="24"/>
+        </w:rPr>
+      </w:pPr>
+    </w:p>
+    <w:p>
+      <w:pPr>
+        <w:tabs>
+          <w:tab w:val="left" w:pos="990"/>
+        </w:tabs>
+        <w:rPr>
+          <w:rFonts w:ascii="Times New Roman" w:hAnsi="Times New Roman" w:cs="Times New Roman"/>
+          <w:sz w:val="24"/>
+          <w:szCs w:val="24"/>
+        </w:rPr>
+      </w:pPr>
+    </w:p>
+    <w:p>
+      <w:pPr>
+        <w:tabs>
+          <w:tab w:val="left" w:pos="990"/>
+        </w:tabs>
+        <w:rPr>
+          <w:rFonts w:ascii="Times New Roman" w:hAnsi="Times New Roman" w:cs="Times New Roman"/>
+          <w:sz w:val="24"/>
+          <w:szCs w:val="24"/>
+        </w:rPr>
+      </w:pPr>
+    </w:p>
+    <w:p>
+      <w:pPr>
+        <w:tabs>
+          <w:tab w:val="left" w:pos="990"/>
+        </w:tabs>
+        <w:rPr>
+          <w:rFonts w:ascii="Times New Roman" w:hAnsi="Times New Roman" w:cs="Times New Roman"/>
+          <w:sz w:val="24"/>
+          <w:szCs w:val="24"/>
+        </w:rPr>
+      </w:pPr>
+    </w:p>
+    <w:p>
+      <w:pPr>
+        <w:tabs>
+          <w:tab w:val="left" w:pos="990"/>
+        </w:tabs>
+        <w:rPr>
+          <w:rFonts w:ascii="Times New Roman" w:hAnsi="Times New Roman" w:cs="Times New Roman"/>
+          <w:sz w:val="24"/>
+          <w:szCs w:val="24"/>
+        </w:rPr>
+      </w:pPr>
+    </w:p>
+    <w:p>
+      <w:pPr>
+        <w:tabs>
+          <w:tab w:val="left" w:pos="990"/>
+        </w:tabs>
+        <w:rPr>
+          <w:rFonts w:ascii="Times New Roman" w:hAnsi="Times New Roman" w:cs="Times New Roman"/>
+          <w:sz w:val="24"/>
+          <w:szCs w:val="24"/>
+        </w:rPr>
+      </w:pPr>
+    </w:p>
+    <w:p>
+      <w:pPr>
+        <w:tabs>
+          <w:tab w:val="left" w:pos="990"/>
+        </w:tabs>
+        <w:jc w:val="center"/>
+        <w:rPr>
+          <w:rFonts w:ascii="Times New Roman" w:hAnsi="Times New Roman" w:cs="Times New Roman"/>
+          <w:b/>
+          <w:sz w:val="36"/>
+          <w:szCs w:val="28"/>
+        </w:rPr>
+      </w:pPr>
+      <w:bookmarkStart w:id="0" w:name="_GoBack"/>
+      <w:r>
+        <w:rPr>
+          <w:rFonts w:ascii="Times New Roman" w:hAnsi="Times New Roman" w:cs="Times New Roman"/>
+          <w:b/>
+          <w:sz w:val="36"/>
+          <w:szCs w:val="28"/>
+        </w:rPr>
+        <w:lastRenderedPageBreak/>
+        <w:t>Mapa mental.</w:t>
+      </w:r>
+      <w:bookmarkEnd w:id="0"/>
     </w:p>
     <w:sectPr>
       <w:pgSz w:w="12240" w:h="15840"/>
@@ -3359,6 +5718,104 @@
       <w:contextualSpacing/>
     </w:pPr>
   </w:style>
+  <w:style w:type="character" w:styleId="Refdecomentario">
+    <w:name w:val="annotation reference"/>
+    <w:basedOn w:val="Fuentedeprrafopredeter"/>
+    <w:uiPriority w:val="99"/>
+    <w:semiHidden/>
+    <w:unhideWhenUsed/>
+    <w:rsid w:val="00FD68B8"/>
+    <w:rPr>
+      <w:sz w:val="16"/>
+      <w:szCs w:val="16"/>
+    </w:rPr>
+  </w:style>
+  <w:style w:type="paragraph" w:styleId="Textocomentario">
+    <w:name w:val="annotation text"/>
+    <w:basedOn w:val="Normal"/>
+    <w:link w:val="TextocomentarioCar"/>
+    <w:uiPriority w:val="99"/>
+    <w:semiHidden/>
+    <w:unhideWhenUsed/>
+    <w:rsid w:val="00FD68B8"/>
+    <w:pPr>
+      <w:spacing w:line="240" w:lineRule="auto"/>
+    </w:pPr>
+    <w:rPr>
+      <w:sz w:val="20"/>
+      <w:szCs w:val="20"/>
+    </w:rPr>
+  </w:style>
+  <w:style w:type="character" w:customStyle="1" w:styleId="TextocomentarioCar">
+    <w:name w:val="Texto comentario Car"/>
+    <w:basedOn w:val="Fuentedeprrafopredeter"/>
+    <w:link w:val="Textocomentario"/>
+    <w:uiPriority w:val="99"/>
+    <w:semiHidden/>
+    <w:rsid w:val="00FD68B8"/>
+    <w:rPr>
+      <w:sz w:val="20"/>
+      <w:szCs w:val="20"/>
+    </w:rPr>
+  </w:style>
+  <w:style w:type="paragraph" w:styleId="Asuntodelcomentario">
+    <w:name w:val="annotation subject"/>
+    <w:basedOn w:val="Textocomentario"/>
+    <w:next w:val="Textocomentario"/>
+    <w:link w:val="AsuntodelcomentarioCar"/>
+    <w:uiPriority w:val="99"/>
+    <w:semiHidden/>
+    <w:unhideWhenUsed/>
+    <w:rsid w:val="00FD68B8"/>
+    <w:rPr>
+      <w:b/>
+      <w:bCs/>
+    </w:rPr>
+  </w:style>
+  <w:style w:type="character" w:customStyle="1" w:styleId="AsuntodelcomentarioCar">
+    <w:name w:val="Asunto del comentario Car"/>
+    <w:basedOn w:val="TextocomentarioCar"/>
+    <w:link w:val="Asuntodelcomentario"/>
+    <w:uiPriority w:val="99"/>
+    <w:semiHidden/>
+    <w:rsid w:val="00FD68B8"/>
+    <w:rPr>
+      <w:b/>
+      <w:bCs/>
+      <w:sz w:val="20"/>
+      <w:szCs w:val="20"/>
+    </w:rPr>
+  </w:style>
+  <w:style w:type="paragraph" w:styleId="Textodeglobo">
+    <w:name w:val="Balloon Text"/>
+    <w:basedOn w:val="Normal"/>
+    <w:link w:val="TextodegloboCar"/>
+    <w:uiPriority w:val="99"/>
+    <w:semiHidden/>
+    <w:unhideWhenUsed/>
+    <w:rsid w:val="00FD68B8"/>
+    <w:pPr>
+      <w:spacing w:after="0" w:line="240" w:lineRule="auto"/>
+    </w:pPr>
+    <w:rPr>
+      <w:rFonts w:ascii="Segoe UI" w:hAnsi="Segoe UI" w:cs="Segoe UI"/>
+      <w:sz w:val="18"/>
+      <w:szCs w:val="18"/>
+    </w:rPr>
+  </w:style>
+  <w:style w:type="character" w:customStyle="1" w:styleId="TextodegloboCar">
+    <w:name w:val="Texto de globo Car"/>
+    <w:basedOn w:val="Fuentedeprrafopredeter"/>
+    <w:link w:val="Textodeglobo"/>
+    <w:uiPriority w:val="99"/>
+    <w:semiHidden/>
+    <w:rsid w:val="00FD68B8"/>
+    <w:rPr>
+      <w:rFonts w:ascii="Segoe UI" w:hAnsi="Segoe UI" w:cs="Segoe UI"/>
+      <w:sz w:val="18"/>
+      <w:szCs w:val="18"/>
+    </w:rPr>
+  </w:style>
 </w:styles>
 </file>
 

</xml_diff>

<commit_message>
La uniad 1 esta completa con los mapas mentales y conceptuales y las preguntas
</commit_message>
<xml_diff>
--- a/taller investigacion 1.docx
+++ b/taller investigacion 1.docx
@@ -1647,25 +1647,89 @@
           <w:sz w:val="24"/>
           <w:szCs w:val="24"/>
         </w:rPr>
-        <w:t>La investigación no experimental es también conocida como investigación Ex Post Facto, término que proviene del latín y significa después de ocurridos los hechos. De acuerdo con Kerlinger (1983) la investigación Ex Post Facto es un tipo de “... investigación sistemática en la que el investigador no tiene control sobre las variables independientes porque ya ocurrieron los hechos o porque son intrínsecamente manipulables,” (p.269). En la investigación Ex Post Facto los cambios en la variable independiente ya ocurrieron y el investigador tiene que limitarse a la observación de situaciones ya existentes dada la incapacidad de influir sobre las variables y sus efectos (Hernández, Fernández y Baptista, 1991).</w:t>
-      </w:r>
-    </w:p>
-    <w:p>
-      <w:pPr>
-        <w:jc w:val="both"/>
-        <w:rPr>
-          <w:rFonts w:ascii="Times New Roman" w:hAnsi="Times New Roman" w:cs="Times New Roman"/>
-          <w:sz w:val="24"/>
-          <w:szCs w:val="24"/>
-        </w:rPr>
-      </w:pPr>
-      <w:r>
-        <w:rPr>
-          <w:rFonts w:ascii="Times New Roman" w:hAnsi="Times New Roman" w:cs="Times New Roman"/>
-          <w:sz w:val="24"/>
-          <w:szCs w:val="24"/>
-        </w:rPr>
-        <w:t>D´Ary, Jacobs y Razavieh (1982) consideran que la variación de las variables se logra no por manipulación directa sino por medio de la selección de las unidades de análisis en las que la variable estudiada tiene presencia, por ejemplo, se puede analizar como influyo el movimiento del primero de enero de 1994 en Chiapas sobre la economía nacional, también se puede analizar la percepción de personas con síndrome de Down y personas que no lo tienen. En ambos casos el investigador no puede manipular directamente las variables independientes como ocurre en un estudio de corte experimental.</w:t>
+        <w:t xml:space="preserve">La investigación no experimental es también conocida como investigación Ex Post Facto, término que proviene del latín y significa después de ocurridos los hechos. De acuerdo con </w:t>
+      </w:r>
+      <w:proofErr w:type="spellStart"/>
+      <w:r>
+        <w:rPr>
+          <w:rFonts w:ascii="Times New Roman" w:hAnsi="Times New Roman" w:cs="Times New Roman"/>
+          <w:sz w:val="24"/>
+          <w:szCs w:val="24"/>
+        </w:rPr>
+        <w:t>Kerlinger</w:t>
+      </w:r>
+      <w:proofErr w:type="spellEnd"/>
+      <w:r>
+        <w:rPr>
+          <w:rFonts w:ascii="Times New Roman" w:hAnsi="Times New Roman" w:cs="Times New Roman"/>
+          <w:sz w:val="24"/>
+          <w:szCs w:val="24"/>
+        </w:rPr>
+        <w:t xml:space="preserve"> (1983) la investigación Ex Post Facto es un tipo de “... investigación sistemática en la que el investigador no tiene control sobre las variables independientes porque ya ocurrieron los hechos o porque son intrínsecamente manipulables,” (p.269). En la investigación Ex Post Facto los cambios en la variable independiente ya ocurrieron y el investigador tiene que limitarse a la observación de situaciones ya existentes dada la incapacidad de influir sobre las variables y sus efectos (Hernández, Fernández y Baptista, 1991).</w:t>
+      </w:r>
+    </w:p>
+    <w:p>
+      <w:pPr>
+        <w:jc w:val="both"/>
+        <w:rPr>
+          <w:rFonts w:ascii="Times New Roman" w:hAnsi="Times New Roman" w:cs="Times New Roman"/>
+          <w:sz w:val="24"/>
+          <w:szCs w:val="24"/>
+        </w:rPr>
+      </w:pPr>
+      <w:proofErr w:type="spellStart"/>
+      <w:r>
+        <w:rPr>
+          <w:rFonts w:ascii="Times New Roman" w:hAnsi="Times New Roman" w:cs="Times New Roman"/>
+          <w:sz w:val="24"/>
+          <w:szCs w:val="24"/>
+        </w:rPr>
+        <w:t>D´Ary</w:t>
+      </w:r>
+      <w:proofErr w:type="spellEnd"/>
+      <w:r>
+        <w:rPr>
+          <w:rFonts w:ascii="Times New Roman" w:hAnsi="Times New Roman" w:cs="Times New Roman"/>
+          <w:sz w:val="24"/>
+          <w:szCs w:val="24"/>
+        </w:rPr>
+        <w:t xml:space="preserve">, </w:t>
+      </w:r>
+      <w:proofErr w:type="spellStart"/>
+      <w:r>
+        <w:rPr>
+          <w:rFonts w:ascii="Times New Roman" w:hAnsi="Times New Roman" w:cs="Times New Roman"/>
+          <w:sz w:val="24"/>
+          <w:szCs w:val="24"/>
+        </w:rPr>
+        <w:t>Jacobs</w:t>
+      </w:r>
+      <w:proofErr w:type="spellEnd"/>
+      <w:r>
+        <w:rPr>
+          <w:rFonts w:ascii="Times New Roman" w:hAnsi="Times New Roman" w:cs="Times New Roman"/>
+          <w:sz w:val="24"/>
+          <w:szCs w:val="24"/>
+        </w:rPr>
+        <w:t xml:space="preserve"> y </w:t>
+      </w:r>
+      <w:proofErr w:type="spellStart"/>
+      <w:r>
+        <w:rPr>
+          <w:rFonts w:ascii="Times New Roman" w:hAnsi="Times New Roman" w:cs="Times New Roman"/>
+          <w:sz w:val="24"/>
+          <w:szCs w:val="24"/>
+        </w:rPr>
+        <w:t>Razavieh</w:t>
+      </w:r>
+      <w:proofErr w:type="spellEnd"/>
+      <w:r>
+        <w:rPr>
+          <w:rFonts w:ascii="Times New Roman" w:hAnsi="Times New Roman" w:cs="Times New Roman"/>
+          <w:sz w:val="24"/>
+          <w:szCs w:val="24"/>
+        </w:rPr>
+        <w:t xml:space="preserve"> (1982) consideran que la variación de las variables se logra no por manipulación directa sino por medio de la selección de las unidades de análisis en las que la variable estudiada tiene presencia, por ejemplo, se puede analizar como influyo el movimiento del primero de enero de 1994 en Chiapas sobre la economía nacional, también se puede analizar la percepción de personas con síndrome de Down y personas que no lo tienen. En ambos casos el investigador no puede manipular directamente las variables independientes como ocurre en un estudio de corte experimental.</w:t>
       </w:r>
     </w:p>
     <w:p>
@@ -1753,7 +1817,25 @@
           <w:sz w:val="24"/>
           <w:szCs w:val="24"/>
         </w:rPr>
-        <w:t xml:space="preserve">3 Se utilizan métodos estadísticos para el tratamiento y análisis de datos.las diferencias principales entre ambos tipos de investigación radican en </w:t>
+        <w:t xml:space="preserve">3 Se utilizan métodos estadísticos para el tratamiento y análisis de </w:t>
+      </w:r>
+      <w:proofErr w:type="spellStart"/>
+      <w:r>
+        <w:rPr>
+          <w:rFonts w:ascii="Times New Roman" w:hAnsi="Times New Roman" w:cs="Times New Roman"/>
+          <w:sz w:val="24"/>
+          <w:szCs w:val="24"/>
+        </w:rPr>
+        <w:t>datos.las</w:t>
+      </w:r>
+      <w:proofErr w:type="spellEnd"/>
+      <w:r>
+        <w:rPr>
+          <w:rFonts w:ascii="Times New Roman" w:hAnsi="Times New Roman" w:cs="Times New Roman"/>
+          <w:sz w:val="24"/>
+          <w:szCs w:val="24"/>
+        </w:rPr>
+        <w:t xml:space="preserve"> diferencias principales entre ambos tipos de investigación radican en </w:t>
       </w:r>
       <w:r>
         <w:rPr>
@@ -1860,7 +1942,25 @@
           <w:sz w:val="24"/>
           <w:szCs w:val="24"/>
         </w:rPr>
-        <w:t>Si los cambios en la variable independiente ya ocurrieron y están fuera de la capacidad de manipulación y control del investigador, por esta razón en la investigación Ex Post Facto se estudia de manera retrospectiva el fenómeno en cuestión. Lo anterior se puede observar en un estudio sobre las experiencias de desarrollo social de personas con síndrome de Down (variable provocada por la herencia genética y no por el investigador) en un ambiente familiar restrictivo. Ambas variables están fuera del control del investigador. Leedy (1993) define la investigación Ex Post Facto como un proceso inverso a la investigación experimental (ver Figura 3.8).</w:t>
+        <w:t xml:space="preserve">Si los cambios en la variable independiente ya ocurrieron y están fuera de la capacidad de manipulación y control del investigador, por esta razón en la investigación Ex Post Facto se estudia de manera retrospectiva el fenómeno en cuestión. Lo anterior se puede observar en un estudio sobre las experiencias de desarrollo social de personas con síndrome de Down (variable provocada por la herencia genética y no por el investigador) en un ambiente familiar restrictivo. Ambas variables están fuera del control del investigador. </w:t>
+      </w:r>
+      <w:proofErr w:type="spellStart"/>
+      <w:r>
+        <w:rPr>
+          <w:rFonts w:ascii="Times New Roman" w:hAnsi="Times New Roman" w:cs="Times New Roman"/>
+          <w:sz w:val="24"/>
+          <w:szCs w:val="24"/>
+        </w:rPr>
+        <w:t>Leedy</w:t>
+      </w:r>
+      <w:proofErr w:type="spellEnd"/>
+      <w:r>
+        <w:rPr>
+          <w:rFonts w:ascii="Times New Roman" w:hAnsi="Times New Roman" w:cs="Times New Roman"/>
+          <w:sz w:val="24"/>
+          <w:szCs w:val="24"/>
+        </w:rPr>
+        <w:t xml:space="preserve"> (1993) define la investigación Ex Post Facto como un proceso inverso a la investigación experimental (ver Figura 3.8).</w:t>
       </w:r>
     </w:p>
     <w:p>
@@ -1934,7 +2034,61 @@
           <w:sz w:val="24"/>
           <w:szCs w:val="24"/>
         </w:rPr>
-        <w:t xml:space="preserve"> El término cuasi significa casi por lo que un diseño cuasi-experimental casi alcanza el nivel de experimental, el criterio que le falta para llegar a este nivel es que no existe ningún tipo de aleatorización, es decir, no hay manera de asegurar la equivalencia inicial de los grupos experimental y control. Se toman grupos que ya están integrados por lo que las unidades de análisis no se asignan al azar ni por pareamiento aleatorio. La carencia de aleatorización implica la presencia de posibles problemas de validez tanto interna como externa. La validez interna se ve afectada por el fenómeno de selección, la regresión estadística y el proceso de maduración. La validez externa se ve afectada por la variable población, es decir, resulta difícil determinar a qué población pertenecen los grupos. La estructura de los diseños cuasi-experimentales implica usar un diseño solo con posprueba o uno con preprueba-posprueba.</w:t>
+        <w:t xml:space="preserve"> El término cuasi significa casi por lo que un diseño cuasi-experimental casi alcanza el nivel de experimental, el criterio que le falta para llegar a este nivel es que no existe ningún tipo de aleatorización, es decir, no hay manera de asegurar la equivalencia inicial de los grupos experimental y control. Se toman grupos que ya están integrados por lo que las unidades de análisis no se asignan al azar ni por </w:t>
+      </w:r>
+      <w:proofErr w:type="spellStart"/>
+      <w:r>
+        <w:rPr>
+          <w:rFonts w:ascii="Times New Roman" w:hAnsi="Times New Roman" w:cs="Times New Roman"/>
+          <w:sz w:val="24"/>
+          <w:szCs w:val="24"/>
+        </w:rPr>
+        <w:t>pareamiento</w:t>
+      </w:r>
+      <w:proofErr w:type="spellEnd"/>
+      <w:r>
+        <w:rPr>
+          <w:rFonts w:ascii="Times New Roman" w:hAnsi="Times New Roman" w:cs="Times New Roman"/>
+          <w:sz w:val="24"/>
+          <w:szCs w:val="24"/>
+        </w:rPr>
+        <w:t xml:space="preserve"> aleatorio. La carencia de aleatorización implica la presencia de posibles problemas de validez tanto interna como externa. La validez interna se ve afectada por el fenómeno de selección, la regresión estadística y el proceso de maduración. La validez externa se ve afectada por la variable población, es decir, resulta difícil determinar a qué población pertenecen los grupos. La estructura de los diseños cuasi-experimentales implica usar un diseño solo con </w:t>
+      </w:r>
+      <w:proofErr w:type="spellStart"/>
+      <w:r>
+        <w:rPr>
+          <w:rFonts w:ascii="Times New Roman" w:hAnsi="Times New Roman" w:cs="Times New Roman"/>
+          <w:sz w:val="24"/>
+          <w:szCs w:val="24"/>
+        </w:rPr>
+        <w:t>posprueba</w:t>
+      </w:r>
+      <w:proofErr w:type="spellEnd"/>
+      <w:r>
+        <w:rPr>
+          <w:rFonts w:ascii="Times New Roman" w:hAnsi="Times New Roman" w:cs="Times New Roman"/>
+          <w:sz w:val="24"/>
+          <w:szCs w:val="24"/>
+        </w:rPr>
+        <w:t xml:space="preserve"> o uno con </w:t>
+      </w:r>
+      <w:proofErr w:type="spellStart"/>
+      <w:r>
+        <w:rPr>
+          <w:rFonts w:ascii="Times New Roman" w:hAnsi="Times New Roman" w:cs="Times New Roman"/>
+          <w:sz w:val="24"/>
+          <w:szCs w:val="24"/>
+        </w:rPr>
+        <w:t>preprueba-posprueba</w:t>
+      </w:r>
+      <w:proofErr w:type="spellEnd"/>
+      <w:r>
+        <w:rPr>
+          <w:rFonts w:ascii="Times New Roman" w:hAnsi="Times New Roman" w:cs="Times New Roman"/>
+          <w:sz w:val="24"/>
+          <w:szCs w:val="24"/>
+        </w:rPr>
+        <w:t>.</w:t>
       </w:r>
     </w:p>
     <w:p>
@@ -1961,7 +2115,25 @@
           <w:szCs w:val="24"/>
         </w:rPr>
         <w:lastRenderedPageBreak/>
-        <w:t>subdividen en: a) Diseño con grupo de control no equivalente y pretest, b) Diseño de series temporales, y c) Dis</w:t>
+        <w:t xml:space="preserve">subdividen en: a) Diseño con grupo de control no equivalente y </w:t>
+      </w:r>
+      <w:proofErr w:type="spellStart"/>
+      <w:r>
+        <w:rPr>
+          <w:rFonts w:ascii="Times New Roman" w:hAnsi="Times New Roman" w:cs="Times New Roman"/>
+          <w:sz w:val="24"/>
+          <w:szCs w:val="24"/>
+        </w:rPr>
+        <w:t>pretest</w:t>
+      </w:r>
+      <w:proofErr w:type="spellEnd"/>
+      <w:r>
+        <w:rPr>
+          <w:rFonts w:ascii="Times New Roman" w:hAnsi="Times New Roman" w:cs="Times New Roman"/>
+          <w:sz w:val="24"/>
+          <w:szCs w:val="24"/>
+        </w:rPr>
+        <w:t>, b) Diseño de series temporales, y c) Dis</w:t>
       </w:r>
       <w:r>
         <w:rPr>
@@ -2449,7 +2621,43 @@
           <w:sz w:val="24"/>
           <w:szCs w:val="24"/>
         </w:rPr>
-        <w:t>a descubierto. Diversos instrumentos utilizados para registrar las observaciones son cintas de audio, cintas de vídeo, notas manuscritas, las escalas de calificación, después de terminar la sesión de observación. Cintas de audio y ideotapes v tienen el beneficio de la grabación del acontecimiento tal como es. Por lo tanto, es fácil para un investigador para examinar los acontecimientos originales siempre que sea necesario mientras se prepara una explicación. Sin embargo, si los participantes llegar a conocer acerca de sus acciones están grabando, entonces puede que tienden a comportarse de forma poco natural.</w:t>
+        <w:t xml:space="preserve">a descubierto. Diversos instrumentos utilizados para registrar las observaciones son cintas de audio, cintas de vídeo, notas manuscritas, las escalas de calificación, después de terminar la sesión de observación. Cintas de audio </w:t>
+      </w:r>
+      <w:proofErr w:type="gramStart"/>
+      <w:r>
+        <w:rPr>
+          <w:rFonts w:ascii="Times New Roman" w:hAnsi="Times New Roman" w:cs="Times New Roman"/>
+          <w:sz w:val="24"/>
+          <w:szCs w:val="24"/>
+        </w:rPr>
+        <w:t>y</w:t>
+      </w:r>
+      <w:proofErr w:type="gramEnd"/>
+      <w:r>
+        <w:rPr>
+          <w:rFonts w:ascii="Times New Roman" w:hAnsi="Times New Roman" w:cs="Times New Roman"/>
+          <w:sz w:val="24"/>
+          <w:szCs w:val="24"/>
+        </w:rPr>
+        <w:t xml:space="preserve"> </w:t>
+      </w:r>
+      <w:proofErr w:type="spellStart"/>
+      <w:r>
+        <w:rPr>
+          <w:rFonts w:ascii="Times New Roman" w:hAnsi="Times New Roman" w:cs="Times New Roman"/>
+          <w:sz w:val="24"/>
+          <w:szCs w:val="24"/>
+        </w:rPr>
+        <w:t>ideotapes</w:t>
+      </w:r>
+      <w:proofErr w:type="spellEnd"/>
+      <w:r>
+        <w:rPr>
+          <w:rFonts w:ascii="Times New Roman" w:hAnsi="Times New Roman" w:cs="Times New Roman"/>
+          <w:sz w:val="24"/>
+          <w:szCs w:val="24"/>
+        </w:rPr>
+        <w:t xml:space="preserve"> v tienen el beneficio de la grabación del acontecimiento tal como es. Por lo tanto, es fácil para un investigador para examinar los acontecimientos originales siempre que sea necesario mientras se prepara una explicación. Sin embargo, si los participantes llegar a conocer acerca de sus acciones están grabando, entonces puede que tienden a comportarse de forma poco natural.</w:t>
       </w:r>
     </w:p>
     <w:p>
@@ -3626,6 +3834,7 @@
           <w:noProof/>
           <w:sz w:val="24"/>
           <w:szCs w:val="24"/>
+          <w:lang w:eastAsia="es-MX"/>
         </w:rPr>
         <mc:AlternateContent>
           <mc:Choice Requires="wps">
@@ -4217,6 +4426,7 @@
           <w:noProof/>
           <w:sz w:val="24"/>
           <w:szCs w:val="24"/>
+          <w:lang w:eastAsia="es-MX"/>
         </w:rPr>
         <mc:AlternateContent>
           <mc:Choice Requires="wps">
@@ -4494,6 +4704,7 @@
           <w:noProof/>
           <w:sz w:val="24"/>
           <w:szCs w:val="24"/>
+          <w:lang w:eastAsia="es-MX"/>
         </w:rPr>
         <mc:AlternateContent>
           <mc:Choice Requires="wps">
@@ -5008,7 +5219,6 @@
           <w:szCs w:val="28"/>
         </w:rPr>
       </w:pPr>
-      <w:bookmarkStart w:id="0" w:name="_GoBack"/>
       <w:r>
         <w:rPr>
           <w:rFonts w:ascii="Times New Roman" w:hAnsi="Times New Roman" w:cs="Times New Roman"/>
@@ -5019,6 +5229,1779 @@
         <w:lastRenderedPageBreak/>
         <w:t>Mapa mental.</w:t>
       </w:r>
+    </w:p>
+    <w:p>
+      <w:pPr>
+        <w:tabs>
+          <w:tab w:val="left" w:pos="990"/>
+        </w:tabs>
+        <w:jc w:val="center"/>
+        <w:rPr>
+          <w:rFonts w:ascii="Times New Roman" w:hAnsi="Times New Roman" w:cs="Times New Roman"/>
+          <w:sz w:val="28"/>
+          <w:szCs w:val="28"/>
+        </w:rPr>
+      </w:pPr>
+      <w:r>
+        <w:rPr>
+          <w:rFonts w:ascii="Times New Roman" w:hAnsi="Times New Roman" w:cs="Times New Roman"/>
+          <w:noProof/>
+          <w:sz w:val="28"/>
+          <w:szCs w:val="28"/>
+        </w:rPr>
+        <mc:AlternateContent>
+          <mc:Choice Requires="wps">
+            <w:drawing>
+              <wp:anchor distT="45720" distB="45720" distL="114300" distR="114300" simplePos="0" relativeHeight="251736064" behindDoc="0" locked="0" layoutInCell="1" allowOverlap="1" wp14:anchorId="5DC5D6C7" wp14:editId="09CD7F1E">
+                <wp:simplePos x="0" y="0"/>
+                <wp:positionH relativeFrom="margin">
+                  <wp:posOffset>1510665</wp:posOffset>
+                </wp:positionH>
+                <wp:positionV relativeFrom="paragraph">
+                  <wp:posOffset>6801485</wp:posOffset>
+                </wp:positionV>
+                <wp:extent cx="2676525" cy="609600"/>
+                <wp:effectExtent l="0" t="0" r="28575" b="19050"/>
+                <wp:wrapSquare wrapText="bothSides"/>
+                <wp:docPr id="31" name="Cuadro de texto 2"/>
+                <wp:cNvGraphicFramePr>
+                  <a:graphicFrameLocks xmlns:a="http://schemas.openxmlformats.org/drawingml/2006/main"/>
+                </wp:cNvGraphicFramePr>
+                <a:graphic xmlns:a="http://schemas.openxmlformats.org/drawingml/2006/main">
+                  <a:graphicData uri="http://schemas.microsoft.com/office/word/2010/wordprocessingShape">
+                    <wps:wsp>
+                      <wps:cNvSpPr txBox="1">
+                        <a:spLocks noChangeArrowheads="1"/>
+                      </wps:cNvSpPr>
+                      <wps:spPr bwMode="auto">
+                        <a:xfrm>
+                          <a:off x="0" y="0"/>
+                          <a:ext cx="2676525" cy="609600"/>
+                        </a:xfrm>
+                        <a:prstGeom prst="rect">
+                          <a:avLst/>
+                        </a:prstGeom>
+                        <a:solidFill>
+                          <a:srgbClr val="FFFFFF"/>
+                        </a:solidFill>
+                        <a:ln w="9525">
+                          <a:solidFill>
+                            <a:srgbClr val="000000"/>
+                          </a:solidFill>
+                          <a:miter lim="800000"/>
+                          <a:headEnd/>
+                          <a:tailEnd/>
+                        </a:ln>
+                      </wps:spPr>
+                      <wps:txbx>
+                        <w:txbxContent>
+                          <w:p>
+                            <w:pPr>
+                              <w:jc w:val="center"/>
+                              <w:rPr>
+                                <w:b/>
+                                <w:sz w:val="28"/>
+                              </w:rPr>
+                            </w:pPr>
+                            <w:r>
+                              <w:rPr>
+                                <w:b/>
+                                <w:sz w:val="28"/>
+                              </w:rPr>
+                              <w:t>Información para tomar descripciones</w:t>
+                            </w:r>
+                          </w:p>
+                        </w:txbxContent>
+                      </wps:txbx>
+                      <wps:bodyPr rot="0" vert="horz" wrap="square" lIns="91440" tIns="45720" rIns="91440" bIns="45720" anchor="t" anchorCtr="0">
+                        <a:noAutofit/>
+                      </wps:bodyPr>
+                    </wps:wsp>
+                  </a:graphicData>
+                </a:graphic>
+                <wp14:sizeRelH relativeFrom="margin">
+                  <wp14:pctWidth>0</wp14:pctWidth>
+                </wp14:sizeRelH>
+                <wp14:sizeRelV relativeFrom="margin">
+                  <wp14:pctHeight>0</wp14:pctHeight>
+                </wp14:sizeRelV>
+              </wp:anchor>
+            </w:drawing>
+          </mc:Choice>
+          <mc:Fallback>
+            <w:pict>
+              <v:shapetype w14:anchorId="5DC5D6C7" id="_x0000_t202" coordsize="21600,21600" o:spt="202" path="m,l,21600r21600,l21600,xe">
+                <v:stroke joinstyle="miter"/>
+                <v:path gradientshapeok="t" o:connecttype="rect"/>
+              </v:shapetype>
+              <v:shape id="_x0000_s1029" type="#_x0000_t202" style="position:absolute;left:0;text-align:left;margin-left:118.95pt;margin-top:535.55pt;width:210.75pt;height:48pt;z-index:251736064;visibility:visible;mso-wrap-style:square;mso-width-percent:0;mso-height-percent:0;mso-wrap-distance-left:9pt;mso-wrap-distance-top:3.6pt;mso-wrap-distance-right:9pt;mso-wrap-distance-bottom:3.6pt;mso-position-horizontal:absolute;mso-position-horizontal-relative:margin;mso-position-vertical:absolute;mso-position-vertical-relative:text;mso-width-percent:0;mso-height-percent:0;mso-width-relative:margin;mso-height-relative:margin;v-text-anchor:top" o:gfxdata="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">
+                <v:textbox>
+                  <w:txbxContent>
+                    <w:p>
+                      <w:pPr>
+                        <w:jc w:val="center"/>
+                        <w:rPr>
+                          <w:b/>
+                          <w:sz w:val="28"/>
+                        </w:rPr>
+                      </w:pPr>
+                      <w:r>
+                        <w:rPr>
+                          <w:b/>
+                          <w:sz w:val="28"/>
+                        </w:rPr>
+                        <w:t>Información para tomar descripciones</w:t>
+                      </w:r>
+                    </w:p>
+                  </w:txbxContent>
+                </v:textbox>
+                <w10:wrap type="square" anchorx="margin"/>
+              </v:shape>
+            </w:pict>
+          </mc:Fallback>
+        </mc:AlternateContent>
+      </w:r>
+      <w:r>
+        <w:rPr>
+          <w:rFonts w:ascii="Times New Roman" w:hAnsi="Times New Roman" w:cs="Times New Roman"/>
+          <w:noProof/>
+          <w:sz w:val="28"/>
+          <w:szCs w:val="28"/>
+          <w:lang w:eastAsia="es-MX"/>
+        </w:rPr>
+        <mc:AlternateContent>
+          <mc:Choice Requires="wps">
+            <w:drawing>
+              <wp:anchor distT="0" distB="0" distL="114300" distR="114300" simplePos="0" relativeHeight="251734016" behindDoc="0" locked="0" layoutInCell="1" allowOverlap="1" wp14:anchorId="76B98BCC" wp14:editId="47350AA5">
+                <wp:simplePos x="0" y="0"/>
+                <wp:positionH relativeFrom="column">
+                  <wp:posOffset>1949450</wp:posOffset>
+                </wp:positionH>
+                <wp:positionV relativeFrom="paragraph">
+                  <wp:posOffset>5201285</wp:posOffset>
+                </wp:positionV>
+                <wp:extent cx="2028825" cy="1504950"/>
+                <wp:effectExtent l="38100" t="0" r="28575" b="38100"/>
+                <wp:wrapNone/>
+                <wp:docPr id="30" name="Flecha abajo 30"/>
+                <wp:cNvGraphicFramePr/>
+                <a:graphic xmlns:a="http://schemas.openxmlformats.org/drawingml/2006/main">
+                  <a:graphicData uri="http://schemas.microsoft.com/office/word/2010/wordprocessingShape">
+                    <wps:wsp>
+                      <wps:cNvSpPr/>
+                      <wps:spPr>
+                        <a:xfrm>
+                          <a:off x="0" y="0"/>
+                          <a:ext cx="2028825" cy="1504950"/>
+                        </a:xfrm>
+                        <a:prstGeom prst="downArrow">
+                          <a:avLst/>
+                        </a:prstGeom>
+                      </wps:spPr>
+                      <wps:style>
+                        <a:lnRef idx="2">
+                          <a:schemeClr val="accent1">
+                            <a:shade val="50000"/>
+                          </a:schemeClr>
+                        </a:lnRef>
+                        <a:fillRef idx="1">
+                          <a:schemeClr val="accent1"/>
+                        </a:fillRef>
+                        <a:effectRef idx="0">
+                          <a:schemeClr val="accent1"/>
+                        </a:effectRef>
+                        <a:fontRef idx="minor">
+                          <a:schemeClr val="lt1"/>
+                        </a:fontRef>
+                      </wps:style>
+                      <wps:bodyPr rot="0" spcFirstLastPara="0" vertOverflow="overflow" horzOverflow="overflow" vert="horz" wrap="square" lIns="91440" tIns="45720" rIns="91440" bIns="45720" numCol="1" spcCol="0" rtlCol="0" fromWordArt="0" anchor="ctr" anchorCtr="0" forceAA="0" compatLnSpc="1">
+                        <a:prstTxWarp prst="textNoShape">
+                          <a:avLst/>
+                        </a:prstTxWarp>
+                        <a:noAutofit/>
+                      </wps:bodyPr>
+                    </wps:wsp>
+                  </a:graphicData>
+                </a:graphic>
+                <wp14:sizeRelH relativeFrom="margin">
+                  <wp14:pctWidth>0</wp14:pctWidth>
+                </wp14:sizeRelH>
+                <wp14:sizeRelV relativeFrom="margin">
+                  <wp14:pctHeight>0</wp14:pctHeight>
+                </wp14:sizeRelV>
+              </wp:anchor>
+            </w:drawing>
+          </mc:Choice>
+          <mc:Fallback>
+            <w:pict>
+              <v:shapetype w14:anchorId="6544FCA1" id="_x0000_t67" coordsize="21600,21600" o:spt="67" adj="16200,5400" path="m0@0l@1@0@1,0@2,0@2@0,21600@0,10800,21600xe">
+                <v:stroke joinstyle="miter"/>
+                <v:formulas>
+                  <v:f eqn="val #0"/>
+                  <v:f eqn="val #1"/>
+                  <v:f eqn="sum height 0 #1"/>
+                  <v:f eqn="sum 10800 0 #1"/>
+                  <v:f eqn="sum width 0 #0"/>
+                  <v:f eqn="prod @4 @3 10800"/>
+                  <v:f eqn="sum width 0 @5"/>
+                </v:formulas>
+                <v:path o:connecttype="custom" o:connectlocs="10800,0;0,@0;10800,21600;21600,@0" o:connectangles="270,180,90,0" textboxrect="@1,0,@2,@6"/>
+                <v:handles>
+                  <v:h position="#1,#0" xrange="0,10800" yrange="0,21600"/>
+                </v:handles>
+              </v:shapetype>
+              <v:shape id="Flecha abajo 30" o:spid="_x0000_s1026" type="#_x0000_t67" style="position:absolute;margin-left:153.5pt;margin-top:409.55pt;width:159.75pt;height:118.5pt;z-index:251734016;visibility:visible;mso-wrap-style:square;mso-width-percent:0;mso-height-percent:0;mso-wrap-distance-left:9pt;mso-wrap-distance-top:0;mso-wrap-distance-right:9pt;mso-wrap-distance-bottom:0;mso-position-horizontal:absolute;mso-position-horizontal-relative:text;mso-position-vertical:absolute;mso-position-vertical-relative:text;mso-width-percent:0;mso-height-percent:0;mso-width-relative:margin;mso-height-relative:margin;v-text-anchor:middle" o:gfxdata="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" adj="10800" fillcolor="#5b9bd5 [3204]" strokecolor="#1f4d78 [1604]" strokeweight="1pt"/>
+            </w:pict>
+          </mc:Fallback>
+        </mc:AlternateContent>
+      </w:r>
+      <w:r>
+        <w:rPr>
+          <w:rFonts w:ascii="Times New Roman" w:hAnsi="Times New Roman" w:cs="Times New Roman"/>
+          <w:noProof/>
+          <w:sz w:val="28"/>
+          <w:szCs w:val="28"/>
+        </w:rPr>
+        <mc:AlternateContent>
+          <mc:Choice Requires="wps">
+            <w:drawing>
+              <wp:anchor distT="45720" distB="45720" distL="114300" distR="114300" simplePos="0" relativeHeight="251731968" behindDoc="0" locked="0" layoutInCell="1" allowOverlap="1" wp14:anchorId="58E62765" wp14:editId="10822429">
+                <wp:simplePos x="0" y="0"/>
+                <wp:positionH relativeFrom="margin">
+                  <wp:posOffset>3396615</wp:posOffset>
+                </wp:positionH>
+                <wp:positionV relativeFrom="paragraph">
+                  <wp:posOffset>4600575</wp:posOffset>
+                </wp:positionV>
+                <wp:extent cx="1504950" cy="581025"/>
+                <wp:effectExtent l="0" t="0" r="19050" b="28575"/>
+                <wp:wrapSquare wrapText="bothSides"/>
+                <wp:docPr id="29" name="Cuadro de texto 2"/>
+                <wp:cNvGraphicFramePr>
+                  <a:graphicFrameLocks xmlns:a="http://schemas.openxmlformats.org/drawingml/2006/main"/>
+                </wp:cNvGraphicFramePr>
+                <a:graphic xmlns:a="http://schemas.openxmlformats.org/drawingml/2006/main">
+                  <a:graphicData uri="http://schemas.microsoft.com/office/word/2010/wordprocessingShape">
+                    <wps:wsp>
+                      <wps:cNvSpPr txBox="1">
+                        <a:spLocks noChangeArrowheads="1"/>
+                      </wps:cNvSpPr>
+                      <wps:spPr bwMode="auto">
+                        <a:xfrm>
+                          <a:off x="0" y="0"/>
+                          <a:ext cx="1504950" cy="581025"/>
+                        </a:xfrm>
+                        <a:prstGeom prst="rect">
+                          <a:avLst/>
+                        </a:prstGeom>
+                        <a:solidFill>
+                          <a:srgbClr val="FFFFFF"/>
+                        </a:solidFill>
+                        <a:ln w="9525">
+                          <a:solidFill>
+                            <a:srgbClr val="000000"/>
+                          </a:solidFill>
+                          <a:miter lim="800000"/>
+                          <a:headEnd/>
+                          <a:tailEnd/>
+                        </a:ln>
+                      </wps:spPr>
+                      <wps:txbx>
+                        <w:txbxContent>
+                          <w:p>
+                            <w:pPr>
+                              <w:jc w:val="center"/>
+                              <w:rPr>
+                                <w:b/>
+                                <w:sz w:val="28"/>
+                              </w:rPr>
+                            </w:pPr>
+                            <w:r>
+                              <w:rPr>
+                                <w:b/>
+                                <w:sz w:val="28"/>
+                              </w:rPr>
+                              <w:t>Medida descriptiva</w:t>
+                            </w:r>
+                          </w:p>
+                        </w:txbxContent>
+                      </wps:txbx>
+                      <wps:bodyPr rot="0" vert="horz" wrap="square" lIns="91440" tIns="45720" rIns="91440" bIns="45720" anchor="t" anchorCtr="0">
+                        <a:noAutofit/>
+                      </wps:bodyPr>
+                    </wps:wsp>
+                  </a:graphicData>
+                </a:graphic>
+                <wp14:sizeRelH relativeFrom="margin">
+                  <wp14:pctWidth>0</wp14:pctWidth>
+                </wp14:sizeRelH>
+                <wp14:sizeRelV relativeFrom="margin">
+                  <wp14:pctHeight>0</wp14:pctHeight>
+                </wp14:sizeRelV>
+              </wp:anchor>
+            </w:drawing>
+          </mc:Choice>
+          <mc:Fallback>
+            <w:pict>
+              <v:shape w14:anchorId="58E62765" id="_x0000_s1030" type="#_x0000_t202" style="position:absolute;left:0;text-align:left;margin-left:267.45pt;margin-top:362.25pt;width:118.5pt;height:45.75pt;z-index:251731968;visibility:visible;mso-wrap-style:square;mso-width-percent:0;mso-height-percent:0;mso-wrap-distance-left:9pt;mso-wrap-distance-top:3.6pt;mso-wrap-distance-right:9pt;mso-wrap-distance-bottom:3.6pt;mso-position-horizontal:absolute;mso-position-horizontal-relative:margin;mso-position-vertical:absolute;mso-position-vertical-relative:text;mso-width-percent:0;mso-height-percent:0;mso-width-relative:margin;mso-height-relative:margin;v-text-anchor:top" o:gfxdata="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">
+                <v:textbox>
+                  <w:txbxContent>
+                    <w:p>
+                      <w:pPr>
+                        <w:jc w:val="center"/>
+                        <w:rPr>
+                          <w:b/>
+                          <w:sz w:val="28"/>
+                        </w:rPr>
+                      </w:pPr>
+                      <w:r>
+                        <w:rPr>
+                          <w:b/>
+                          <w:sz w:val="28"/>
+                        </w:rPr>
+                        <w:t>Medida descriptiva</w:t>
+                      </w:r>
+                    </w:p>
+                  </w:txbxContent>
+                </v:textbox>
+                <w10:wrap type="square" anchorx="margin"/>
+              </v:shape>
+            </w:pict>
+          </mc:Fallback>
+        </mc:AlternateContent>
+      </w:r>
+      <w:r>
+        <w:rPr>
+          <w:rFonts w:ascii="Times New Roman" w:hAnsi="Times New Roman" w:cs="Times New Roman"/>
+          <w:noProof/>
+          <w:sz w:val="28"/>
+          <w:szCs w:val="28"/>
+          <w:lang w:eastAsia="es-MX"/>
+        </w:rPr>
+        <mc:AlternateContent>
+          <mc:Choice Requires="wps">
+            <w:drawing>
+              <wp:anchor distT="0" distB="0" distL="114300" distR="114300" simplePos="0" relativeHeight="251729920" behindDoc="0" locked="0" layoutInCell="1" allowOverlap="1" wp14:anchorId="6BB203E5" wp14:editId="274C6194">
+                <wp:simplePos x="0" y="0"/>
+                <wp:positionH relativeFrom="column">
+                  <wp:posOffset>3558540</wp:posOffset>
+                </wp:positionH>
+                <wp:positionV relativeFrom="paragraph">
+                  <wp:posOffset>3801110</wp:posOffset>
+                </wp:positionV>
+                <wp:extent cx="400050" cy="762000"/>
+                <wp:effectExtent l="19050" t="0" r="19050" b="38100"/>
+                <wp:wrapNone/>
+                <wp:docPr id="28" name="Flecha abajo 28"/>
+                <wp:cNvGraphicFramePr/>
+                <a:graphic xmlns:a="http://schemas.openxmlformats.org/drawingml/2006/main">
+                  <a:graphicData uri="http://schemas.microsoft.com/office/word/2010/wordprocessingShape">
+                    <wps:wsp>
+                      <wps:cNvSpPr/>
+                      <wps:spPr>
+                        <a:xfrm>
+                          <a:off x="0" y="0"/>
+                          <a:ext cx="400050" cy="762000"/>
+                        </a:xfrm>
+                        <a:prstGeom prst="downArrow">
+                          <a:avLst/>
+                        </a:prstGeom>
+                      </wps:spPr>
+                      <wps:style>
+                        <a:lnRef idx="2">
+                          <a:schemeClr val="accent1">
+                            <a:shade val="50000"/>
+                          </a:schemeClr>
+                        </a:lnRef>
+                        <a:fillRef idx="1">
+                          <a:schemeClr val="accent1"/>
+                        </a:fillRef>
+                        <a:effectRef idx="0">
+                          <a:schemeClr val="accent1"/>
+                        </a:effectRef>
+                        <a:fontRef idx="minor">
+                          <a:schemeClr val="lt1"/>
+                        </a:fontRef>
+                      </wps:style>
+                      <wps:bodyPr rot="0" spcFirstLastPara="0" vertOverflow="overflow" horzOverflow="overflow" vert="horz" wrap="square" lIns="91440" tIns="45720" rIns="91440" bIns="45720" numCol="1" spcCol="0" rtlCol="0" fromWordArt="0" anchor="ctr" anchorCtr="0" forceAA="0" compatLnSpc="1">
+                        <a:prstTxWarp prst="textNoShape">
+                          <a:avLst/>
+                        </a:prstTxWarp>
+                        <a:noAutofit/>
+                      </wps:bodyPr>
+                    </wps:wsp>
+                  </a:graphicData>
+                </a:graphic>
+                <wp14:sizeRelH relativeFrom="margin">
+                  <wp14:pctWidth>0</wp14:pctWidth>
+                </wp14:sizeRelH>
+              </wp:anchor>
+            </w:drawing>
+          </mc:Choice>
+          <mc:Fallback>
+            <w:pict>
+              <v:shape w14:anchorId="610CA8B4" id="Flecha abajo 28" o:spid="_x0000_s1026" type="#_x0000_t67" style="position:absolute;margin-left:280.2pt;margin-top:299.3pt;width:31.5pt;height:60pt;z-index:251729920;visibility:visible;mso-wrap-style:square;mso-width-percent:0;mso-wrap-distance-left:9pt;mso-wrap-distance-top:0;mso-wrap-distance-right:9pt;mso-wrap-distance-bottom:0;mso-position-horizontal:absolute;mso-position-horizontal-relative:text;mso-position-vertical:absolute;mso-position-vertical-relative:text;mso-width-percent:0;mso-width-relative:margin;v-text-anchor:middle" o:gfxdata="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" adj="15930" fillcolor="#5b9bd5 [3204]" strokecolor="#1f4d78 [1604]" strokeweight="1pt"/>
+            </w:pict>
+          </mc:Fallback>
+        </mc:AlternateContent>
+      </w:r>
+      <w:r>
+        <w:rPr>
+          <w:rFonts w:ascii="Times New Roman" w:hAnsi="Times New Roman" w:cs="Times New Roman"/>
+          <w:noProof/>
+          <w:sz w:val="28"/>
+          <w:szCs w:val="28"/>
+        </w:rPr>
+        <mc:AlternateContent>
+          <mc:Choice Requires="wps">
+            <w:drawing>
+              <wp:anchor distT="45720" distB="45720" distL="114300" distR="114300" simplePos="0" relativeHeight="251727872" behindDoc="0" locked="0" layoutInCell="1" allowOverlap="1" wp14:anchorId="585970B0" wp14:editId="7A44F457">
+                <wp:simplePos x="0" y="0"/>
+                <wp:positionH relativeFrom="margin">
+                  <wp:posOffset>2444115</wp:posOffset>
+                </wp:positionH>
+                <wp:positionV relativeFrom="paragraph">
+                  <wp:posOffset>4582160</wp:posOffset>
+                </wp:positionV>
+                <wp:extent cx="885825" cy="390525"/>
+                <wp:effectExtent l="0" t="0" r="28575" b="28575"/>
+                <wp:wrapSquare wrapText="bothSides"/>
+                <wp:docPr id="19" name="Cuadro de texto 2"/>
+                <wp:cNvGraphicFramePr>
+                  <a:graphicFrameLocks xmlns:a="http://schemas.openxmlformats.org/drawingml/2006/main"/>
+                </wp:cNvGraphicFramePr>
+                <a:graphic xmlns:a="http://schemas.openxmlformats.org/drawingml/2006/main">
+                  <a:graphicData uri="http://schemas.microsoft.com/office/word/2010/wordprocessingShape">
+                    <wps:wsp>
+                      <wps:cNvSpPr txBox="1">
+                        <a:spLocks noChangeArrowheads="1"/>
+                      </wps:cNvSpPr>
+                      <wps:spPr bwMode="auto">
+                        <a:xfrm>
+                          <a:off x="0" y="0"/>
+                          <a:ext cx="885825" cy="390525"/>
+                        </a:xfrm>
+                        <a:prstGeom prst="rect">
+                          <a:avLst/>
+                        </a:prstGeom>
+                        <a:solidFill>
+                          <a:srgbClr val="FFFFFF"/>
+                        </a:solidFill>
+                        <a:ln w="9525">
+                          <a:solidFill>
+                            <a:srgbClr val="000000"/>
+                          </a:solidFill>
+                          <a:miter lim="800000"/>
+                          <a:headEnd/>
+                          <a:tailEnd/>
+                        </a:ln>
+                      </wps:spPr>
+                      <wps:txbx>
+                        <w:txbxContent>
+                          <w:p>
+                            <w:pPr>
+                              <w:jc w:val="center"/>
+                              <w:rPr>
+                                <w:b/>
+                                <w:sz w:val="28"/>
+                              </w:rPr>
+                            </w:pPr>
+                            <w:r>
+                              <w:rPr>
+                                <w:b/>
+                                <w:sz w:val="28"/>
+                              </w:rPr>
+                              <w:t>Gráficos</w:t>
+                            </w:r>
+                          </w:p>
+                        </w:txbxContent>
+                      </wps:txbx>
+                      <wps:bodyPr rot="0" vert="horz" wrap="square" lIns="91440" tIns="45720" rIns="91440" bIns="45720" anchor="t" anchorCtr="0">
+                        <a:noAutofit/>
+                      </wps:bodyPr>
+                    </wps:wsp>
+                  </a:graphicData>
+                </a:graphic>
+                <wp14:sizeRelH relativeFrom="margin">
+                  <wp14:pctWidth>0</wp14:pctWidth>
+                </wp14:sizeRelH>
+                <wp14:sizeRelV relativeFrom="margin">
+                  <wp14:pctHeight>0</wp14:pctHeight>
+                </wp14:sizeRelV>
+              </wp:anchor>
+            </w:drawing>
+          </mc:Choice>
+          <mc:Fallback>
+            <w:pict>
+              <v:shape w14:anchorId="585970B0" id="_x0000_s1031" type="#_x0000_t202" style="position:absolute;left:0;text-align:left;margin-left:192.45pt;margin-top:360.8pt;width:69.75pt;height:30.75pt;z-index:251727872;visibility:visible;mso-wrap-style:square;mso-width-percent:0;mso-height-percent:0;mso-wrap-distance-left:9pt;mso-wrap-distance-top:3.6pt;mso-wrap-distance-right:9pt;mso-wrap-distance-bottom:3.6pt;mso-position-horizontal:absolute;mso-position-horizontal-relative:margin;mso-position-vertical:absolute;mso-position-vertical-relative:text;mso-width-percent:0;mso-height-percent:0;mso-width-relative:margin;mso-height-relative:margin;v-text-anchor:top" o:gfxdata="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">
+                <v:textbox>
+                  <w:txbxContent>
+                    <w:p>
+                      <w:pPr>
+                        <w:jc w:val="center"/>
+                        <w:rPr>
+                          <w:b/>
+                          <w:sz w:val="28"/>
+                        </w:rPr>
+                      </w:pPr>
+                      <w:r>
+                        <w:rPr>
+                          <w:b/>
+                          <w:sz w:val="28"/>
+                        </w:rPr>
+                        <w:t>Gráficos</w:t>
+                      </w:r>
+                    </w:p>
+                  </w:txbxContent>
+                </v:textbox>
+                <w10:wrap type="square" anchorx="margin"/>
+              </v:shape>
+            </w:pict>
+          </mc:Fallback>
+        </mc:AlternateContent>
+      </w:r>
+      <w:r>
+        <w:rPr>
+          <w:rFonts w:ascii="Times New Roman" w:hAnsi="Times New Roman" w:cs="Times New Roman"/>
+          <w:noProof/>
+          <w:sz w:val="28"/>
+          <w:szCs w:val="28"/>
+        </w:rPr>
+        <mc:AlternateContent>
+          <mc:Choice Requires="wps">
+            <w:drawing>
+              <wp:anchor distT="45720" distB="45720" distL="114300" distR="114300" simplePos="0" relativeHeight="251723776" behindDoc="0" locked="0" layoutInCell="1" allowOverlap="1" wp14:anchorId="0E643EDA" wp14:editId="36CBEDBD">
+                <wp:simplePos x="0" y="0"/>
+                <wp:positionH relativeFrom="margin">
+                  <wp:posOffset>1434465</wp:posOffset>
+                </wp:positionH>
+                <wp:positionV relativeFrom="paragraph">
+                  <wp:posOffset>4553585</wp:posOffset>
+                </wp:positionV>
+                <wp:extent cx="885825" cy="390525"/>
+                <wp:effectExtent l="0" t="0" r="28575" b="28575"/>
+                <wp:wrapSquare wrapText="bothSides"/>
+                <wp:docPr id="17" name="Cuadro de texto 2"/>
+                <wp:cNvGraphicFramePr>
+                  <a:graphicFrameLocks xmlns:a="http://schemas.openxmlformats.org/drawingml/2006/main"/>
+                </wp:cNvGraphicFramePr>
+                <a:graphic xmlns:a="http://schemas.openxmlformats.org/drawingml/2006/main">
+                  <a:graphicData uri="http://schemas.microsoft.com/office/word/2010/wordprocessingShape">
+                    <wps:wsp>
+                      <wps:cNvSpPr txBox="1">
+                        <a:spLocks noChangeArrowheads="1"/>
+                      </wps:cNvSpPr>
+                      <wps:spPr bwMode="auto">
+                        <a:xfrm>
+                          <a:off x="0" y="0"/>
+                          <a:ext cx="885825" cy="390525"/>
+                        </a:xfrm>
+                        <a:prstGeom prst="rect">
+                          <a:avLst/>
+                        </a:prstGeom>
+                        <a:solidFill>
+                          <a:srgbClr val="FFFFFF"/>
+                        </a:solidFill>
+                        <a:ln w="9525">
+                          <a:solidFill>
+                            <a:srgbClr val="000000"/>
+                          </a:solidFill>
+                          <a:miter lim="800000"/>
+                          <a:headEnd/>
+                          <a:tailEnd/>
+                        </a:ln>
+                      </wps:spPr>
+                      <wps:txbx>
+                        <w:txbxContent>
+                          <w:p>
+                            <w:pPr>
+                              <w:jc w:val="center"/>
+                              <w:rPr>
+                                <w:b/>
+                                <w:sz w:val="28"/>
+                              </w:rPr>
+                            </w:pPr>
+                            <w:r>
+                              <w:rPr>
+                                <w:b/>
+                                <w:sz w:val="28"/>
+                              </w:rPr>
+                              <w:t>Tablas</w:t>
+                            </w:r>
+                          </w:p>
+                        </w:txbxContent>
+                      </wps:txbx>
+                      <wps:bodyPr rot="0" vert="horz" wrap="square" lIns="91440" tIns="45720" rIns="91440" bIns="45720" anchor="t" anchorCtr="0">
+                        <a:noAutofit/>
+                      </wps:bodyPr>
+                    </wps:wsp>
+                  </a:graphicData>
+                </a:graphic>
+                <wp14:sizeRelH relativeFrom="margin">
+                  <wp14:pctWidth>0</wp14:pctWidth>
+                </wp14:sizeRelH>
+                <wp14:sizeRelV relativeFrom="margin">
+                  <wp14:pctHeight>0</wp14:pctHeight>
+                </wp14:sizeRelV>
+              </wp:anchor>
+            </w:drawing>
+          </mc:Choice>
+          <mc:Fallback>
+            <w:pict>
+              <v:shape w14:anchorId="0E643EDA" id="_x0000_s1032" type="#_x0000_t202" style="position:absolute;left:0;text-align:left;margin-left:112.95pt;margin-top:358.55pt;width:69.75pt;height:30.75pt;z-index:251723776;visibility:visible;mso-wrap-style:square;mso-width-percent:0;mso-height-percent:0;mso-wrap-distance-left:9pt;mso-wrap-distance-top:3.6pt;mso-wrap-distance-right:9pt;mso-wrap-distance-bottom:3.6pt;mso-position-horizontal:absolute;mso-position-horizontal-relative:margin;mso-position-vertical:absolute;mso-position-vertical-relative:text;mso-width-percent:0;mso-height-percent:0;mso-width-relative:margin;mso-height-relative:margin;v-text-anchor:top" o:gfxdata="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">
+                <v:textbox>
+                  <w:txbxContent>
+                    <w:p>
+                      <w:pPr>
+                        <w:jc w:val="center"/>
+                        <w:rPr>
+                          <w:b/>
+                          <w:sz w:val="28"/>
+                        </w:rPr>
+                      </w:pPr>
+                      <w:r>
+                        <w:rPr>
+                          <w:b/>
+                          <w:sz w:val="28"/>
+                        </w:rPr>
+                        <w:t>Tablas</w:t>
+                      </w:r>
+                    </w:p>
+                  </w:txbxContent>
+                </v:textbox>
+                <w10:wrap type="square" anchorx="margin"/>
+              </v:shape>
+            </w:pict>
+          </mc:Fallback>
+        </mc:AlternateContent>
+      </w:r>
+      <w:r>
+        <w:rPr>
+          <w:rFonts w:ascii="Times New Roman" w:hAnsi="Times New Roman" w:cs="Times New Roman"/>
+          <w:noProof/>
+          <w:sz w:val="28"/>
+          <w:szCs w:val="28"/>
+          <w:lang w:eastAsia="es-MX"/>
+        </w:rPr>
+        <mc:AlternateContent>
+          <mc:Choice Requires="wps">
+            <w:drawing>
+              <wp:anchor distT="0" distB="0" distL="114300" distR="114300" simplePos="0" relativeHeight="251725824" behindDoc="0" locked="0" layoutInCell="1" allowOverlap="1" wp14:anchorId="486C3C82" wp14:editId="7B5A20B0">
+                <wp:simplePos x="0" y="0"/>
+                <wp:positionH relativeFrom="column">
+                  <wp:posOffset>2682240</wp:posOffset>
+                </wp:positionH>
+                <wp:positionV relativeFrom="paragraph">
+                  <wp:posOffset>3791585</wp:posOffset>
+                </wp:positionV>
+                <wp:extent cx="400050" cy="762000"/>
+                <wp:effectExtent l="19050" t="0" r="19050" b="38100"/>
+                <wp:wrapNone/>
+                <wp:docPr id="18" name="Flecha abajo 18"/>
+                <wp:cNvGraphicFramePr/>
+                <a:graphic xmlns:a="http://schemas.openxmlformats.org/drawingml/2006/main">
+                  <a:graphicData uri="http://schemas.microsoft.com/office/word/2010/wordprocessingShape">
+                    <wps:wsp>
+                      <wps:cNvSpPr/>
+                      <wps:spPr>
+                        <a:xfrm>
+                          <a:off x="0" y="0"/>
+                          <a:ext cx="400050" cy="762000"/>
+                        </a:xfrm>
+                        <a:prstGeom prst="downArrow">
+                          <a:avLst/>
+                        </a:prstGeom>
+                      </wps:spPr>
+                      <wps:style>
+                        <a:lnRef idx="2">
+                          <a:schemeClr val="accent1">
+                            <a:shade val="50000"/>
+                          </a:schemeClr>
+                        </a:lnRef>
+                        <a:fillRef idx="1">
+                          <a:schemeClr val="accent1"/>
+                        </a:fillRef>
+                        <a:effectRef idx="0">
+                          <a:schemeClr val="accent1"/>
+                        </a:effectRef>
+                        <a:fontRef idx="minor">
+                          <a:schemeClr val="lt1"/>
+                        </a:fontRef>
+                      </wps:style>
+                      <wps:bodyPr rot="0" spcFirstLastPara="0" vertOverflow="overflow" horzOverflow="overflow" vert="horz" wrap="square" lIns="91440" tIns="45720" rIns="91440" bIns="45720" numCol="1" spcCol="0" rtlCol="0" fromWordArt="0" anchor="ctr" anchorCtr="0" forceAA="0" compatLnSpc="1">
+                        <a:prstTxWarp prst="textNoShape">
+                          <a:avLst/>
+                        </a:prstTxWarp>
+                        <a:noAutofit/>
+                      </wps:bodyPr>
+                    </wps:wsp>
+                  </a:graphicData>
+                </a:graphic>
+                <wp14:sizeRelH relativeFrom="margin">
+                  <wp14:pctWidth>0</wp14:pctWidth>
+                </wp14:sizeRelH>
+              </wp:anchor>
+            </w:drawing>
+          </mc:Choice>
+          <mc:Fallback>
+            <w:pict>
+              <v:shape w14:anchorId="5275AAA3" id="Flecha abajo 18" o:spid="_x0000_s1026" type="#_x0000_t67" style="position:absolute;margin-left:211.2pt;margin-top:298.55pt;width:31.5pt;height:60pt;z-index:251725824;visibility:visible;mso-wrap-style:square;mso-width-percent:0;mso-wrap-distance-left:9pt;mso-wrap-distance-top:0;mso-wrap-distance-right:9pt;mso-wrap-distance-bottom:0;mso-position-horizontal:absolute;mso-position-horizontal-relative:text;mso-position-vertical:absolute;mso-position-vertical-relative:text;mso-width-percent:0;mso-width-relative:margin;v-text-anchor:middle" o:gfxdata="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" adj="15930" fillcolor="#5b9bd5 [3204]" strokecolor="#1f4d78 [1604]" strokeweight="1pt"/>
+            </w:pict>
+          </mc:Fallback>
+        </mc:AlternateContent>
+      </w:r>
+      <w:r>
+        <w:rPr>
+          <w:rFonts w:ascii="Times New Roman" w:hAnsi="Times New Roman" w:cs="Times New Roman"/>
+          <w:noProof/>
+          <w:sz w:val="28"/>
+          <w:szCs w:val="28"/>
+          <w:lang w:eastAsia="es-MX"/>
+        </w:rPr>
+        <mc:AlternateContent>
+          <mc:Choice Requires="wps">
+            <w:drawing>
+              <wp:anchor distT="0" distB="0" distL="114300" distR="114300" simplePos="0" relativeHeight="251721728" behindDoc="0" locked="0" layoutInCell="1" allowOverlap="1" wp14:anchorId="4BA4FB7E" wp14:editId="1350FED9">
+                <wp:simplePos x="0" y="0"/>
+                <wp:positionH relativeFrom="column">
+                  <wp:posOffset>1672590</wp:posOffset>
+                </wp:positionH>
+                <wp:positionV relativeFrom="paragraph">
+                  <wp:posOffset>3801110</wp:posOffset>
+                </wp:positionV>
+                <wp:extent cx="400050" cy="762000"/>
+                <wp:effectExtent l="19050" t="0" r="19050" b="38100"/>
+                <wp:wrapNone/>
+                <wp:docPr id="16" name="Flecha abajo 16"/>
+                <wp:cNvGraphicFramePr/>
+                <a:graphic xmlns:a="http://schemas.openxmlformats.org/drawingml/2006/main">
+                  <a:graphicData uri="http://schemas.microsoft.com/office/word/2010/wordprocessingShape">
+                    <wps:wsp>
+                      <wps:cNvSpPr/>
+                      <wps:spPr>
+                        <a:xfrm>
+                          <a:off x="0" y="0"/>
+                          <a:ext cx="400050" cy="762000"/>
+                        </a:xfrm>
+                        <a:prstGeom prst="downArrow">
+                          <a:avLst/>
+                        </a:prstGeom>
+                      </wps:spPr>
+                      <wps:style>
+                        <a:lnRef idx="2">
+                          <a:schemeClr val="accent1">
+                            <a:shade val="50000"/>
+                          </a:schemeClr>
+                        </a:lnRef>
+                        <a:fillRef idx="1">
+                          <a:schemeClr val="accent1"/>
+                        </a:fillRef>
+                        <a:effectRef idx="0">
+                          <a:schemeClr val="accent1"/>
+                        </a:effectRef>
+                        <a:fontRef idx="minor">
+                          <a:schemeClr val="lt1"/>
+                        </a:fontRef>
+                      </wps:style>
+                      <wps:bodyPr rot="0" spcFirstLastPara="0" vertOverflow="overflow" horzOverflow="overflow" vert="horz" wrap="square" lIns="91440" tIns="45720" rIns="91440" bIns="45720" numCol="1" spcCol="0" rtlCol="0" fromWordArt="0" anchor="ctr" anchorCtr="0" forceAA="0" compatLnSpc="1">
+                        <a:prstTxWarp prst="textNoShape">
+                          <a:avLst/>
+                        </a:prstTxWarp>
+                        <a:noAutofit/>
+                      </wps:bodyPr>
+                    </wps:wsp>
+                  </a:graphicData>
+                </a:graphic>
+                <wp14:sizeRelH relativeFrom="margin">
+                  <wp14:pctWidth>0</wp14:pctWidth>
+                </wp14:sizeRelH>
+              </wp:anchor>
+            </w:drawing>
+          </mc:Choice>
+          <mc:Fallback>
+            <w:pict>
+              <v:shape w14:anchorId="3C33A34B" id="Flecha abajo 16" o:spid="_x0000_s1026" type="#_x0000_t67" style="position:absolute;margin-left:131.7pt;margin-top:299.3pt;width:31.5pt;height:60pt;z-index:251721728;visibility:visible;mso-wrap-style:square;mso-width-percent:0;mso-wrap-distance-left:9pt;mso-wrap-distance-top:0;mso-wrap-distance-right:9pt;mso-wrap-distance-bottom:0;mso-position-horizontal:absolute;mso-position-horizontal-relative:text;mso-position-vertical:absolute;mso-position-vertical-relative:text;mso-width-percent:0;mso-width-relative:margin;v-text-anchor:middle" o:gfxdata="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" adj="15930" fillcolor="#5b9bd5 [3204]" strokecolor="#1f4d78 [1604]" strokeweight="1pt"/>
+            </w:pict>
+          </mc:Fallback>
+        </mc:AlternateContent>
+      </w:r>
+      <w:r>
+        <w:rPr>
+          <w:rFonts w:ascii="Times New Roman" w:hAnsi="Times New Roman" w:cs="Times New Roman"/>
+          <w:noProof/>
+          <w:sz w:val="28"/>
+          <w:szCs w:val="28"/>
+        </w:rPr>
+        <mc:AlternateContent>
+          <mc:Choice Requires="wps">
+            <w:drawing>
+              <wp:anchor distT="45720" distB="45720" distL="114300" distR="114300" simplePos="0" relativeHeight="251719680" behindDoc="0" locked="0" layoutInCell="1" allowOverlap="1" wp14:anchorId="254D77CA" wp14:editId="27F959A0">
+                <wp:simplePos x="0" y="0"/>
+                <wp:positionH relativeFrom="margin">
+                  <wp:posOffset>1844040</wp:posOffset>
+                </wp:positionH>
+                <wp:positionV relativeFrom="paragraph">
+                  <wp:posOffset>3401060</wp:posOffset>
+                </wp:positionV>
+                <wp:extent cx="1984375" cy="390525"/>
+                <wp:effectExtent l="0" t="0" r="15875" b="28575"/>
+                <wp:wrapSquare wrapText="bothSides"/>
+                <wp:docPr id="15" name="Cuadro de texto 2"/>
+                <wp:cNvGraphicFramePr>
+                  <a:graphicFrameLocks xmlns:a="http://schemas.openxmlformats.org/drawingml/2006/main"/>
+                </wp:cNvGraphicFramePr>
+                <a:graphic xmlns:a="http://schemas.openxmlformats.org/drawingml/2006/main">
+                  <a:graphicData uri="http://schemas.microsoft.com/office/word/2010/wordprocessingShape">
+                    <wps:wsp>
+                      <wps:cNvSpPr txBox="1">
+                        <a:spLocks noChangeArrowheads="1"/>
+                      </wps:cNvSpPr>
+                      <wps:spPr bwMode="auto">
+                        <a:xfrm>
+                          <a:off x="0" y="0"/>
+                          <a:ext cx="1984375" cy="390525"/>
+                        </a:xfrm>
+                        <a:prstGeom prst="rect">
+                          <a:avLst/>
+                        </a:prstGeom>
+                        <a:solidFill>
+                          <a:srgbClr val="FFFFFF"/>
+                        </a:solidFill>
+                        <a:ln w="9525">
+                          <a:solidFill>
+                            <a:srgbClr val="000000"/>
+                          </a:solidFill>
+                          <a:miter lim="800000"/>
+                          <a:headEnd/>
+                          <a:tailEnd/>
+                        </a:ln>
+                      </wps:spPr>
+                      <wps:txbx>
+                        <w:txbxContent>
+                          <w:p>
+                            <w:pPr>
+                              <w:jc w:val="center"/>
+                              <w:rPr>
+                                <w:b/>
+                                <w:sz w:val="28"/>
+                              </w:rPr>
+                            </w:pPr>
+                            <w:r>
+                              <w:rPr>
+                                <w:b/>
+                                <w:sz w:val="28"/>
+                              </w:rPr>
+                              <w:t>Datos</w:t>
+                            </w:r>
+                          </w:p>
+                        </w:txbxContent>
+                      </wps:txbx>
+                      <wps:bodyPr rot="0" vert="horz" wrap="square" lIns="91440" tIns="45720" rIns="91440" bIns="45720" anchor="t" anchorCtr="0">
+                        <a:noAutofit/>
+                      </wps:bodyPr>
+                    </wps:wsp>
+                  </a:graphicData>
+                </a:graphic>
+                <wp14:sizeRelH relativeFrom="margin">
+                  <wp14:pctWidth>0</wp14:pctWidth>
+                </wp14:sizeRelH>
+                <wp14:sizeRelV relativeFrom="margin">
+                  <wp14:pctHeight>0</wp14:pctHeight>
+                </wp14:sizeRelV>
+              </wp:anchor>
+            </w:drawing>
+          </mc:Choice>
+          <mc:Fallback>
+            <w:pict>
+              <v:shape w14:anchorId="254D77CA" id="_x0000_s1033" type="#_x0000_t202" style="position:absolute;left:0;text-align:left;margin-left:145.2pt;margin-top:267.8pt;width:156.25pt;height:30.75pt;z-index:251719680;visibility:visible;mso-wrap-style:square;mso-width-percent:0;mso-height-percent:0;mso-wrap-distance-left:9pt;mso-wrap-distance-top:3.6pt;mso-wrap-distance-right:9pt;mso-wrap-distance-bottom:3.6pt;mso-position-horizontal:absolute;mso-position-horizontal-relative:margin;mso-position-vertical:absolute;mso-position-vertical-relative:text;mso-width-percent:0;mso-height-percent:0;mso-width-relative:margin;mso-height-relative:margin;v-text-anchor:top" o:gfxdata="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">
+                <v:textbox>
+                  <w:txbxContent>
+                    <w:p>
+                      <w:pPr>
+                        <w:jc w:val="center"/>
+                        <w:rPr>
+                          <w:b/>
+                          <w:sz w:val="28"/>
+                        </w:rPr>
+                      </w:pPr>
+                      <w:r>
+                        <w:rPr>
+                          <w:b/>
+                          <w:sz w:val="28"/>
+                        </w:rPr>
+                        <w:t>Datos</w:t>
+                      </w:r>
+                    </w:p>
+                  </w:txbxContent>
+                </v:textbox>
+                <w10:wrap type="square" anchorx="margin"/>
+              </v:shape>
+            </w:pict>
+          </mc:Fallback>
+        </mc:AlternateContent>
+      </w:r>
+      <w:r>
+        <w:rPr>
+          <w:rFonts w:ascii="Times New Roman" w:hAnsi="Times New Roman" w:cs="Times New Roman"/>
+          <w:noProof/>
+          <w:sz w:val="28"/>
+          <w:szCs w:val="28"/>
+          <w:lang w:eastAsia="es-MX"/>
+        </w:rPr>
+        <mc:AlternateContent>
+          <mc:Choice Requires="wps">
+            <w:drawing>
+              <wp:anchor distT="0" distB="0" distL="114300" distR="114300" simplePos="0" relativeHeight="251717632" behindDoc="0" locked="0" layoutInCell="1" allowOverlap="1" wp14:anchorId="06024087" wp14:editId="1F722694">
+                <wp:simplePos x="0" y="0"/>
+                <wp:positionH relativeFrom="column">
+                  <wp:posOffset>2491740</wp:posOffset>
+                </wp:positionH>
+                <wp:positionV relativeFrom="paragraph">
+                  <wp:posOffset>2591435</wp:posOffset>
+                </wp:positionV>
+                <wp:extent cx="647700" cy="762000"/>
+                <wp:effectExtent l="19050" t="0" r="19050" b="38100"/>
+                <wp:wrapNone/>
+                <wp:docPr id="14" name="Flecha abajo 14"/>
+                <wp:cNvGraphicFramePr/>
+                <a:graphic xmlns:a="http://schemas.openxmlformats.org/drawingml/2006/main">
+                  <a:graphicData uri="http://schemas.microsoft.com/office/word/2010/wordprocessingShape">
+                    <wps:wsp>
+                      <wps:cNvSpPr/>
+                      <wps:spPr>
+                        <a:xfrm>
+                          <a:off x="0" y="0"/>
+                          <a:ext cx="647700" cy="762000"/>
+                        </a:xfrm>
+                        <a:prstGeom prst="downArrow">
+                          <a:avLst/>
+                        </a:prstGeom>
+                      </wps:spPr>
+                      <wps:style>
+                        <a:lnRef idx="2">
+                          <a:schemeClr val="accent1">
+                            <a:shade val="50000"/>
+                          </a:schemeClr>
+                        </a:lnRef>
+                        <a:fillRef idx="1">
+                          <a:schemeClr val="accent1"/>
+                        </a:fillRef>
+                        <a:effectRef idx="0">
+                          <a:schemeClr val="accent1"/>
+                        </a:effectRef>
+                        <a:fontRef idx="minor">
+                          <a:schemeClr val="lt1"/>
+                        </a:fontRef>
+                      </wps:style>
+                      <wps:bodyPr rot="0" spcFirstLastPara="0" vertOverflow="overflow" horzOverflow="overflow" vert="horz" wrap="square" lIns="91440" tIns="45720" rIns="91440" bIns="45720" numCol="1" spcCol="0" rtlCol="0" fromWordArt="0" anchor="ctr" anchorCtr="0" forceAA="0" compatLnSpc="1">
+                        <a:prstTxWarp prst="textNoShape">
+                          <a:avLst/>
+                        </a:prstTxWarp>
+                        <a:noAutofit/>
+                      </wps:bodyPr>
+                    </wps:wsp>
+                  </a:graphicData>
+                </a:graphic>
+              </wp:anchor>
+            </w:drawing>
+          </mc:Choice>
+          <mc:Fallback>
+            <w:pict>
+              <v:shape w14:anchorId="37A4D161" id="Flecha abajo 14" o:spid="_x0000_s1026" type="#_x0000_t67" style="position:absolute;margin-left:196.2pt;margin-top:204.05pt;width:51pt;height:60pt;z-index:251717632;visibility:visible;mso-wrap-style:square;mso-wrap-distance-left:9pt;mso-wrap-distance-top:0;mso-wrap-distance-right:9pt;mso-wrap-distance-bottom:0;mso-position-horizontal:absolute;mso-position-horizontal-relative:text;mso-position-vertical:absolute;mso-position-vertical-relative:text;v-text-anchor:middle" o:gfxdata="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" adj="12420" fillcolor="#5b9bd5 [3204]" strokecolor="#1f4d78 [1604]" strokeweight="1pt"/>
+            </w:pict>
+          </mc:Fallback>
+        </mc:AlternateContent>
+      </w:r>
+      <w:r>
+        <w:rPr>
+          <w:rFonts w:ascii="Times New Roman" w:hAnsi="Times New Roman" w:cs="Times New Roman"/>
+          <w:noProof/>
+          <w:sz w:val="28"/>
+          <w:szCs w:val="28"/>
+        </w:rPr>
+        <mc:AlternateContent>
+          <mc:Choice Requires="wps">
+            <w:drawing>
+              <wp:anchor distT="45720" distB="45720" distL="114300" distR="114300" simplePos="0" relativeHeight="251715584" behindDoc="0" locked="0" layoutInCell="1" allowOverlap="1" wp14:anchorId="75272380" wp14:editId="7989E327">
+                <wp:simplePos x="0" y="0"/>
+                <wp:positionH relativeFrom="margin">
+                  <wp:align>center</wp:align>
+                </wp:positionH>
+                <wp:positionV relativeFrom="paragraph">
+                  <wp:posOffset>2191385</wp:posOffset>
+                </wp:positionV>
+                <wp:extent cx="1984375" cy="390525"/>
+                <wp:effectExtent l="0" t="0" r="15875" b="28575"/>
+                <wp:wrapSquare wrapText="bothSides"/>
+                <wp:docPr id="13" name="Cuadro de texto 2"/>
+                <wp:cNvGraphicFramePr>
+                  <a:graphicFrameLocks xmlns:a="http://schemas.openxmlformats.org/drawingml/2006/main"/>
+                </wp:cNvGraphicFramePr>
+                <a:graphic xmlns:a="http://schemas.openxmlformats.org/drawingml/2006/main">
+                  <a:graphicData uri="http://schemas.microsoft.com/office/word/2010/wordprocessingShape">
+                    <wps:wsp>
+                      <wps:cNvSpPr txBox="1">
+                        <a:spLocks noChangeArrowheads="1"/>
+                      </wps:cNvSpPr>
+                      <wps:spPr bwMode="auto">
+                        <a:xfrm>
+                          <a:off x="0" y="0"/>
+                          <a:ext cx="1984375" cy="390525"/>
+                        </a:xfrm>
+                        <a:prstGeom prst="rect">
+                          <a:avLst/>
+                        </a:prstGeom>
+                        <a:solidFill>
+                          <a:srgbClr val="FFFFFF"/>
+                        </a:solidFill>
+                        <a:ln w="9525">
+                          <a:solidFill>
+                            <a:srgbClr val="000000"/>
+                          </a:solidFill>
+                          <a:miter lim="800000"/>
+                          <a:headEnd/>
+                          <a:tailEnd/>
+                        </a:ln>
+                      </wps:spPr>
+                      <wps:txbx>
+                        <w:txbxContent>
+                          <w:p>
+                            <w:pPr>
+                              <w:jc w:val="center"/>
+                              <w:rPr>
+                                <w:b/>
+                                <w:sz w:val="28"/>
+                              </w:rPr>
+                            </w:pPr>
+                            <w:r>
+                              <w:rPr>
+                                <w:b/>
+                                <w:sz w:val="28"/>
+                              </w:rPr>
+                              <w:t>Muestra</w:t>
+                            </w:r>
+                          </w:p>
+                        </w:txbxContent>
+                      </wps:txbx>
+                      <wps:bodyPr rot="0" vert="horz" wrap="square" lIns="91440" tIns="45720" rIns="91440" bIns="45720" anchor="t" anchorCtr="0">
+                        <a:noAutofit/>
+                      </wps:bodyPr>
+                    </wps:wsp>
+                  </a:graphicData>
+                </a:graphic>
+                <wp14:sizeRelH relativeFrom="margin">
+                  <wp14:pctWidth>0</wp14:pctWidth>
+                </wp14:sizeRelH>
+                <wp14:sizeRelV relativeFrom="margin">
+                  <wp14:pctHeight>0</wp14:pctHeight>
+                </wp14:sizeRelV>
+              </wp:anchor>
+            </w:drawing>
+          </mc:Choice>
+          <mc:Fallback>
+            <w:pict>
+              <v:shape w14:anchorId="75272380" id="_x0000_s1034" type="#_x0000_t202" style="position:absolute;left:0;text-align:left;margin-left:0;margin-top:172.55pt;width:156.25pt;height:30.75pt;z-index:251715584;visibility:visible;mso-wrap-style:square;mso-width-percent:0;mso-height-percent:0;mso-wrap-distance-left:9pt;mso-wrap-distance-top:3.6pt;mso-wrap-distance-right:9pt;mso-wrap-distance-bottom:3.6pt;mso-position-horizontal:center;mso-position-horizontal-relative:margin;mso-position-vertical:absolute;mso-position-vertical-relative:text;mso-width-percent:0;mso-height-percent:0;mso-width-relative:margin;mso-height-relative:margin;v-text-anchor:top" o:gfxdata="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">
+                <v:textbox>
+                  <w:txbxContent>
+                    <w:p>
+                      <w:pPr>
+                        <w:jc w:val="center"/>
+                        <w:rPr>
+                          <w:b/>
+                          <w:sz w:val="28"/>
+                        </w:rPr>
+                      </w:pPr>
+                      <w:r>
+                        <w:rPr>
+                          <w:b/>
+                          <w:sz w:val="28"/>
+                        </w:rPr>
+                        <w:t>Muestra</w:t>
+                      </w:r>
+                    </w:p>
+                  </w:txbxContent>
+                </v:textbox>
+                <w10:wrap type="square" anchorx="margin"/>
+              </v:shape>
+            </w:pict>
+          </mc:Fallback>
+        </mc:AlternateContent>
+      </w:r>
+      <w:r>
+        <w:rPr>
+          <w:rFonts w:ascii="Times New Roman" w:hAnsi="Times New Roman" w:cs="Times New Roman"/>
+          <w:noProof/>
+          <w:sz w:val="28"/>
+          <w:szCs w:val="28"/>
+          <w:lang w:eastAsia="es-MX"/>
+        </w:rPr>
+        <mc:AlternateContent>
+          <mc:Choice Requires="wps">
+            <w:drawing>
+              <wp:anchor distT="0" distB="0" distL="114300" distR="114300" simplePos="0" relativeHeight="251713536" behindDoc="0" locked="0" layoutInCell="1" allowOverlap="1" wp14:anchorId="50E801EA" wp14:editId="6F9E3C1E">
+                <wp:simplePos x="0" y="0"/>
+                <wp:positionH relativeFrom="column">
+                  <wp:posOffset>2434590</wp:posOffset>
+                </wp:positionH>
+                <wp:positionV relativeFrom="paragraph">
+                  <wp:posOffset>1400810</wp:posOffset>
+                </wp:positionV>
+                <wp:extent cx="647700" cy="762000"/>
+                <wp:effectExtent l="19050" t="0" r="19050" b="38100"/>
+                <wp:wrapNone/>
+                <wp:docPr id="12" name="Flecha abajo 12"/>
+                <wp:cNvGraphicFramePr/>
+                <a:graphic xmlns:a="http://schemas.openxmlformats.org/drawingml/2006/main">
+                  <a:graphicData uri="http://schemas.microsoft.com/office/word/2010/wordprocessingShape">
+                    <wps:wsp>
+                      <wps:cNvSpPr/>
+                      <wps:spPr>
+                        <a:xfrm>
+                          <a:off x="0" y="0"/>
+                          <a:ext cx="647700" cy="762000"/>
+                        </a:xfrm>
+                        <a:prstGeom prst="downArrow">
+                          <a:avLst/>
+                        </a:prstGeom>
+                      </wps:spPr>
+                      <wps:style>
+                        <a:lnRef idx="2">
+                          <a:schemeClr val="accent1">
+                            <a:shade val="50000"/>
+                          </a:schemeClr>
+                        </a:lnRef>
+                        <a:fillRef idx="1">
+                          <a:schemeClr val="accent1"/>
+                        </a:fillRef>
+                        <a:effectRef idx="0">
+                          <a:schemeClr val="accent1"/>
+                        </a:effectRef>
+                        <a:fontRef idx="minor">
+                          <a:schemeClr val="lt1"/>
+                        </a:fontRef>
+                      </wps:style>
+                      <wps:bodyPr rot="0" spcFirstLastPara="0" vertOverflow="overflow" horzOverflow="overflow" vert="horz" wrap="square" lIns="91440" tIns="45720" rIns="91440" bIns="45720" numCol="1" spcCol="0" rtlCol="0" fromWordArt="0" anchor="ctr" anchorCtr="0" forceAA="0" compatLnSpc="1">
+                        <a:prstTxWarp prst="textNoShape">
+                          <a:avLst/>
+                        </a:prstTxWarp>
+                        <a:noAutofit/>
+                      </wps:bodyPr>
+                    </wps:wsp>
+                  </a:graphicData>
+                </a:graphic>
+              </wp:anchor>
+            </w:drawing>
+          </mc:Choice>
+          <mc:Fallback>
+            <w:pict>
+              <v:shape w14:anchorId="5D5B186E" id="Flecha abajo 12" o:spid="_x0000_s1026" type="#_x0000_t67" style="position:absolute;margin-left:191.7pt;margin-top:110.3pt;width:51pt;height:60pt;z-index:251713536;visibility:visible;mso-wrap-style:square;mso-wrap-distance-left:9pt;mso-wrap-distance-top:0;mso-wrap-distance-right:9pt;mso-wrap-distance-bottom:0;mso-position-horizontal:absolute;mso-position-horizontal-relative:text;mso-position-vertical:absolute;mso-position-vertical-relative:text;v-text-anchor:middle" o:gfxdata="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" adj="12420" fillcolor="#5b9bd5 [3204]" strokecolor="#1f4d78 [1604]" strokeweight="1pt"/>
+            </w:pict>
+          </mc:Fallback>
+        </mc:AlternateContent>
+      </w:r>
+      <w:r>
+        <w:rPr>
+          <w:rFonts w:ascii="Times New Roman" w:hAnsi="Times New Roman" w:cs="Times New Roman"/>
+          <w:noProof/>
+          <w:sz w:val="28"/>
+          <w:szCs w:val="28"/>
+          <w:lang w:eastAsia="es-MX"/>
+        </w:rPr>
+        <w:drawing>
+          <wp:inline distT="0" distB="0" distL="0" distR="0">
+            <wp:extent cx="2343785" cy="1374072"/>
+            <wp:effectExtent l="0" t="0" r="0" b="0"/>
+            <wp:docPr id="11" name="Imagen 11" descr="C:\Users\benjamin\Documents\tareas\datos.jpg"/>
+            <wp:cNvGraphicFramePr>
+              <a:graphicFrameLocks xmlns:a="http://schemas.openxmlformats.org/drawingml/2006/main" noChangeAspect="1"/>
+            </wp:cNvGraphicFramePr>
+            <a:graphic xmlns:a="http://schemas.openxmlformats.org/drawingml/2006/main">
+              <a:graphicData uri="http://schemas.openxmlformats.org/drawingml/2006/picture">
+                <pic:pic xmlns:pic="http://schemas.openxmlformats.org/drawingml/2006/picture">
+                  <pic:nvPicPr>
+                    <pic:cNvPr id="0" name="Picture 1" descr="C:\Users\benjamin\Documents\tareas\datos.jpg"/>
+                    <pic:cNvPicPr>
+                      <a:picLocks noChangeAspect="1" noChangeArrowheads="1"/>
+                    </pic:cNvPicPr>
+                  </pic:nvPicPr>
+                  <pic:blipFill>
+                    <a:blip r:embed="rId5" cstate="print">
+                      <a:extLst>
+                        <a:ext uri="{28A0092B-C50C-407E-A947-70E740481C1C}">
+                          <a14:useLocalDpi xmlns:a14="http://schemas.microsoft.com/office/drawing/2010/main" val="0"/>
+                        </a:ext>
+                      </a:extLst>
+                    </a:blip>
+                    <a:srcRect/>
+                    <a:stretch>
+                      <a:fillRect/>
+                    </a:stretch>
+                  </pic:blipFill>
+                  <pic:spPr bwMode="auto">
+                    <a:xfrm>
+                      <a:off x="0" y="0"/>
+                      <a:ext cx="2350493" cy="1378005"/>
+                    </a:xfrm>
+                    <a:prstGeom prst="rect">
+                      <a:avLst/>
+                    </a:prstGeom>
+                    <a:noFill/>
+                    <a:ln>
+                      <a:noFill/>
+                    </a:ln>
+                  </pic:spPr>
+                </pic:pic>
+              </a:graphicData>
+            </a:graphic>
+          </wp:inline>
+        </w:drawing>
+      </w:r>
+    </w:p>
+    <w:p>
+      <w:pPr>
+        <w:tabs>
+          <w:tab w:val="left" w:pos="990"/>
+        </w:tabs>
+        <w:jc w:val="center"/>
+        <w:rPr>
+          <w:rFonts w:ascii="Times New Roman" w:hAnsi="Times New Roman" w:cs="Times New Roman"/>
+          <w:sz w:val="28"/>
+          <w:szCs w:val="28"/>
+        </w:rPr>
+      </w:pPr>
+    </w:p>
+    <w:p>
+      <w:pPr>
+        <w:tabs>
+          <w:tab w:val="left" w:pos="990"/>
+        </w:tabs>
+        <w:jc w:val="center"/>
+        <w:rPr>
+          <w:rFonts w:ascii="Times New Roman" w:hAnsi="Times New Roman" w:cs="Times New Roman"/>
+          <w:sz w:val="28"/>
+          <w:szCs w:val="28"/>
+        </w:rPr>
+      </w:pPr>
+    </w:p>
+    <w:p>
+      <w:pPr>
+        <w:tabs>
+          <w:tab w:val="left" w:pos="990"/>
+        </w:tabs>
+        <w:jc w:val="center"/>
+        <w:rPr>
+          <w:rFonts w:ascii="Times New Roman" w:hAnsi="Times New Roman" w:cs="Times New Roman"/>
+          <w:sz w:val="28"/>
+          <w:szCs w:val="28"/>
+        </w:rPr>
+      </w:pPr>
+    </w:p>
+    <w:p>
+      <w:pPr>
+        <w:tabs>
+          <w:tab w:val="left" w:pos="990"/>
+        </w:tabs>
+        <w:jc w:val="center"/>
+        <w:rPr>
+          <w:rFonts w:ascii="Times New Roman" w:hAnsi="Times New Roman" w:cs="Times New Roman"/>
+          <w:sz w:val="28"/>
+          <w:szCs w:val="28"/>
+        </w:rPr>
+      </w:pPr>
+    </w:p>
+    <w:p>
+      <w:pPr>
+        <w:tabs>
+          <w:tab w:val="left" w:pos="990"/>
+        </w:tabs>
+        <w:jc w:val="center"/>
+        <w:rPr>
+          <w:rFonts w:ascii="Times New Roman" w:hAnsi="Times New Roman" w:cs="Times New Roman"/>
+          <w:sz w:val="28"/>
+          <w:szCs w:val="28"/>
+        </w:rPr>
+      </w:pPr>
+    </w:p>
+    <w:p>
+      <w:pPr>
+        <w:tabs>
+          <w:tab w:val="left" w:pos="990"/>
+        </w:tabs>
+        <w:jc w:val="center"/>
+        <w:rPr>
+          <w:rFonts w:ascii="Times New Roman" w:hAnsi="Times New Roman" w:cs="Times New Roman"/>
+          <w:sz w:val="28"/>
+          <w:szCs w:val="28"/>
+        </w:rPr>
+      </w:pPr>
+    </w:p>
+    <w:p>
+      <w:pPr>
+        <w:tabs>
+          <w:tab w:val="left" w:pos="990"/>
+        </w:tabs>
+        <w:jc w:val="center"/>
+        <w:rPr>
+          <w:rFonts w:ascii="Times New Roman" w:hAnsi="Times New Roman" w:cs="Times New Roman"/>
+          <w:sz w:val="28"/>
+          <w:szCs w:val="28"/>
+        </w:rPr>
+      </w:pPr>
+    </w:p>
+    <w:p>
+      <w:pPr>
+        <w:tabs>
+          <w:tab w:val="left" w:pos="990"/>
+        </w:tabs>
+        <w:jc w:val="center"/>
+        <w:rPr>
+          <w:rFonts w:ascii="Times New Roman" w:hAnsi="Times New Roman" w:cs="Times New Roman"/>
+          <w:sz w:val="28"/>
+          <w:szCs w:val="28"/>
+        </w:rPr>
+      </w:pPr>
+    </w:p>
+    <w:p>
+      <w:pPr>
+        <w:tabs>
+          <w:tab w:val="left" w:pos="990"/>
+        </w:tabs>
+        <w:jc w:val="center"/>
+        <w:rPr>
+          <w:rFonts w:ascii="Times New Roman" w:hAnsi="Times New Roman" w:cs="Times New Roman"/>
+          <w:sz w:val="28"/>
+          <w:szCs w:val="28"/>
+        </w:rPr>
+      </w:pPr>
+    </w:p>
+    <w:p>
+      <w:pPr>
+        <w:tabs>
+          <w:tab w:val="left" w:pos="990"/>
+        </w:tabs>
+        <w:jc w:val="center"/>
+        <w:rPr>
+          <w:rFonts w:ascii="Times New Roman" w:hAnsi="Times New Roman" w:cs="Times New Roman"/>
+          <w:sz w:val="28"/>
+          <w:szCs w:val="28"/>
+        </w:rPr>
+      </w:pPr>
+    </w:p>
+    <w:p>
+      <w:pPr>
+        <w:tabs>
+          <w:tab w:val="left" w:pos="990"/>
+        </w:tabs>
+        <w:jc w:val="center"/>
+        <w:rPr>
+          <w:rFonts w:ascii="Times New Roman" w:hAnsi="Times New Roman" w:cs="Times New Roman"/>
+          <w:sz w:val="28"/>
+          <w:szCs w:val="28"/>
+        </w:rPr>
+      </w:pPr>
+    </w:p>
+    <w:p>
+      <w:pPr>
+        <w:tabs>
+          <w:tab w:val="left" w:pos="990"/>
+        </w:tabs>
+        <w:jc w:val="center"/>
+        <w:rPr>
+          <w:rFonts w:ascii="Times New Roman" w:hAnsi="Times New Roman" w:cs="Times New Roman"/>
+          <w:sz w:val="28"/>
+          <w:szCs w:val="28"/>
+        </w:rPr>
+      </w:pPr>
+    </w:p>
+    <w:p>
+      <w:pPr>
+        <w:tabs>
+          <w:tab w:val="left" w:pos="990"/>
+        </w:tabs>
+        <w:jc w:val="center"/>
+        <w:rPr>
+          <w:rFonts w:ascii="Times New Roman" w:hAnsi="Times New Roman" w:cs="Times New Roman"/>
+          <w:sz w:val="28"/>
+          <w:szCs w:val="28"/>
+        </w:rPr>
+      </w:pPr>
+    </w:p>
+    <w:p>
+      <w:pPr>
+        <w:tabs>
+          <w:tab w:val="left" w:pos="990"/>
+        </w:tabs>
+        <w:jc w:val="center"/>
+        <w:rPr>
+          <w:rFonts w:ascii="Times New Roman" w:hAnsi="Times New Roman" w:cs="Times New Roman"/>
+          <w:sz w:val="28"/>
+          <w:szCs w:val="28"/>
+        </w:rPr>
+      </w:pPr>
+    </w:p>
+    <w:p>
+      <w:pPr>
+        <w:tabs>
+          <w:tab w:val="left" w:pos="990"/>
+        </w:tabs>
+        <w:jc w:val="center"/>
+        <w:rPr>
+          <w:rFonts w:ascii="Times New Roman" w:hAnsi="Times New Roman" w:cs="Times New Roman"/>
+          <w:sz w:val="28"/>
+          <w:szCs w:val="28"/>
+        </w:rPr>
+      </w:pPr>
+    </w:p>
+    <w:p>
+      <w:pPr>
+        <w:tabs>
+          <w:tab w:val="left" w:pos="990"/>
+        </w:tabs>
+        <w:jc w:val="center"/>
+        <w:rPr>
+          <w:rFonts w:ascii="Times New Roman" w:hAnsi="Times New Roman" w:cs="Times New Roman"/>
+          <w:sz w:val="28"/>
+          <w:szCs w:val="28"/>
+        </w:rPr>
+      </w:pPr>
+    </w:p>
+    <w:p>
+      <w:pPr>
+        <w:tabs>
+          <w:tab w:val="left" w:pos="990"/>
+        </w:tabs>
+        <w:jc w:val="center"/>
+        <w:rPr>
+          <w:rFonts w:ascii="Times New Roman" w:hAnsi="Times New Roman" w:cs="Times New Roman"/>
+          <w:sz w:val="28"/>
+          <w:szCs w:val="28"/>
+        </w:rPr>
+      </w:pPr>
+    </w:p>
+    <w:p>
+      <w:pPr>
+        <w:tabs>
+          <w:tab w:val="left" w:pos="990"/>
+        </w:tabs>
+        <w:jc w:val="center"/>
+        <w:rPr>
+          <w:rFonts w:ascii="Times New Roman" w:hAnsi="Times New Roman" w:cs="Times New Roman"/>
+          <w:sz w:val="28"/>
+          <w:szCs w:val="28"/>
+        </w:rPr>
+      </w:pPr>
+    </w:p>
+    <w:p>
+      <w:pPr>
+        <w:tabs>
+          <w:tab w:val="left" w:pos="990"/>
+        </w:tabs>
+        <w:jc w:val="center"/>
+        <w:rPr>
+          <w:rFonts w:ascii="Times New Roman" w:hAnsi="Times New Roman" w:cs="Times New Roman"/>
+          <w:sz w:val="28"/>
+          <w:szCs w:val="28"/>
+        </w:rPr>
+      </w:pPr>
+    </w:p>
+    <w:p>
+      <w:pPr>
+        <w:tabs>
+          <w:tab w:val="left" w:pos="990"/>
+        </w:tabs>
+        <w:jc w:val="center"/>
+        <w:rPr>
+          <w:rFonts w:ascii="Times New Roman" w:hAnsi="Times New Roman" w:cs="Times New Roman"/>
+          <w:sz w:val="28"/>
+          <w:szCs w:val="28"/>
+        </w:rPr>
+      </w:pPr>
+    </w:p>
+    <w:p>
+      <w:pPr>
+        <w:tabs>
+          <w:tab w:val="left" w:pos="990"/>
+        </w:tabs>
+        <w:jc w:val="center"/>
+        <w:rPr>
+          <w:rFonts w:ascii="Times New Roman" w:hAnsi="Times New Roman" w:cs="Times New Roman"/>
+          <w:b/>
+          <w:sz w:val="36"/>
+          <w:szCs w:val="28"/>
+        </w:rPr>
+      </w:pPr>
+      <w:r>
+        <w:rPr>
+          <w:rFonts w:ascii="Times New Roman" w:hAnsi="Times New Roman" w:cs="Times New Roman"/>
+          <w:b/>
+          <w:sz w:val="36"/>
+          <w:szCs w:val="28"/>
+        </w:rPr>
+        <w:lastRenderedPageBreak/>
+        <w:t>Cuestionario</w:t>
+      </w:r>
+    </w:p>
+    <w:p>
+      <w:pPr>
+        <w:tabs>
+          <w:tab w:val="left" w:pos="990"/>
+        </w:tabs>
+        <w:jc w:val="both"/>
+        <w:rPr>
+          <w:rFonts w:ascii="Times New Roman" w:hAnsi="Times New Roman" w:cs="Times New Roman"/>
+          <w:b/>
+          <w:sz w:val="24"/>
+          <w:szCs w:val="28"/>
+        </w:rPr>
+      </w:pPr>
+      <w:r>
+        <w:rPr>
+          <w:rFonts w:ascii="Times New Roman" w:hAnsi="Times New Roman" w:cs="Times New Roman"/>
+          <w:b/>
+          <w:sz w:val="24"/>
+          <w:szCs w:val="28"/>
+        </w:rPr>
+        <w:t>¿Cuál es el objetivo de una investigación pura?</w:t>
+      </w:r>
+    </w:p>
+    <w:p>
+      <w:pPr>
+        <w:tabs>
+          <w:tab w:val="left" w:pos="990"/>
+        </w:tabs>
+        <w:jc w:val="both"/>
+        <w:rPr>
+          <w:rFonts w:ascii="Times New Roman" w:hAnsi="Times New Roman" w:cs="Times New Roman"/>
+          <w:sz w:val="24"/>
+          <w:szCs w:val="24"/>
+        </w:rPr>
+      </w:pPr>
+      <w:r>
+        <w:rPr>
+          <w:rFonts w:ascii="Times New Roman" w:hAnsi="Times New Roman" w:cs="Times New Roman"/>
+          <w:sz w:val="24"/>
+          <w:szCs w:val="24"/>
+        </w:rPr>
+        <w:t>S</w:t>
+      </w:r>
+      <w:r>
+        <w:rPr>
+          <w:rFonts w:ascii="Times New Roman" w:hAnsi="Times New Roman" w:cs="Times New Roman"/>
+          <w:sz w:val="24"/>
+          <w:szCs w:val="24"/>
+        </w:rPr>
+        <w:t>u objetivo consiste en ampliar y profundizar cada vez nuestro saber de la realidad y, en tanto este saber que se pretende construir, su propósito será el de obtener generalizaciones cada vez más mayor</w:t>
+      </w:r>
+      <w:r>
+        <w:rPr>
+          <w:rFonts w:ascii="Times New Roman" w:hAnsi="Times New Roman" w:cs="Times New Roman"/>
+          <w:sz w:val="24"/>
+          <w:szCs w:val="24"/>
+        </w:rPr>
+        <w:t>es (hipótesis, leyes, teorías).</w:t>
+      </w:r>
+    </w:p>
+    <w:p>
+      <w:pPr>
+        <w:tabs>
+          <w:tab w:val="left" w:pos="990"/>
+        </w:tabs>
+        <w:jc w:val="both"/>
+        <w:rPr>
+          <w:rFonts w:ascii="Times New Roman" w:hAnsi="Times New Roman" w:cs="Times New Roman"/>
+          <w:b/>
+          <w:sz w:val="24"/>
+          <w:szCs w:val="24"/>
+        </w:rPr>
+      </w:pPr>
+      <w:r>
+        <w:rPr>
+          <w:rFonts w:ascii="Times New Roman" w:hAnsi="Times New Roman" w:cs="Times New Roman"/>
+          <w:b/>
+          <w:sz w:val="24"/>
+          <w:szCs w:val="24"/>
+        </w:rPr>
+        <w:t>¿Qué es la investigación aplicada?</w:t>
+      </w:r>
+    </w:p>
+    <w:p>
+      <w:pPr>
+        <w:tabs>
+          <w:tab w:val="left" w:pos="990"/>
+        </w:tabs>
+        <w:jc w:val="both"/>
+        <w:rPr>
+          <w:rFonts w:ascii="Times New Roman" w:hAnsi="Times New Roman" w:cs="Times New Roman"/>
+          <w:sz w:val="24"/>
+          <w:szCs w:val="24"/>
+        </w:rPr>
+      </w:pPr>
+      <w:r>
+        <w:rPr>
+          <w:rFonts w:ascii="Times New Roman" w:hAnsi="Times New Roman" w:cs="Times New Roman"/>
+          <w:sz w:val="24"/>
+          <w:szCs w:val="24"/>
+        </w:rPr>
+        <w:t>La</w:t>
+      </w:r>
+      <w:r>
+        <w:rPr>
+          <w:rFonts w:ascii="Times New Roman" w:hAnsi="Times New Roman" w:cs="Times New Roman"/>
+          <w:sz w:val="24"/>
+          <w:szCs w:val="24"/>
+        </w:rPr>
+        <w:t xml:space="preserve"> búsqueda y la consolidación del saber y la aplicación de los conocimientos para el enriquecimiento del acervo cultural y científico así como la producción de la tecnología al servicio de</w:t>
+      </w:r>
+      <w:r>
+        <w:rPr>
+          <w:rFonts w:ascii="Times New Roman" w:hAnsi="Times New Roman" w:cs="Times New Roman"/>
+          <w:sz w:val="24"/>
+          <w:szCs w:val="24"/>
+        </w:rPr>
+        <w:t>l desarrollo integral del país.</w:t>
+      </w:r>
+    </w:p>
+    <w:p>
+      <w:pPr>
+        <w:tabs>
+          <w:tab w:val="left" w:pos="990"/>
+        </w:tabs>
+        <w:jc w:val="both"/>
+        <w:rPr>
+          <w:rFonts w:ascii="Times New Roman" w:hAnsi="Times New Roman" w:cs="Times New Roman"/>
+          <w:b/>
+          <w:sz w:val="24"/>
+          <w:szCs w:val="24"/>
+        </w:rPr>
+      </w:pPr>
+      <w:r>
+        <w:rPr>
+          <w:rFonts w:ascii="Times New Roman" w:hAnsi="Times New Roman" w:cs="Times New Roman"/>
+          <w:b/>
+          <w:sz w:val="24"/>
+          <w:szCs w:val="24"/>
+        </w:rPr>
+        <w:t>¿Qué es la investigación cualitativa?</w:t>
+      </w:r>
+    </w:p>
+    <w:p>
+      <w:pPr>
+        <w:tabs>
+          <w:tab w:val="left" w:pos="990"/>
+        </w:tabs>
+        <w:jc w:val="both"/>
+        <w:rPr>
+          <w:rFonts w:ascii="Times New Roman" w:hAnsi="Times New Roman" w:cs="Times New Roman"/>
+          <w:sz w:val="24"/>
+          <w:szCs w:val="24"/>
+        </w:rPr>
+      </w:pPr>
+      <w:r>
+        <w:rPr>
+          <w:rFonts w:ascii="Times New Roman" w:hAnsi="Times New Roman" w:cs="Times New Roman"/>
+          <w:sz w:val="24"/>
+          <w:szCs w:val="24"/>
+        </w:rPr>
+        <w:t>La investigación cualitativa es una investigación empleada en diversas disciplinas académicas</w:t>
+      </w:r>
+      <w:r>
+        <w:rPr>
+          <w:rFonts w:ascii="Times New Roman" w:hAnsi="Times New Roman" w:cs="Times New Roman"/>
+          <w:sz w:val="24"/>
+          <w:szCs w:val="24"/>
+        </w:rPr>
+        <w:t>.</w:t>
+      </w:r>
+    </w:p>
+    <w:p>
+      <w:pPr>
+        <w:tabs>
+          <w:tab w:val="left" w:pos="990"/>
+        </w:tabs>
+        <w:jc w:val="both"/>
+        <w:rPr>
+          <w:rFonts w:ascii="Times New Roman" w:hAnsi="Times New Roman" w:cs="Times New Roman"/>
+          <w:b/>
+          <w:sz w:val="24"/>
+          <w:szCs w:val="24"/>
+        </w:rPr>
+      </w:pPr>
+      <w:r>
+        <w:rPr>
+          <w:rFonts w:ascii="Times New Roman" w:hAnsi="Times New Roman" w:cs="Times New Roman"/>
+          <w:b/>
+          <w:sz w:val="24"/>
+          <w:szCs w:val="24"/>
+        </w:rPr>
+        <w:t>¿Qué es la investigación no experimental?</w:t>
+      </w:r>
+    </w:p>
+    <w:p>
+      <w:pPr>
+        <w:tabs>
+          <w:tab w:val="left" w:pos="990"/>
+        </w:tabs>
+        <w:jc w:val="both"/>
+        <w:rPr>
+          <w:rFonts w:ascii="Times New Roman" w:hAnsi="Times New Roman" w:cs="Times New Roman"/>
+          <w:sz w:val="24"/>
+          <w:szCs w:val="24"/>
+        </w:rPr>
+      </w:pPr>
+      <w:r>
+        <w:rPr>
+          <w:rFonts w:ascii="Times New Roman" w:hAnsi="Times New Roman" w:cs="Times New Roman"/>
+          <w:sz w:val="24"/>
+          <w:szCs w:val="24"/>
+        </w:rPr>
+        <w:t>La investigación no experimental es también conocida como investigación Ex Post Facto, término que proviene del latín y significa después de ocurridos los hechos.</w:t>
+      </w:r>
+    </w:p>
+    <w:p>
+      <w:pPr>
+        <w:tabs>
+          <w:tab w:val="left" w:pos="990"/>
+        </w:tabs>
+        <w:jc w:val="both"/>
+        <w:rPr>
+          <w:rFonts w:ascii="Times New Roman" w:hAnsi="Times New Roman" w:cs="Times New Roman"/>
+          <w:b/>
+          <w:sz w:val="24"/>
+          <w:szCs w:val="24"/>
+        </w:rPr>
+      </w:pPr>
+      <w:r>
+        <w:rPr>
+          <w:rFonts w:ascii="Times New Roman" w:hAnsi="Times New Roman" w:cs="Times New Roman"/>
+          <w:b/>
+          <w:sz w:val="24"/>
+          <w:szCs w:val="24"/>
+        </w:rPr>
+        <w:t>¿Qué es la investigación experimental?</w:t>
+      </w:r>
+    </w:p>
+    <w:p>
+      <w:pPr>
+        <w:tabs>
+          <w:tab w:val="left" w:pos="990"/>
+        </w:tabs>
+        <w:jc w:val="both"/>
+        <w:rPr>
+          <w:rFonts w:ascii="Times New Roman" w:hAnsi="Times New Roman" w:cs="Times New Roman"/>
+          <w:b/>
+          <w:sz w:val="24"/>
+          <w:szCs w:val="28"/>
+        </w:rPr>
+      </w:pPr>
+      <w:r>
+        <w:rPr>
+          <w:rFonts w:ascii="Times New Roman" w:hAnsi="Times New Roman" w:cs="Times New Roman"/>
+          <w:sz w:val="24"/>
+          <w:szCs w:val="24"/>
+        </w:rPr>
+        <w:t>La investigación experimental en las ciencias sociales difiere notablemente de la investigación experimental en las ciencias naturales debido a las características de las unidades de análisis en el área social.</w:t>
+      </w:r>
+      <w:bookmarkStart w:id="0" w:name="_GoBack"/>
       <w:bookmarkEnd w:id="0"/>
     </w:p>
     <w:sectPr>

</xml_diff>

<commit_message>
Agregamos la investigacion de la unidad 1 de taller de investigacion 2
</commit_message>
<xml_diff>
--- a/taller investigacion 1.docx
+++ b/taller investigacion 1.docx
@@ -5248,6 +5248,7 @@
           <w:noProof/>
           <w:sz w:val="28"/>
           <w:szCs w:val="28"/>
+          <w:lang w:eastAsia="es-MX"/>
         </w:rPr>
         <mc:AlternateContent>
           <mc:Choice Requires="wps">
@@ -5330,11 +5331,7 @@
           </mc:Choice>
           <mc:Fallback>
             <w:pict>
-              <v:shapetype w14:anchorId="5DC5D6C7" id="_x0000_t202" coordsize="21600,21600" o:spt="202" path="m,l,21600r21600,l21600,xe">
-                <v:stroke joinstyle="miter"/>
-                <v:path gradientshapeok="t" o:connecttype="rect"/>
-              </v:shapetype>
-              <v:shape id="_x0000_s1029" type="#_x0000_t202" style="position:absolute;left:0;text-align:left;margin-left:118.95pt;margin-top:535.55pt;width:210.75pt;height:48pt;z-index:251736064;visibility:visible;mso-wrap-style:square;mso-width-percent:0;mso-height-percent:0;mso-wrap-distance-left:9pt;mso-wrap-distance-top:3.6pt;mso-wrap-distance-right:9pt;mso-wrap-distance-bottom:3.6pt;mso-position-horizontal:absolute;mso-position-horizontal-relative:margin;mso-position-vertical:absolute;mso-position-vertical-relative:text;mso-width-percent:0;mso-height-percent:0;mso-width-relative:margin;mso-height-relative:margin;v-text-anchor:top" o:gfxdata="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">
+              <v:shape w14:anchorId="5DC5D6C7" id="_x0000_s1029" type="#_x0000_t202" style="position:absolute;left:0;text-align:left;margin-left:118.95pt;margin-top:535.55pt;width:210.75pt;height:48pt;z-index:251736064;visibility:visible;mso-wrap-style:square;mso-width-percent:0;mso-height-percent:0;mso-wrap-distance-left:9pt;mso-wrap-distance-top:3.6pt;mso-wrap-distance-right:9pt;mso-wrap-distance-bottom:3.6pt;mso-position-horizontal:absolute;mso-position-horizontal-relative:margin;mso-position-vertical:absolute;mso-position-vertical-relative:text;mso-width-percent:0;mso-height-percent:0;mso-width-relative:margin;mso-height-relative:margin;v-text-anchor:top" o:gfxdata="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">
                 <v:textbox>
                   <w:txbxContent>
                     <w:p>
@@ -5461,6 +5458,7 @@
           <w:noProof/>
           <w:sz w:val="28"/>
           <w:szCs w:val="28"/>
+          <w:lang w:eastAsia="es-MX"/>
         </w:rPr>
         <mc:AlternateContent>
           <mc:Choice Requires="wps">
@@ -5651,6 +5649,7 @@
           <w:noProof/>
           <w:sz w:val="28"/>
           <w:szCs w:val="28"/>
+          <w:lang w:eastAsia="es-MX"/>
         </w:rPr>
         <mc:AlternateContent>
           <mc:Choice Requires="wps">
@@ -5766,6 +5765,7 @@
           <w:noProof/>
           <w:sz w:val="28"/>
           <w:szCs w:val="28"/>
+          <w:lang w:eastAsia="es-MX"/>
         </w:rPr>
         <mc:AlternateContent>
           <mc:Choice Requires="wps">
@@ -6031,6 +6031,7 @@
           <w:noProof/>
           <w:sz w:val="28"/>
           <w:szCs w:val="28"/>
+          <w:lang w:eastAsia="es-MX"/>
         </w:rPr>
         <mc:AlternateContent>
           <mc:Choice Requires="wps">
@@ -6218,6 +6219,7 @@
           <w:noProof/>
           <w:sz w:val="28"/>
           <w:szCs w:val="28"/>
+          <w:lang w:eastAsia="es-MX"/>
         </w:rPr>
         <mc:AlternateContent>
           <mc:Choice Requires="wps">
@@ -6842,15 +6844,7 @@
           <w:sz w:val="24"/>
           <w:szCs w:val="24"/>
         </w:rPr>
-        <w:t>La</w:t>
-      </w:r>
-      <w:r>
-        <w:rPr>
-          <w:rFonts w:ascii="Times New Roman" w:hAnsi="Times New Roman" w:cs="Times New Roman"/>
-          <w:sz w:val="24"/>
-          <w:szCs w:val="24"/>
-        </w:rPr>
-        <w:t xml:space="preserve"> búsqueda y la consolidación del saber y la aplicación de los conocimientos para el enriquecimiento del acervo cultural y científico así como la producción de la tecnología al servicio de</w:t>
+        <w:t>La búsqueda y la consolidación del saber y la aplicación de los conocimientos para el enriquecimiento del acervo cultural y científico así como la producción de la tecnología al servicio de</w:t>
       </w:r>
       <w:r>
         <w:rPr>
@@ -6988,21 +6982,2724 @@
         <w:jc w:val="both"/>
         <w:rPr>
           <w:rFonts w:ascii="Times New Roman" w:hAnsi="Times New Roman" w:cs="Times New Roman"/>
+          <w:sz w:val="24"/>
+          <w:szCs w:val="24"/>
+        </w:rPr>
+      </w:pPr>
+      <w:r>
+        <w:rPr>
+          <w:rFonts w:ascii="Times New Roman" w:hAnsi="Times New Roman" w:cs="Times New Roman"/>
+          <w:sz w:val="24"/>
+          <w:szCs w:val="24"/>
+        </w:rPr>
+        <w:t>La investigación experimental en las ciencias sociales difiere notablemente de la investigación experimental en las ciencias naturales debido a las características de las unidades de análisis en el área social.</w:t>
+      </w:r>
+    </w:p>
+    <w:p>
+      <w:pPr>
+        <w:tabs>
+          <w:tab w:val="left" w:pos="990"/>
+        </w:tabs>
+        <w:jc w:val="both"/>
+        <w:rPr>
+          <w:rFonts w:ascii="Times New Roman" w:hAnsi="Times New Roman" w:cs="Times New Roman"/>
+          <w:sz w:val="24"/>
+          <w:szCs w:val="24"/>
+        </w:rPr>
+      </w:pPr>
+    </w:p>
+    <w:p>
+      <w:pPr>
+        <w:tabs>
+          <w:tab w:val="left" w:pos="990"/>
+        </w:tabs>
+        <w:jc w:val="both"/>
+        <w:rPr>
+          <w:rFonts w:ascii="Times New Roman" w:hAnsi="Times New Roman" w:cs="Times New Roman"/>
+          <w:sz w:val="24"/>
+          <w:szCs w:val="24"/>
+        </w:rPr>
+      </w:pPr>
+    </w:p>
+    <w:p>
+      <w:pPr>
+        <w:tabs>
+          <w:tab w:val="left" w:pos="990"/>
+        </w:tabs>
+        <w:jc w:val="both"/>
+        <w:rPr>
+          <w:rFonts w:ascii="Times New Roman" w:hAnsi="Times New Roman" w:cs="Times New Roman"/>
+          <w:sz w:val="24"/>
+          <w:szCs w:val="24"/>
+        </w:rPr>
+      </w:pPr>
+    </w:p>
+    <w:p>
+      <w:pPr>
+        <w:tabs>
+          <w:tab w:val="left" w:pos="990"/>
+        </w:tabs>
+        <w:jc w:val="both"/>
+        <w:rPr>
+          <w:rFonts w:ascii="Times New Roman" w:hAnsi="Times New Roman" w:cs="Times New Roman"/>
+          <w:sz w:val="24"/>
+          <w:szCs w:val="24"/>
+        </w:rPr>
+      </w:pPr>
+    </w:p>
+    <w:p>
+      <w:pPr>
+        <w:tabs>
+          <w:tab w:val="left" w:pos="990"/>
+        </w:tabs>
+        <w:jc w:val="both"/>
+        <w:rPr>
+          <w:rFonts w:ascii="Times New Roman" w:hAnsi="Times New Roman" w:cs="Times New Roman"/>
+          <w:sz w:val="24"/>
+          <w:szCs w:val="24"/>
+        </w:rPr>
+      </w:pPr>
+    </w:p>
+    <w:p>
+      <w:pPr>
+        <w:tabs>
+          <w:tab w:val="left" w:pos="990"/>
+        </w:tabs>
+        <w:jc w:val="both"/>
+        <w:rPr>
+          <w:rFonts w:ascii="Times New Roman" w:hAnsi="Times New Roman" w:cs="Times New Roman"/>
+          <w:sz w:val="24"/>
+          <w:szCs w:val="24"/>
+        </w:rPr>
+      </w:pPr>
+    </w:p>
+    <w:p>
+      <w:pPr>
+        <w:tabs>
+          <w:tab w:val="left" w:pos="990"/>
+        </w:tabs>
+        <w:jc w:val="both"/>
+        <w:rPr>
+          <w:rFonts w:ascii="Times New Roman" w:hAnsi="Times New Roman" w:cs="Times New Roman"/>
+          <w:sz w:val="24"/>
+          <w:szCs w:val="24"/>
+        </w:rPr>
+      </w:pPr>
+    </w:p>
+    <w:p>
+      <w:pPr>
+        <w:tabs>
+          <w:tab w:val="left" w:pos="990"/>
+        </w:tabs>
+        <w:jc w:val="both"/>
+        <w:rPr>
+          <w:rFonts w:ascii="Times New Roman" w:hAnsi="Times New Roman" w:cs="Times New Roman"/>
+          <w:sz w:val="24"/>
+          <w:szCs w:val="24"/>
+        </w:rPr>
+      </w:pPr>
+    </w:p>
+    <w:p>
+      <w:pPr>
+        <w:tabs>
+          <w:tab w:val="left" w:pos="990"/>
+        </w:tabs>
+        <w:jc w:val="both"/>
+        <w:rPr>
+          <w:rFonts w:ascii="Times New Roman" w:hAnsi="Times New Roman" w:cs="Times New Roman"/>
+          <w:sz w:val="24"/>
+          <w:szCs w:val="24"/>
+        </w:rPr>
+      </w:pPr>
+    </w:p>
+    <w:p>
+      <w:pPr>
+        <w:tabs>
+          <w:tab w:val="left" w:pos="990"/>
+        </w:tabs>
+        <w:jc w:val="both"/>
+        <w:rPr>
+          <w:rFonts w:ascii="Times New Roman" w:hAnsi="Times New Roman" w:cs="Times New Roman"/>
+          <w:sz w:val="24"/>
+          <w:szCs w:val="24"/>
+        </w:rPr>
+      </w:pPr>
+    </w:p>
+    <w:p>
+      <w:pPr>
+        <w:tabs>
+          <w:tab w:val="left" w:pos="990"/>
+        </w:tabs>
+        <w:jc w:val="both"/>
+        <w:rPr>
+          <w:rFonts w:ascii="Times New Roman" w:hAnsi="Times New Roman" w:cs="Times New Roman"/>
+          <w:sz w:val="24"/>
+          <w:szCs w:val="24"/>
+        </w:rPr>
+      </w:pPr>
+    </w:p>
+    <w:p>
+      <w:pPr>
+        <w:tabs>
+          <w:tab w:val="left" w:pos="990"/>
+        </w:tabs>
+        <w:jc w:val="both"/>
+        <w:rPr>
+          <w:rFonts w:ascii="Times New Roman" w:hAnsi="Times New Roman" w:cs="Times New Roman"/>
+          <w:sz w:val="24"/>
+          <w:szCs w:val="24"/>
+        </w:rPr>
+      </w:pPr>
+    </w:p>
+    <w:p>
+      <w:pPr>
+        <w:pStyle w:val="Standard"/>
+        <w:jc w:val="center"/>
+        <w:rPr>
+          <w:rFonts w:ascii="Arial Black" w:hAnsi="Arial Black"/>
+          <w:sz w:val="36"/>
+          <w:szCs w:val="36"/>
+          <w:u w:val="single"/>
+        </w:rPr>
+      </w:pPr>
+      <w:hyperlink r:id="rId6" w:history="1">
+        <w:r>
+          <w:rPr>
+            <w:rStyle w:val="StrongEmphasis"/>
+            <w:rFonts w:ascii="Arial Black" w:hAnsi="Arial Black"/>
+            <w:color w:val="000000"/>
+            <w:sz w:val="36"/>
+            <w:szCs w:val="36"/>
+          </w:rPr>
+          <w:t>Análisis</w:t>
+        </w:r>
+        <w:r>
+          <w:rPr>
+            <w:rStyle w:val="StrongEmphasis"/>
+            <w:rFonts w:ascii="Arial Black" w:hAnsi="Arial Black"/>
+            <w:color w:val="000000"/>
+            <w:sz w:val="36"/>
+            <w:szCs w:val="36"/>
+          </w:rPr>
+          <w:t xml:space="preserve"> del protocolo de </w:t>
+        </w:r>
+        <w:r>
+          <w:rPr>
+            <w:rStyle w:val="StrongEmphasis"/>
+            <w:rFonts w:ascii="Arial Black" w:hAnsi="Arial Black"/>
+            <w:color w:val="000000"/>
+            <w:sz w:val="36"/>
+            <w:szCs w:val="36"/>
+          </w:rPr>
+          <w:t>investigación</w:t>
+        </w:r>
+      </w:hyperlink>
+      <w:r>
+        <w:rPr>
+          <w:rFonts w:ascii="Arial Black" w:hAnsi="Arial Black"/>
+          <w:color w:val="000000"/>
+          <w:sz w:val="36"/>
+          <w:szCs w:val="36"/>
+          <w:u w:val="single"/>
+        </w:rPr>
+        <w:t>.</w:t>
+      </w:r>
+    </w:p>
+    <w:p>
+      <w:pPr>
+        <w:pStyle w:val="Standard"/>
+        <w:jc w:val="center"/>
+        <w:rPr>
+          <w:rFonts w:ascii="Arial Black" w:hAnsi="Arial Black"/>
+          <w:sz w:val="28"/>
+          <w:szCs w:val="28"/>
+          <w:u w:val="single"/>
+        </w:rPr>
+      </w:pPr>
+    </w:p>
+    <w:p>
+      <w:pPr>
+        <w:pStyle w:val="Standard"/>
+        <w:rPr>
+          <w:rFonts w:ascii="Arial, Helvetica, sans-serif" w:hAnsi="Arial, Helvetica, sans-serif"/>
           <w:b/>
-          <w:sz w:val="24"/>
+          <w:color w:val="000000"/>
+          <w:sz w:val="28"/>
           <w:szCs w:val="28"/>
         </w:rPr>
       </w:pPr>
       <w:r>
         <w:rPr>
-          <w:rFonts w:ascii="Times New Roman" w:hAnsi="Times New Roman" w:cs="Times New Roman"/>
-          <w:sz w:val="24"/>
-          <w:szCs w:val="24"/>
-        </w:rPr>
-        <w:t>La investigación experimental en las ciencias sociales difiere notablemente de la investigación experimental en las ciencias naturales debido a las características de las unidades de análisis en el área social.</w:t>
-      </w:r>
+          <w:rFonts w:ascii="Arial, Helvetica, sans-serif" w:hAnsi="Arial, Helvetica, sans-serif"/>
+          <w:b/>
+          <w:color w:val="000000"/>
+          <w:sz w:val="28"/>
+          <w:szCs w:val="28"/>
+        </w:rPr>
+        <w:t>1.1 Protocolo del Taller de Investigación I</w:t>
+      </w:r>
+    </w:p>
+    <w:p>
+      <w:pPr>
+        <w:pStyle w:val="Textbody"/>
+        <w:spacing w:line="285" w:lineRule="atLeast"/>
+        <w:rPr>
+          <w:rFonts w:ascii="Arial, Helvetica, sans-serif" w:hAnsi="Arial, Helvetica, sans-serif"/>
+          <w:color w:val="000000"/>
+          <w:sz w:val="21"/>
+        </w:rPr>
+      </w:pPr>
+      <w:r>
+        <w:rPr>
+          <w:rFonts w:ascii="Arial, Helvetica, sans-serif" w:hAnsi="Arial, Helvetica, sans-serif"/>
+          <w:color w:val="000000"/>
+          <w:sz w:val="21"/>
+        </w:rPr>
+        <w:t>En el marco de la realización del curso, todos los estudiantes son necesarios para presentar su protocolo de investigación para su aprobación al gran grupo de profesores y Comité de Vigilancia.</w:t>
+      </w:r>
+    </w:p>
+    <w:p>
+      <w:pPr>
+        <w:pStyle w:val="Textbody"/>
+        <w:spacing w:line="285" w:lineRule="atLeast"/>
+        <w:rPr>
+          <w:rFonts w:ascii="Arial, Helvetica, sans-serif" w:hAnsi="Arial, Helvetica, sans-serif"/>
+          <w:color w:val="000000"/>
+          <w:sz w:val="21"/>
+        </w:rPr>
+      </w:pPr>
+      <w:r>
+        <w:rPr>
+          <w:rFonts w:ascii="Arial, Helvetica, sans-serif" w:hAnsi="Arial, Helvetica, sans-serif"/>
+          <w:color w:val="000000"/>
+          <w:sz w:val="21"/>
+        </w:rPr>
+        <w:t>Los siguientes son algunos consejos y sugerencias que le ayudarán a presentar su protocolo de investigación de una manera efectiva. Presentaciones de Investigación de protocolo describen el trabajo en progreso. Sin embargo, es necesario tener en cuenta que se necesita para estar bien organizado con antelación en lugar de “compuesto” en el acto. Tú no puedes pensar como informes sobre el proceso de investigación.</w:t>
+      </w:r>
+    </w:p>
+    <w:p>
+      <w:pPr>
+        <w:pStyle w:val="Textbody"/>
+        <w:spacing w:line="285" w:lineRule="atLeast"/>
+        <w:rPr>
+          <w:rFonts w:ascii="Arial, Helvetica, sans-serif" w:hAnsi="Arial, Helvetica, sans-serif"/>
+          <w:color w:val="000000"/>
+          <w:sz w:val="21"/>
+        </w:rPr>
+      </w:pPr>
+      <w:r>
+        <w:rPr>
+          <w:rFonts w:ascii="Arial, Helvetica, sans-serif" w:hAnsi="Arial, Helvetica, sans-serif"/>
+          <w:color w:val="000000"/>
+          <w:sz w:val="21"/>
+        </w:rPr>
+        <w:t>Para hacer de cada presentación una experiencia constructiva e interesante, que hay que tener en cuenta del proyecto, su originalidad y significado.</w:t>
+      </w:r>
+    </w:p>
+    <w:p>
+      <w:pPr>
+        <w:pStyle w:val="Textbody"/>
+        <w:spacing w:line="285" w:lineRule="atLeast"/>
+        <w:rPr>
+          <w:color w:val="000000"/>
+        </w:rPr>
+      </w:pPr>
+      <w:r>
+        <w:rPr>
+          <w:color w:val="000000"/>
+        </w:rPr>
+        <w:t xml:space="preserve">• </w:t>
+      </w:r>
+      <w:r>
+        <w:rPr>
+          <w:rFonts w:ascii="Arial, Helvetica, sans-serif" w:hAnsi="Arial, Helvetica, sans-serif"/>
+          <w:color w:val="000000"/>
+          <w:sz w:val="21"/>
+        </w:rPr>
+        <w:t>Usted tiene que introduce el título de su trabajo. Además, es necesario explicar por qué ha elegido él.</w:t>
+      </w:r>
+    </w:p>
+    <w:p>
+      <w:pPr>
+        <w:pStyle w:val="Textbody"/>
+        <w:spacing w:line="285" w:lineRule="atLeast"/>
+        <w:rPr>
+          <w:color w:val="000000"/>
+        </w:rPr>
+      </w:pPr>
+      <w:r>
+        <w:rPr>
+          <w:color w:val="000000"/>
+        </w:rPr>
+        <w:t xml:space="preserve">• </w:t>
+      </w:r>
+      <w:r>
+        <w:rPr>
+          <w:rFonts w:ascii="Arial, Helvetica, sans-serif" w:hAnsi="Arial, Helvetica, sans-serif"/>
+          <w:color w:val="000000"/>
+          <w:sz w:val="21"/>
+        </w:rPr>
+        <w:t>Después de esto, se escribe el tema y una lista de las preguntas concretas que se van a responder en el curso de su proyecto de estudio.</w:t>
+      </w:r>
+    </w:p>
+    <w:p>
+      <w:pPr>
+        <w:pStyle w:val="Textbody"/>
+        <w:spacing w:line="285" w:lineRule="atLeast"/>
+        <w:rPr>
+          <w:color w:val="000000"/>
+        </w:rPr>
+      </w:pPr>
+      <w:r>
+        <w:rPr>
+          <w:color w:val="000000"/>
+        </w:rPr>
+        <w:t xml:space="preserve">• </w:t>
+      </w:r>
+      <w:r>
+        <w:rPr>
+          <w:rFonts w:ascii="Arial, Helvetica, sans-serif" w:hAnsi="Arial, Helvetica, sans-serif"/>
+          <w:color w:val="000000"/>
+          <w:sz w:val="21"/>
+        </w:rPr>
+        <w:t>Aclarar por qué cree que la importancia de estas preguntas. Usted tiene que explicar el sombrero w hace que su estudio significativo.</w:t>
+      </w:r>
+    </w:p>
+    <w:p>
+      <w:pPr>
+        <w:pStyle w:val="Textbody"/>
+        <w:spacing w:line="285" w:lineRule="atLeast"/>
+        <w:rPr>
+          <w:color w:val="000000"/>
+        </w:rPr>
+      </w:pPr>
+      <w:r>
+        <w:rPr>
+          <w:color w:val="000000"/>
+        </w:rPr>
+        <w:t xml:space="preserve">• </w:t>
+      </w:r>
+      <w:r>
+        <w:rPr>
+          <w:rFonts w:ascii="Arial, Helvetica, sans-serif" w:hAnsi="Arial, Helvetica, sans-serif"/>
+          <w:color w:val="000000"/>
+          <w:sz w:val="21"/>
+        </w:rPr>
+        <w:t>Coloque el sujeto en el contexto de la información secundaria que no.</w:t>
+      </w:r>
+    </w:p>
+    <w:p>
+      <w:pPr>
+        <w:pStyle w:val="Textbody"/>
+        <w:spacing w:line="285" w:lineRule="atLeast"/>
+        <w:rPr>
+          <w:color w:val="000000"/>
+        </w:rPr>
+      </w:pPr>
+      <w:r>
+        <w:rPr>
+          <w:color w:val="000000"/>
+        </w:rPr>
+        <w:t xml:space="preserve">• </w:t>
+      </w:r>
+      <w:r>
+        <w:rPr>
+          <w:rFonts w:ascii="Arial, Helvetica, sans-serif" w:hAnsi="Arial, Helvetica, sans-serif"/>
+          <w:color w:val="000000"/>
+          <w:sz w:val="21"/>
+        </w:rPr>
+        <w:t>Se puede mencionar los artículos de especial importancia o libros que apoyan o contribuyen en su estudio.</w:t>
+      </w:r>
+    </w:p>
+    <w:p>
+      <w:pPr>
+        <w:pStyle w:val="Textbody"/>
+        <w:spacing w:line="285" w:lineRule="atLeast"/>
+        <w:rPr>
+          <w:color w:val="000000"/>
+        </w:rPr>
+      </w:pPr>
+      <w:r>
+        <w:rPr>
+          <w:color w:val="000000"/>
+        </w:rPr>
+        <w:t xml:space="preserve">• </w:t>
+      </w:r>
+      <w:r>
+        <w:rPr>
+          <w:rFonts w:ascii="Arial, Helvetica, sans-serif" w:hAnsi="Arial, Helvetica, sans-serif"/>
+          <w:color w:val="000000"/>
+          <w:sz w:val="21"/>
+        </w:rPr>
+        <w:t>¿Qué temas y las preguntas se puso de relieve en esta investigación?</w:t>
+      </w:r>
+    </w:p>
+    <w:p>
+      <w:pPr>
+        <w:pStyle w:val="Textbody"/>
+        <w:spacing w:line="285" w:lineRule="atLeast"/>
+        <w:rPr>
+          <w:color w:val="000000"/>
+        </w:rPr>
+      </w:pPr>
+      <w:r>
+        <w:rPr>
+          <w:color w:val="000000"/>
+        </w:rPr>
+        <w:t xml:space="preserve">• </w:t>
+      </w:r>
+      <w:r>
+        <w:rPr>
+          <w:rFonts w:ascii="Arial, Helvetica, sans-serif" w:hAnsi="Arial, Helvetica, sans-serif"/>
+          <w:color w:val="000000"/>
+          <w:sz w:val="21"/>
+        </w:rPr>
+        <w:t>¿Cómo es su enfoque diferente o similar a otros trabajos sobre este tema?</w:t>
+      </w:r>
+    </w:p>
+    <w:p>
+      <w:pPr>
+        <w:pStyle w:val="Textbody"/>
+        <w:spacing w:line="285" w:lineRule="atLeast"/>
+        <w:rPr>
+          <w:rFonts w:ascii="Arial, Helvetica, sans-serif" w:hAnsi="Arial, Helvetica, sans-serif"/>
+          <w:color w:val="000000"/>
+          <w:sz w:val="21"/>
+        </w:rPr>
+      </w:pPr>
+      <w:r>
+        <w:rPr>
+          <w:rFonts w:ascii="Arial, Helvetica, sans-serif" w:hAnsi="Arial, Helvetica, sans-serif"/>
+          <w:color w:val="000000"/>
+          <w:sz w:val="21"/>
+        </w:rPr>
+        <w:t>Encuentro de las Fuentes</w:t>
+      </w:r>
+    </w:p>
+    <w:p>
+      <w:pPr>
+        <w:pStyle w:val="Textbody"/>
+        <w:spacing w:line="285" w:lineRule="atLeast"/>
+        <w:rPr>
+          <w:color w:val="000000"/>
+        </w:rPr>
+      </w:pPr>
+      <w:r>
+        <w:rPr>
+          <w:color w:val="000000"/>
+        </w:rPr>
+        <w:t xml:space="preserve">• </w:t>
+      </w:r>
+      <w:r>
+        <w:rPr>
+          <w:rFonts w:ascii="Arial, Helvetica, sans-serif" w:hAnsi="Arial, Helvetica, sans-serif"/>
+          <w:color w:val="000000"/>
+          <w:sz w:val="21"/>
+        </w:rPr>
+        <w:t>En este caso, es necesario especificar las fuentes primarias que está utilizando.</w:t>
+      </w:r>
+    </w:p>
+    <w:p>
+      <w:pPr>
+        <w:pStyle w:val="Textbody"/>
+        <w:spacing w:line="285" w:lineRule="atLeast"/>
+        <w:rPr>
+          <w:color w:val="000000"/>
+        </w:rPr>
+      </w:pPr>
+      <w:r>
+        <w:rPr>
+          <w:color w:val="000000"/>
+        </w:rPr>
+        <w:t xml:space="preserve">• </w:t>
+      </w:r>
+      <w:r>
+        <w:rPr>
+          <w:rFonts w:ascii="Arial, Helvetica, sans-serif" w:hAnsi="Arial, Helvetica, sans-serif"/>
+          <w:color w:val="000000"/>
+          <w:sz w:val="21"/>
+        </w:rPr>
+        <w:t xml:space="preserve">Explicar los tipos w sombrero de las fuentes </w:t>
+      </w:r>
+      <w:r>
+        <w:rPr>
+          <w:rFonts w:ascii="Arial, Helvetica, sans-serif" w:hAnsi="Arial, Helvetica, sans-serif"/>
+          <w:color w:val="000000"/>
+          <w:sz w:val="21"/>
+        </w:rPr>
+        <w:t>sé</w:t>
+      </w:r>
+      <w:r>
+        <w:rPr>
+          <w:rFonts w:ascii="Arial, Helvetica, sans-serif" w:hAnsi="Arial, Helvetica, sans-serif"/>
+          <w:color w:val="000000"/>
+          <w:sz w:val="21"/>
+        </w:rPr>
+        <w:t xml:space="preserve"> que les gusta la literatura creativa o documentos gubernamentales, memorias, diarios, documentos de la organización, cartas, películas, datos estadísticos, fotografías, mapas o cualquier otra cosa.</w:t>
+      </w:r>
+    </w:p>
+    <w:p>
+      <w:pPr>
+        <w:pStyle w:val="Textbody"/>
+        <w:spacing w:line="285" w:lineRule="atLeast"/>
+        <w:rPr>
+          <w:color w:val="000000"/>
+        </w:rPr>
+      </w:pPr>
+      <w:r>
+        <w:rPr>
+          <w:color w:val="000000"/>
+        </w:rPr>
+        <w:t xml:space="preserve">• </w:t>
+      </w:r>
+      <w:r>
+        <w:rPr>
+          <w:rFonts w:ascii="Arial, Helvetica, sans-serif" w:hAnsi="Arial, Helvetica, sans-serif"/>
+          <w:color w:val="000000"/>
+          <w:sz w:val="21"/>
+        </w:rPr>
+        <w:t xml:space="preserve">Aclarar por qué </w:t>
+      </w:r>
+      <w:r>
+        <w:rPr>
+          <w:rFonts w:ascii="Arial, Helvetica, sans-serif" w:hAnsi="Arial, Helvetica, sans-serif"/>
+          <w:color w:val="000000"/>
+          <w:sz w:val="21"/>
+        </w:rPr>
+        <w:t>se han seleccionado las fuentes</w:t>
+      </w:r>
+    </w:p>
+    <w:p>
+      <w:pPr>
+        <w:pStyle w:val="Textbody"/>
+        <w:spacing w:line="285" w:lineRule="atLeast"/>
+        <w:rPr>
+          <w:color w:val="000000"/>
+        </w:rPr>
+      </w:pPr>
+      <w:r>
+        <w:rPr>
+          <w:color w:val="000000"/>
+        </w:rPr>
+        <w:t xml:space="preserve">• </w:t>
+      </w:r>
+      <w:r>
+        <w:rPr>
+          <w:rFonts w:ascii="Arial, Helvetica, sans-serif" w:hAnsi="Arial, Helvetica, sans-serif"/>
+          <w:color w:val="000000"/>
+          <w:sz w:val="21"/>
+        </w:rPr>
+        <w:t>Explique Cómo estas fuentes particulares le ayudará a responder las preguntas de investigación formuladas</w:t>
+      </w:r>
+    </w:p>
+    <w:p>
+      <w:pPr>
+        <w:pStyle w:val="Textbody"/>
+        <w:spacing w:line="285" w:lineRule="atLeast"/>
+        <w:rPr>
+          <w:color w:val="000000"/>
+        </w:rPr>
+      </w:pPr>
+      <w:r>
+        <w:rPr>
+          <w:color w:val="000000"/>
+        </w:rPr>
+        <w:t xml:space="preserve">• </w:t>
+      </w:r>
+      <w:r>
+        <w:rPr>
+          <w:rFonts w:ascii="Arial, Helvetica, sans-serif" w:hAnsi="Arial, Helvetica, sans-serif"/>
+          <w:color w:val="000000"/>
+          <w:sz w:val="21"/>
+        </w:rPr>
+        <w:t>Aclarar si el proceso de investigación hasta el momento ha causado a refinar o alterar cualquiera de sus preguntas iniciales.</w:t>
+      </w:r>
+    </w:p>
+    <w:p>
+      <w:pPr>
+        <w:pStyle w:val="Textbody"/>
+        <w:spacing w:line="285" w:lineRule="atLeast"/>
+        <w:rPr>
+          <w:color w:val="000000"/>
+        </w:rPr>
+      </w:pPr>
+      <w:r>
+        <w:rPr>
+          <w:color w:val="000000"/>
+        </w:rPr>
+        <w:t xml:space="preserve">• </w:t>
+      </w:r>
+      <w:r>
+        <w:rPr>
+          <w:rFonts w:ascii="Arial, Helvetica, sans-serif" w:hAnsi="Arial, Helvetica, sans-serif"/>
+          <w:color w:val="000000"/>
+          <w:sz w:val="21"/>
+        </w:rPr>
+        <w:t>¿Hay limitaciones específicas, los beneficios y desafíos relacionado con las fuentes que nos está haciendo de correo? es sí, entonces ¿qué son?</w:t>
+      </w:r>
+    </w:p>
+    <w:p>
+      <w:pPr>
+        <w:pStyle w:val="Textbody"/>
+        <w:spacing w:line="285" w:lineRule="atLeast"/>
+        <w:rPr>
+          <w:color w:val="000000"/>
+        </w:rPr>
+      </w:pPr>
+      <w:r>
+        <w:rPr>
+          <w:color w:val="000000"/>
+        </w:rPr>
+        <w:t xml:space="preserve">• </w:t>
+      </w:r>
+      <w:r>
+        <w:rPr>
+          <w:rFonts w:ascii="Arial, Helvetica, sans-serif" w:hAnsi="Arial, Helvetica, sans-serif"/>
+          <w:color w:val="000000"/>
+          <w:sz w:val="21"/>
+        </w:rPr>
+        <w:t xml:space="preserve">¿Cómo se va a </w:t>
+      </w:r>
+      <w:r>
+        <w:rPr>
+          <w:rFonts w:ascii="Arial, Helvetica, sans-serif" w:hAnsi="Arial, Helvetica, sans-serif"/>
+          <w:color w:val="000000"/>
+          <w:sz w:val="21"/>
+        </w:rPr>
+        <w:t>organizar</w:t>
+      </w:r>
+      <w:r>
+        <w:rPr>
+          <w:rFonts w:ascii="Arial, Helvetica, sans-serif" w:hAnsi="Arial, Helvetica, sans-serif"/>
+          <w:color w:val="000000"/>
+          <w:sz w:val="21"/>
+        </w:rPr>
+        <w:t xml:space="preserve"> su proceso de investigación? - Los materiales de investigación, notas o </w:t>
+      </w:r>
+      <w:r>
+        <w:rPr>
+          <w:rFonts w:ascii="Arial, Helvetica, sans-serif" w:hAnsi="Arial, Helvetica, sans-serif"/>
+          <w:color w:val="000000"/>
+          <w:sz w:val="21"/>
+        </w:rPr>
+        <w:lastRenderedPageBreak/>
+        <w:t>bibliografía.</w:t>
+      </w:r>
+    </w:p>
+    <w:p>
+      <w:pPr>
+        <w:pStyle w:val="Textbody"/>
+        <w:spacing w:line="285" w:lineRule="atLeast"/>
+        <w:rPr>
+          <w:rFonts w:ascii="Arial, Helvetica, sans-serif" w:hAnsi="Arial, Helvetica, sans-serif"/>
+          <w:color w:val="000000"/>
+          <w:sz w:val="21"/>
+        </w:rPr>
+      </w:pPr>
+      <w:r>
+        <w:rPr>
+          <w:rFonts w:ascii="Arial, Helvetica, sans-serif" w:hAnsi="Arial, Helvetica, sans-serif"/>
+          <w:color w:val="000000"/>
+          <w:sz w:val="21"/>
+        </w:rPr>
+        <w:t>Sus hallazgos,</w:t>
+      </w:r>
+    </w:p>
+    <w:p>
+      <w:pPr>
+        <w:pStyle w:val="Textbody"/>
+        <w:spacing w:line="285" w:lineRule="atLeast"/>
+        <w:rPr>
+          <w:color w:val="000000"/>
+        </w:rPr>
+      </w:pPr>
+      <w:r>
+        <w:rPr>
+          <w:color w:val="000000"/>
+        </w:rPr>
+        <w:t xml:space="preserve">• </w:t>
+      </w:r>
+      <w:r>
+        <w:rPr>
+          <w:rFonts w:ascii="Arial, Helvetica, sans-serif" w:hAnsi="Arial, Helvetica, sans-serif"/>
+          <w:color w:val="000000"/>
+          <w:sz w:val="21"/>
+        </w:rPr>
+        <w:t>Resumen de los argumentos y conclusiones importantes.</w:t>
+      </w:r>
+    </w:p>
+    <w:p>
+      <w:pPr>
+        <w:pStyle w:val="Textbody"/>
+        <w:spacing w:line="285" w:lineRule="atLeast"/>
+        <w:rPr>
+          <w:color w:val="000000"/>
+        </w:rPr>
+      </w:pPr>
+      <w:r>
+        <w:rPr>
+          <w:color w:val="000000"/>
+        </w:rPr>
+        <w:t xml:space="preserve">• </w:t>
+      </w:r>
+      <w:r>
+        <w:rPr>
+          <w:rFonts w:ascii="Arial, Helvetica, sans-serif" w:hAnsi="Arial, Helvetica, sans-serif"/>
+          <w:color w:val="000000"/>
+          <w:sz w:val="21"/>
+        </w:rPr>
+        <w:t>¿Cuáles son las respuestas provisionales a las preguntas de investigación formuladas?</w:t>
+      </w:r>
+    </w:p>
+    <w:p>
+      <w:pPr>
+        <w:pStyle w:val="Textbody"/>
+        <w:spacing w:line="285" w:lineRule="atLeast"/>
+        <w:rPr>
+          <w:color w:val="000000"/>
+        </w:rPr>
+      </w:pPr>
+      <w:r>
+        <w:rPr>
+          <w:color w:val="000000"/>
+        </w:rPr>
+        <w:t xml:space="preserve">• </w:t>
+      </w:r>
+      <w:r>
+        <w:rPr>
+          <w:rFonts w:ascii="Arial, Helvetica, sans-serif" w:hAnsi="Arial, Helvetica, sans-serif"/>
+          <w:color w:val="000000"/>
+          <w:sz w:val="21"/>
+        </w:rPr>
+        <w:t>¿Se corrobora lo que cuenta antes de realizar la investigación, o no?</w:t>
+      </w:r>
+    </w:p>
+    <w:p>
+      <w:pPr>
+        <w:pStyle w:val="Textbody"/>
+        <w:spacing w:line="285" w:lineRule="atLeast"/>
+        <w:rPr>
+          <w:color w:val="000000"/>
+        </w:rPr>
+      </w:pPr>
+      <w:r>
+        <w:rPr>
+          <w:color w:val="000000"/>
+        </w:rPr>
+        <w:t xml:space="preserve">• </w:t>
+      </w:r>
+      <w:r>
+        <w:rPr>
+          <w:rFonts w:ascii="Arial, Helvetica, sans-serif" w:hAnsi="Arial, Helvetica, sans-serif"/>
+          <w:color w:val="000000"/>
+          <w:sz w:val="21"/>
+        </w:rPr>
+        <w:t xml:space="preserve">¿Cuál sistema de </w:t>
+      </w:r>
+      <w:r>
+        <w:rPr>
+          <w:rFonts w:ascii="Arial, Helvetica, sans-serif" w:hAnsi="Arial, Helvetica, sans-serif"/>
+          <w:color w:val="000000"/>
+          <w:sz w:val="21"/>
+        </w:rPr>
+        <w:t>gestión</w:t>
+      </w:r>
+      <w:r>
+        <w:rPr>
+          <w:rFonts w:ascii="Arial, Helvetica, sans-serif" w:hAnsi="Arial, Helvetica, sans-serif"/>
+          <w:color w:val="000000"/>
+          <w:sz w:val="21"/>
+        </w:rPr>
+        <w:t xml:space="preserve"> está planeando para el papel?</w:t>
+      </w:r>
+    </w:p>
+    <w:p>
+      <w:pPr>
+        <w:pStyle w:val="Textbody"/>
+        <w:spacing w:line="285" w:lineRule="atLeast"/>
+        <w:rPr>
+          <w:color w:val="000000"/>
+        </w:rPr>
+      </w:pPr>
+      <w:r>
+        <w:rPr>
+          <w:color w:val="000000"/>
+        </w:rPr>
+        <w:t xml:space="preserve">• </w:t>
+      </w:r>
+      <w:r>
+        <w:rPr>
+          <w:rFonts w:ascii="Arial, Helvetica, sans-serif" w:hAnsi="Arial, Helvetica, sans-serif"/>
+          <w:color w:val="000000"/>
+          <w:sz w:val="21"/>
+        </w:rPr>
+        <w:t xml:space="preserve">¿Cómo se </w:t>
+      </w:r>
+      <w:r>
+        <w:rPr>
+          <w:rFonts w:ascii="Arial, Helvetica, sans-serif" w:hAnsi="Arial, Helvetica, sans-serif"/>
+          <w:color w:val="000000"/>
+          <w:sz w:val="21"/>
+        </w:rPr>
+        <w:t>habría</w:t>
+      </w:r>
+      <w:r>
+        <w:rPr>
+          <w:rFonts w:ascii="Arial, Helvetica, sans-serif" w:hAnsi="Arial, Helvetica, sans-serif"/>
+          <w:color w:val="000000"/>
+          <w:sz w:val="21"/>
+        </w:rPr>
+        <w:t xml:space="preserve"> planeado el documento?</w:t>
+      </w:r>
+    </w:p>
+    <w:p>
+      <w:pPr>
+        <w:pStyle w:val="Textbody"/>
+        <w:spacing w:line="285" w:lineRule="atLeast"/>
+        <w:rPr>
+          <w:color w:val="000000"/>
+        </w:rPr>
+      </w:pPr>
+      <w:r>
+        <w:rPr>
+          <w:color w:val="000000"/>
+        </w:rPr>
+        <w:t xml:space="preserve">• </w:t>
+      </w:r>
+      <w:r>
+        <w:rPr>
+          <w:rFonts w:ascii="Arial, Helvetica, sans-serif" w:hAnsi="Arial, Helvetica, sans-serif"/>
+          <w:color w:val="000000"/>
+          <w:sz w:val="21"/>
+        </w:rPr>
+        <w:t xml:space="preserve">¿Por qué se va a utilizar de esta manera y por qué no de </w:t>
+      </w:r>
+      <w:r>
+        <w:rPr>
+          <w:rFonts w:ascii="Arial, Helvetica, sans-serif" w:hAnsi="Arial, Helvetica, sans-serif"/>
+          <w:color w:val="000000"/>
+          <w:sz w:val="21"/>
+        </w:rPr>
+        <w:t>alguna</w:t>
+      </w:r>
+      <w:r>
+        <w:rPr>
+          <w:rFonts w:ascii="Arial, Helvetica, sans-serif" w:hAnsi="Arial, Helvetica, sans-serif"/>
+          <w:color w:val="000000"/>
+          <w:sz w:val="21"/>
+        </w:rPr>
+        <w:t xml:space="preserve"> otro?</w:t>
+      </w:r>
+    </w:p>
+    <w:p>
+      <w:pPr>
+        <w:pStyle w:val="Textbody"/>
+        <w:spacing w:line="285" w:lineRule="atLeast"/>
+        <w:rPr>
+          <w:rFonts w:ascii="Arial, Helvetica, sans-serif" w:hAnsi="Arial, Helvetica, sans-serif"/>
+          <w:color w:val="000000"/>
+          <w:sz w:val="21"/>
+        </w:rPr>
+      </w:pPr>
+      <w:r>
+        <w:rPr>
+          <w:rFonts w:ascii="Arial, Helvetica, sans-serif" w:hAnsi="Arial, Helvetica, sans-serif"/>
+          <w:color w:val="000000"/>
+          <w:sz w:val="21"/>
+        </w:rPr>
+        <w:t xml:space="preserve">Estas son algunos </w:t>
+      </w:r>
+      <w:proofErr w:type="spellStart"/>
+      <w:r>
+        <w:rPr>
+          <w:rFonts w:ascii="Arial, Helvetica, sans-serif" w:hAnsi="Arial, Helvetica, sans-serif"/>
+          <w:color w:val="000000"/>
+          <w:sz w:val="21"/>
+        </w:rPr>
+        <w:t>tips</w:t>
+      </w:r>
+      <w:proofErr w:type="spellEnd"/>
+      <w:r>
+        <w:rPr>
+          <w:rFonts w:ascii="Arial, Helvetica, sans-serif" w:hAnsi="Arial, Helvetica, sans-serif"/>
+          <w:color w:val="000000"/>
+          <w:sz w:val="21"/>
+        </w:rPr>
+        <w:t xml:space="preserve"> finales para ti:</w:t>
+      </w:r>
+    </w:p>
+    <w:p>
+      <w:pPr>
+        <w:pStyle w:val="Textbody"/>
+        <w:spacing w:line="285" w:lineRule="atLeast"/>
+        <w:rPr>
+          <w:rFonts w:ascii="Arial, Helvetica, sans-serif" w:hAnsi="Arial, Helvetica, sans-serif"/>
+          <w:color w:val="000000"/>
+          <w:sz w:val="21"/>
+        </w:rPr>
+      </w:pPr>
+      <w:r>
+        <w:rPr>
+          <w:rFonts w:ascii="Arial, Helvetica, sans-serif" w:hAnsi="Arial, Helvetica, sans-serif"/>
+          <w:color w:val="000000"/>
+          <w:sz w:val="21"/>
+        </w:rPr>
+        <w:t>1. Conozca su tema y el tema a fondo.</w:t>
+      </w:r>
+    </w:p>
+    <w:p>
+      <w:pPr>
+        <w:pStyle w:val="Textbody"/>
+        <w:spacing w:line="285" w:lineRule="atLeast"/>
+        <w:rPr>
+          <w:rFonts w:ascii="Arial, Helvetica, sans-serif" w:hAnsi="Arial, Helvetica, sans-serif"/>
+          <w:color w:val="000000"/>
+          <w:sz w:val="21"/>
+        </w:rPr>
+      </w:pPr>
+      <w:r>
+        <w:rPr>
+          <w:rFonts w:ascii="Arial, Helvetica, sans-serif" w:hAnsi="Arial, Helvetica, sans-serif"/>
+          <w:color w:val="000000"/>
+          <w:sz w:val="21"/>
+        </w:rPr>
+        <w:t>2. Esté preparado tanto física como mentalmente para su presentación.</w:t>
+      </w:r>
+    </w:p>
+    <w:p>
+      <w:pPr>
+        <w:pStyle w:val="Textbody"/>
+        <w:spacing w:line="285" w:lineRule="atLeast"/>
+        <w:rPr>
+          <w:rFonts w:ascii="Arial, Helvetica, sans-serif" w:hAnsi="Arial, Helvetica, sans-serif"/>
+          <w:color w:val="000000"/>
+          <w:sz w:val="21"/>
+        </w:rPr>
+      </w:pPr>
+      <w:r>
+        <w:rPr>
+          <w:rFonts w:ascii="Arial, Helvetica, sans-serif" w:hAnsi="Arial, Helvetica, sans-serif"/>
+          <w:color w:val="000000"/>
+          <w:sz w:val="21"/>
+        </w:rPr>
+        <w:t>3. Haga la investigación cuidadosa antes de comenzar la presentación.</w:t>
+      </w:r>
+    </w:p>
+    <w:p>
+      <w:pPr>
+        <w:pStyle w:val="Textbody"/>
+        <w:spacing w:line="285" w:lineRule="atLeast"/>
+        <w:rPr>
+          <w:rFonts w:ascii="Arial, Helvetica, sans-serif" w:hAnsi="Arial, Helvetica, sans-serif"/>
+          <w:color w:val="000000"/>
+          <w:sz w:val="21"/>
+        </w:rPr>
+      </w:pPr>
+      <w:r>
+        <w:rPr>
+          <w:rFonts w:ascii="Arial, Helvetica, sans-serif" w:hAnsi="Arial, Helvetica, sans-serif"/>
+          <w:color w:val="000000"/>
+          <w:sz w:val="21"/>
+        </w:rPr>
+        <w:t>4. Practique su presentación. En general, usted puede hacer esto en frente de su espejo. Esto le ayudará a mejorar tus habilidades como se puede observar su lenguaje corporal durante la presentación.</w:t>
+      </w:r>
+    </w:p>
+    <w:p>
+      <w:pPr>
+        <w:pStyle w:val="Textbody"/>
+        <w:spacing w:line="285" w:lineRule="atLeast"/>
+        <w:rPr>
+          <w:rFonts w:ascii="Arial, Helvetica, sans-serif" w:hAnsi="Arial, Helvetica, sans-serif"/>
+          <w:color w:val="000000"/>
+          <w:sz w:val="21"/>
+        </w:rPr>
+      </w:pPr>
+      <w:r>
+        <w:rPr>
+          <w:rFonts w:ascii="Arial, Helvetica, sans-serif" w:hAnsi="Arial, Helvetica, sans-serif"/>
+          <w:color w:val="000000"/>
+          <w:sz w:val="21"/>
+        </w:rPr>
+        <w:t>5. Mantenga contacto visual con la audiencia.</w:t>
+      </w:r>
+    </w:p>
+    <w:p>
+      <w:pPr>
+        <w:pStyle w:val="Textbody"/>
+        <w:spacing w:line="285" w:lineRule="atLeast"/>
+        <w:rPr>
+          <w:rFonts w:ascii="Arial, Helvetica, sans-serif" w:hAnsi="Arial, Helvetica, sans-serif"/>
+          <w:color w:val="000000"/>
+          <w:sz w:val="21"/>
+        </w:rPr>
+      </w:pPr>
+      <w:r>
+        <w:rPr>
+          <w:rFonts w:ascii="Arial, Helvetica, sans-serif" w:hAnsi="Arial, Helvetica, sans-serif"/>
+          <w:color w:val="000000"/>
+          <w:sz w:val="21"/>
+        </w:rPr>
+        <w:t>6. Mantenga la calma y tener confianza. Respire profundamente antes de comenzar su presentación.</w:t>
+      </w:r>
+    </w:p>
+    <w:p>
+      <w:pPr>
+        <w:pStyle w:val="Textbody"/>
+        <w:spacing w:line="285" w:lineRule="atLeast"/>
+        <w:rPr>
+          <w:rFonts w:ascii="Arial, Helvetica, sans-serif" w:hAnsi="Arial, Helvetica, sans-serif"/>
+          <w:color w:val="000000"/>
+          <w:sz w:val="21"/>
+        </w:rPr>
+      </w:pPr>
+      <w:r>
+        <w:rPr>
+          <w:rFonts w:ascii="Arial, Helvetica, sans-serif" w:hAnsi="Arial, Helvetica, sans-serif"/>
+          <w:color w:val="000000"/>
+          <w:sz w:val="21"/>
+        </w:rPr>
+        <w:t>7. Tenga tiempo para preguntas</w:t>
+      </w:r>
+    </w:p>
+    <w:p>
+      <w:pPr>
+        <w:pStyle w:val="Textbody"/>
+        <w:spacing w:line="285" w:lineRule="atLeast"/>
+        <w:rPr>
+          <w:rFonts w:ascii="Arial, Helvetica, sans-serif" w:hAnsi="Arial, Helvetica, sans-serif"/>
+          <w:color w:val="000000"/>
+          <w:sz w:val="21"/>
+        </w:rPr>
+      </w:pPr>
+      <w:r>
+        <w:rPr>
+          <w:rFonts w:ascii="Arial, Helvetica, sans-serif" w:hAnsi="Arial, Helvetica, sans-serif"/>
+          <w:color w:val="000000"/>
+          <w:sz w:val="21"/>
+        </w:rPr>
+        <w:t>8. Piense en la audiencia preguntas puede preguntarle acerca de su tema. Esté preparado con respuestas para ellas.</w:t>
+      </w:r>
+    </w:p>
+    <w:p>
+      <w:pPr>
+        <w:pStyle w:val="Textbody"/>
+        <w:spacing w:line="285" w:lineRule="atLeast"/>
+        <w:rPr>
+          <w:rFonts w:ascii="Arial, Helvetica, sans-serif" w:hAnsi="Arial, Helvetica, sans-serif"/>
+          <w:color w:val="000000"/>
+          <w:sz w:val="21"/>
+        </w:rPr>
+      </w:pPr>
+      <w:r>
+        <w:rPr>
+          <w:rFonts w:ascii="Arial, Helvetica, sans-serif" w:hAnsi="Arial, Helvetica, sans-serif"/>
+          <w:color w:val="000000"/>
+          <w:sz w:val="21"/>
+        </w:rPr>
+        <w:t>9. Mantenga su introducción fuerte y corto. Público quiere saber quién es usted.</w:t>
+      </w:r>
+    </w:p>
+    <w:p>
+      <w:pPr>
+        <w:pStyle w:val="Textbody"/>
+        <w:spacing w:line="285" w:lineRule="atLeast"/>
+        <w:rPr>
+          <w:rFonts w:ascii="Arial, Helvetica, sans-serif" w:hAnsi="Arial, Helvetica, sans-serif"/>
+          <w:color w:val="000000"/>
+          <w:sz w:val="21"/>
+        </w:rPr>
+      </w:pPr>
+      <w:r>
+        <w:rPr>
+          <w:rFonts w:ascii="Arial, Helvetica, sans-serif" w:hAnsi="Arial, Helvetica, sans-serif"/>
+          <w:color w:val="000000"/>
+          <w:sz w:val="21"/>
+        </w:rPr>
+        <w:t>Mantenga su presentación constante y pausa lenta. Cuando cada vez que necesita para tomar un respiro. Dale algo de tiempo para su público para absorber las cosas que está diciendo. Broma, la sonrisa y la risa en su caso. Usted puede agregar un poco de humor para hacer su presentación más interesante, pero asegúrese de no más de hacer él.</w:t>
+      </w:r>
+    </w:p>
+    <w:p>
+      <w:pPr>
+        <w:pStyle w:val="Textbody"/>
+        <w:spacing w:line="285" w:lineRule="atLeast"/>
+        <w:rPr>
+          <w:rFonts w:ascii="Arial, Helvetica, sans-serif" w:hAnsi="Arial, Helvetica, sans-serif"/>
+          <w:color w:val="000000"/>
+          <w:sz w:val="21"/>
+        </w:rPr>
+      </w:pPr>
+      <w:r>
+        <w:rPr>
+          <w:rFonts w:ascii="Arial, Helvetica, sans-serif" w:hAnsi="Arial, Helvetica, sans-serif"/>
+          <w:color w:val="000000"/>
+          <w:sz w:val="21"/>
+        </w:rPr>
+        <w:t>La presentación debe estar entre 20 a 30 minutos. Usted puede organizar su presentación para incluir • Breve reseña del tema (5 min)</w:t>
+      </w:r>
+    </w:p>
+    <w:p>
+      <w:pPr>
+        <w:pStyle w:val="Textbody"/>
+        <w:spacing w:line="285" w:lineRule="atLeast"/>
+        <w:rPr>
+          <w:color w:val="000000"/>
+        </w:rPr>
+      </w:pPr>
+      <w:r>
+        <w:rPr>
+          <w:color w:val="000000"/>
+        </w:rPr>
+        <w:t xml:space="preserve">• </w:t>
+      </w:r>
+      <w:r>
+        <w:rPr>
+          <w:rFonts w:ascii="Arial, Helvetica, sans-serif" w:hAnsi="Arial, Helvetica, sans-serif"/>
+          <w:color w:val="000000"/>
+          <w:sz w:val="21"/>
+        </w:rPr>
+        <w:t>Las hipótesis, los objetivos y preguntas de investigación (2 min)</w:t>
+      </w:r>
+    </w:p>
+    <w:p>
+      <w:pPr>
+        <w:pStyle w:val="Textbody"/>
+        <w:spacing w:line="285" w:lineRule="atLeast"/>
+        <w:rPr>
+          <w:color w:val="000000"/>
+        </w:rPr>
+      </w:pPr>
+      <w:r>
+        <w:rPr>
+          <w:color w:val="000000"/>
+        </w:rPr>
+        <w:t xml:space="preserve">• </w:t>
+      </w:r>
+      <w:r>
+        <w:rPr>
+          <w:rFonts w:ascii="Arial, Helvetica, sans-serif" w:hAnsi="Arial, Helvetica, sans-serif"/>
+          <w:color w:val="000000"/>
+          <w:sz w:val="21"/>
+        </w:rPr>
+        <w:t>Las medidas, métodos de recopilación de datos, diseño del estudio (8–10 min)</w:t>
+      </w:r>
+    </w:p>
+    <w:p>
+      <w:pPr>
+        <w:pStyle w:val="Textbody"/>
+        <w:spacing w:line="285" w:lineRule="atLeast"/>
+        <w:rPr>
+          <w:color w:val="000000"/>
+        </w:rPr>
+      </w:pPr>
+      <w:r>
+        <w:rPr>
+          <w:color w:val="000000"/>
+        </w:rPr>
+        <w:t xml:space="preserve">• </w:t>
+      </w:r>
+      <w:r>
+        <w:rPr>
+          <w:rFonts w:ascii="Arial, Helvetica, sans-serif" w:hAnsi="Arial, Helvetica, sans-serif"/>
+          <w:color w:val="000000"/>
+          <w:sz w:val="21"/>
+        </w:rPr>
+        <w:t>El análisis propuesto, las estimaciones de tamaño de la muestra (5–7 min)</w:t>
+      </w:r>
+    </w:p>
+    <w:p>
+      <w:pPr>
+        <w:pStyle w:val="Textbody"/>
+        <w:spacing w:line="285" w:lineRule="atLeast"/>
+        <w:rPr>
+          <w:color w:val="000000"/>
+        </w:rPr>
+      </w:pPr>
+      <w:r>
+        <w:rPr>
+          <w:color w:val="000000"/>
+        </w:rPr>
+        <w:t xml:space="preserve">• </w:t>
+      </w:r>
+      <w:r>
+        <w:rPr>
+          <w:rFonts w:ascii="Arial, Helvetica, sans-serif" w:hAnsi="Arial, Helvetica, sans-serif"/>
+          <w:color w:val="000000"/>
+          <w:sz w:val="21"/>
+        </w:rPr>
+        <w:t>Cronología de los problemas de cumplimiento y posibles (3–5 min).</w:t>
+      </w:r>
+    </w:p>
+    <w:p>
+      <w:pPr>
+        <w:pStyle w:val="Standard"/>
+        <w:rPr>
+          <w:rFonts w:ascii="Arial Black" w:hAnsi="Arial Black"/>
+          <w:sz w:val="28"/>
+          <w:szCs w:val="28"/>
+          <w:u w:val="single"/>
+        </w:rPr>
+      </w:pPr>
+    </w:p>
+    <w:p>
+      <w:pPr>
+        <w:pStyle w:val="Textbody"/>
+        <w:rPr>
+          <w:rFonts w:ascii="Arial, Helvetica, sans-serif" w:hAnsi="Arial, Helvetica, sans-serif"/>
+          <w:color w:val="000000"/>
+          <w:sz w:val="28"/>
+          <w:szCs w:val="28"/>
+          <w:u w:val="single"/>
+        </w:rPr>
+      </w:pPr>
+    </w:p>
+    <w:p>
+      <w:pPr>
+        <w:pStyle w:val="Textbody"/>
+        <w:rPr>
+          <w:rFonts w:ascii="Arial, Helvetica, sans-serif" w:hAnsi="Arial, Helvetica, sans-serif"/>
+          <w:b/>
+          <w:color w:val="000000"/>
+          <w:sz w:val="28"/>
+          <w:szCs w:val="28"/>
+        </w:rPr>
+      </w:pPr>
+      <w:r>
+        <w:rPr>
+          <w:rFonts w:ascii="Arial, Helvetica, sans-serif" w:hAnsi="Arial, Helvetica, sans-serif"/>
+          <w:b/>
+          <w:color w:val="000000"/>
+          <w:sz w:val="28"/>
+          <w:szCs w:val="28"/>
+        </w:rPr>
+        <w:lastRenderedPageBreak/>
+        <w:t>1.2 Estructura del protocolo.</w:t>
+      </w:r>
+    </w:p>
+    <w:p>
+      <w:pPr>
+        <w:pStyle w:val="Textbody"/>
+        <w:spacing w:line="285" w:lineRule="atLeast"/>
+        <w:rPr>
+          <w:rFonts w:ascii="Arial, Helvetica, sans-serif" w:hAnsi="Arial, Helvetica, sans-serif"/>
+          <w:color w:val="000000"/>
+          <w:sz w:val="21"/>
+        </w:rPr>
+      </w:pPr>
+      <w:r>
+        <w:rPr>
+          <w:rFonts w:ascii="Arial, Helvetica, sans-serif" w:hAnsi="Arial, Helvetica, sans-serif"/>
+          <w:color w:val="000000"/>
+          <w:sz w:val="21"/>
+        </w:rPr>
+        <w:t>El protocolo de investigación es una parte importante de un proyecto de investigación. Un protocolo viable y bien escrito le ayudará a formalizar sus ideas. Esto también hará que sea fácil para usted para obtener retroalimentación de los demás por medio de la revisión por pares. Además, un protocolo bien escrito contribuye sus aplicaciones a la investigación y los comités de ética de gobierno y organismos de financiación. Además de esto, s actúan como un manual para los miembros del equipo de investigación. Esto se asegura de que se adhieren a los métodos descritos. Debido a que su estudio se pone en marcha, el protocolo puede ser utilizado para monitorear el progreso del estudio y evaluar sus resultados. El protocolo también promueve al lector a pensar sobre la investigación a fondo. También desempeñan un papel importante de los medios de comunicación entre todas las personas involucradas.</w:t>
+      </w:r>
+    </w:p>
+    <w:p>
+      <w:pPr>
+        <w:pStyle w:val="Textbody"/>
+        <w:spacing w:line="285" w:lineRule="atLeast"/>
+        <w:rPr>
+          <w:rFonts w:ascii="Arial, Helvetica, sans-serif" w:hAnsi="Arial, Helvetica, sans-serif"/>
+          <w:color w:val="000000"/>
+          <w:sz w:val="21"/>
+        </w:rPr>
+      </w:pPr>
+      <w:r>
+        <w:rPr>
+          <w:rFonts w:ascii="Arial, Helvetica, sans-serif" w:hAnsi="Arial, Helvetica, sans-serif"/>
+          <w:color w:val="000000"/>
+          <w:sz w:val="21"/>
+        </w:rPr>
+        <w:t>Antes de iniciar el protocolo de investigación debe pensar-</w:t>
+      </w:r>
+    </w:p>
+    <w:p>
+      <w:pPr>
+        <w:pStyle w:val="Textbody"/>
+        <w:spacing w:line="285" w:lineRule="atLeast"/>
+        <w:rPr>
+          <w:color w:val="000000"/>
+        </w:rPr>
+      </w:pPr>
+      <w:r>
+        <w:rPr>
+          <w:color w:val="000000"/>
+        </w:rPr>
+        <w:t xml:space="preserve">• </w:t>
+      </w:r>
+      <w:r>
+        <w:rPr>
+          <w:rFonts w:ascii="Arial, Helvetica, sans-serif" w:hAnsi="Arial, Helvetica, sans-serif"/>
+          <w:color w:val="000000"/>
+          <w:sz w:val="21"/>
+        </w:rPr>
+        <w:t>Investigación de la pregunta</w:t>
+      </w:r>
+    </w:p>
+    <w:p>
+      <w:pPr>
+        <w:pStyle w:val="Textbody"/>
+        <w:spacing w:line="285" w:lineRule="atLeast"/>
+        <w:rPr>
+          <w:color w:val="000000"/>
+        </w:rPr>
+      </w:pPr>
+      <w:r>
+        <w:rPr>
+          <w:color w:val="000000"/>
+        </w:rPr>
+        <w:t xml:space="preserve">• </w:t>
+      </w:r>
+      <w:r>
+        <w:rPr>
+          <w:rFonts w:ascii="Arial, Helvetica, sans-serif" w:hAnsi="Arial, Helvetica, sans-serif"/>
+          <w:color w:val="000000"/>
+          <w:sz w:val="21"/>
+        </w:rPr>
+        <w:t xml:space="preserve">¿Por qué importa la pregunta de </w:t>
+      </w:r>
+      <w:r>
+        <w:rPr>
+          <w:rFonts w:ascii="Arial, Helvetica, sans-serif" w:hAnsi="Arial, Helvetica, sans-serif"/>
+          <w:color w:val="000000"/>
+          <w:sz w:val="21"/>
+        </w:rPr>
+        <w:t>investigación</w:t>
+      </w:r>
+      <w:r>
+        <w:rPr>
+          <w:rFonts w:ascii="Arial, Helvetica, sans-serif" w:hAnsi="Arial, Helvetica, sans-serif"/>
+          <w:color w:val="000000"/>
+          <w:sz w:val="21"/>
+        </w:rPr>
+        <w:t>?</w:t>
+      </w:r>
+    </w:p>
+    <w:p>
+      <w:pPr>
+        <w:pStyle w:val="Textbody"/>
+        <w:spacing w:line="285" w:lineRule="atLeast"/>
+        <w:rPr>
+          <w:color w:val="000000"/>
+        </w:rPr>
+      </w:pPr>
+      <w:r>
+        <w:rPr>
+          <w:color w:val="000000"/>
+        </w:rPr>
+        <w:t xml:space="preserve">• </w:t>
+      </w:r>
+      <w:r>
+        <w:rPr>
+          <w:rFonts w:ascii="Arial, Helvetica, sans-serif" w:hAnsi="Arial, Helvetica, sans-serif"/>
+          <w:color w:val="000000"/>
+          <w:sz w:val="21"/>
+        </w:rPr>
+        <w:t>¿Qué métodos va a utilizar para hacer frente a la pregunta?</w:t>
+      </w:r>
+    </w:p>
+    <w:p>
+      <w:pPr>
+        <w:pStyle w:val="Textbody"/>
+        <w:spacing w:line="285" w:lineRule="atLeast"/>
+        <w:rPr>
+          <w:color w:val="000000"/>
+        </w:rPr>
+      </w:pPr>
+      <w:r>
+        <w:rPr>
+          <w:color w:val="000000"/>
+        </w:rPr>
+        <w:t xml:space="preserve">• </w:t>
+      </w:r>
+      <w:r>
+        <w:rPr>
+          <w:rFonts w:ascii="Arial, Helvetica, sans-serif" w:hAnsi="Arial, Helvetica, sans-serif"/>
+          <w:color w:val="000000"/>
+          <w:sz w:val="21"/>
+        </w:rPr>
+        <w:t>Importancia de la actividad de usuarios de los servicios</w:t>
+      </w:r>
+    </w:p>
+    <w:p>
+      <w:pPr>
+        <w:pStyle w:val="Textbody"/>
+        <w:spacing w:line="285" w:lineRule="atLeast"/>
+        <w:rPr>
+          <w:color w:val="000000"/>
+        </w:rPr>
+      </w:pPr>
+      <w:r>
+        <w:rPr>
+          <w:color w:val="000000"/>
+        </w:rPr>
+        <w:t xml:space="preserve">• </w:t>
+      </w:r>
+      <w:r>
+        <w:rPr>
+          <w:rFonts w:ascii="Arial, Helvetica, sans-serif" w:hAnsi="Arial, Helvetica, sans-serif"/>
+          <w:color w:val="000000"/>
+          <w:sz w:val="21"/>
+        </w:rPr>
+        <w:t>¿La pregunta de investigación es clara?</w:t>
+      </w:r>
+    </w:p>
+    <w:p>
+      <w:pPr>
+        <w:pStyle w:val="Textbody"/>
+        <w:spacing w:line="285" w:lineRule="atLeast"/>
+        <w:rPr>
+          <w:color w:val="000000"/>
+        </w:rPr>
+      </w:pPr>
+      <w:r>
+        <w:rPr>
+          <w:color w:val="000000"/>
+        </w:rPr>
+        <w:t xml:space="preserve">• </w:t>
+      </w:r>
+      <w:r>
+        <w:rPr>
+          <w:rFonts w:ascii="Arial, Helvetica, sans-serif" w:hAnsi="Arial, Helvetica, sans-serif"/>
+          <w:color w:val="000000"/>
+          <w:sz w:val="21"/>
+        </w:rPr>
+        <w:t>¿Ha seleccionado los métodos apropiados de investigación?</w:t>
+      </w:r>
+    </w:p>
+    <w:p>
+      <w:pPr>
+        <w:pStyle w:val="Textbody"/>
+        <w:spacing w:line="285" w:lineRule="atLeast"/>
+        <w:rPr>
+          <w:rFonts w:ascii="Arial, Helvetica, sans-serif" w:hAnsi="Arial, Helvetica, sans-serif"/>
+          <w:color w:val="000000"/>
+          <w:sz w:val="21"/>
+        </w:rPr>
+      </w:pPr>
+      <w:r>
+        <w:rPr>
+          <w:rFonts w:ascii="Arial, Helvetica, sans-serif" w:hAnsi="Arial, Helvetica, sans-serif"/>
+          <w:color w:val="000000"/>
+          <w:sz w:val="21"/>
+        </w:rPr>
+        <w:t xml:space="preserve">No existe un protocolo estándar como tal. Puede variar según cada tema. Vamos a echar un vistazo a L a estructura de un protocolo de investigación que le ayudará a desarrollar el protocolo de investigación en la forma más fácil, más </w:t>
+      </w:r>
+      <w:r>
+        <w:rPr>
+          <w:rFonts w:ascii="Arial, Helvetica, sans-serif" w:hAnsi="Arial, Helvetica, sans-serif"/>
+          <w:color w:val="000000"/>
+          <w:sz w:val="21"/>
+        </w:rPr>
+        <w:t>rápida</w:t>
+      </w:r>
+      <w:r>
+        <w:rPr>
+          <w:rFonts w:ascii="Arial, Helvetica, sans-serif" w:hAnsi="Arial, Helvetica, sans-serif"/>
+          <w:color w:val="000000"/>
+          <w:sz w:val="21"/>
+        </w:rPr>
+        <w:t xml:space="preserve"> y eficaz.</w:t>
+      </w:r>
+    </w:p>
+    <w:p>
+      <w:pPr>
+        <w:pStyle w:val="Textbody"/>
+        <w:spacing w:line="285" w:lineRule="atLeast"/>
+        <w:rPr>
+          <w:rFonts w:ascii="Arial, Helvetica, sans-serif" w:hAnsi="Arial, Helvetica, sans-serif"/>
+          <w:color w:val="000000"/>
+          <w:sz w:val="21"/>
+        </w:rPr>
+      </w:pPr>
+      <w:r>
+        <w:rPr>
+          <w:rFonts w:ascii="Arial, Helvetica, sans-serif" w:hAnsi="Arial, Helvetica, sans-serif"/>
+          <w:color w:val="000000"/>
+          <w:sz w:val="21"/>
+        </w:rPr>
+        <w:t>Título: El título claramente debe apuntar hacia el estudio. Puede ser una descripción breve pero clara del diseño de la investigación y los objetivos.</w:t>
+      </w:r>
+    </w:p>
+    <w:p>
+      <w:pPr>
+        <w:pStyle w:val="Textbody"/>
+        <w:spacing w:line="285" w:lineRule="atLeast"/>
+        <w:rPr>
+          <w:rFonts w:ascii="Arial, Helvetica, sans-serif" w:hAnsi="Arial, Helvetica, sans-serif"/>
+          <w:color w:val="000000"/>
+          <w:sz w:val="21"/>
+        </w:rPr>
+      </w:pPr>
+      <w:r>
+        <w:rPr>
+          <w:rFonts w:ascii="Arial, Helvetica, sans-serif" w:hAnsi="Arial, Helvetica, sans-serif"/>
+          <w:color w:val="000000"/>
+          <w:sz w:val="21"/>
+        </w:rPr>
+        <w:t>Investigador o detalles investigador @ s de contacto: es esencial para nombrar el cuerpo e muy, que ha contribuido en el estudio con detalles t heredero de contacto.</w:t>
+      </w:r>
+    </w:p>
+    <w:p>
+      <w:pPr>
+        <w:pStyle w:val="Textbody"/>
+        <w:spacing w:line="285" w:lineRule="atLeast"/>
+        <w:rPr>
+          <w:rFonts w:ascii="Arial, Helvetica, sans-serif" w:hAnsi="Arial, Helvetica, sans-serif"/>
+          <w:color w:val="000000"/>
+          <w:sz w:val="21"/>
+        </w:rPr>
+      </w:pPr>
+      <w:r>
+        <w:rPr>
+          <w:rFonts w:ascii="Arial, Helvetica, sans-serif" w:hAnsi="Arial, Helvetica, sans-serif"/>
+          <w:color w:val="000000"/>
+          <w:sz w:val="21"/>
+        </w:rPr>
+        <w:t>Resumen / Abstracto: hay que resumir los objetivos o propósitos de la investigación y proporcionar un breve resumen de los métodos y el diseño.</w:t>
+      </w:r>
+    </w:p>
+    <w:p>
+      <w:pPr>
+        <w:pStyle w:val="Textbody"/>
+        <w:spacing w:line="285" w:lineRule="atLeast"/>
+        <w:rPr>
+          <w:rFonts w:ascii="Arial, Helvetica, sans-serif" w:hAnsi="Arial, Helvetica, sans-serif"/>
+          <w:color w:val="000000"/>
+          <w:sz w:val="21"/>
+        </w:rPr>
+      </w:pPr>
+      <w:r>
+        <w:rPr>
+          <w:rFonts w:ascii="Arial, Helvetica, sans-serif" w:hAnsi="Arial, Helvetica, sans-serif"/>
+          <w:color w:val="000000"/>
+          <w:sz w:val="21"/>
+        </w:rPr>
+        <w:t xml:space="preserve">Introducción / Antecedentes: Este debe describir los antecedentes del problema de investigación, junto con una revisión crítica de la literatura existente o conocimiento. Puede contener tanto el trabajo de la ONU publicado y se publican en su área. También es esencial para identificar las lagunas en su caso en la evidencia, ya que contribuye en el avance del conocimiento en este campo. Hipótesis de investigación deben ser incluidas en esta </w:t>
+      </w:r>
+      <w:r>
+        <w:rPr>
+          <w:rFonts w:ascii="Arial, Helvetica, sans-serif" w:hAnsi="Arial, Helvetica, sans-serif"/>
+          <w:color w:val="000000"/>
+          <w:sz w:val="21"/>
+        </w:rPr>
+        <w:t>sección,</w:t>
+      </w:r>
+      <w:r>
+        <w:rPr>
+          <w:rFonts w:ascii="Arial, Helvetica, sans-serif" w:hAnsi="Arial, Helvetica, sans-serif"/>
+          <w:color w:val="000000"/>
+          <w:sz w:val="21"/>
+        </w:rPr>
+        <w:t xml:space="preserve"> También puede incluir una explicación por la que han llevado a cabo este trabajo.</w:t>
+      </w:r>
+    </w:p>
+    <w:p>
+      <w:pPr>
+        <w:pStyle w:val="Textbody"/>
+        <w:spacing w:line="285" w:lineRule="atLeast"/>
+        <w:rPr>
+          <w:rFonts w:ascii="Arial, Helvetica, sans-serif" w:hAnsi="Arial, Helvetica, sans-serif"/>
+          <w:color w:val="000000"/>
+          <w:sz w:val="21"/>
+        </w:rPr>
+      </w:pPr>
+      <w:r>
+        <w:rPr>
+          <w:rFonts w:ascii="Arial, Helvetica, sans-serif" w:hAnsi="Arial, Helvetica, sans-serif"/>
+          <w:color w:val="000000"/>
+          <w:sz w:val="21"/>
+        </w:rPr>
+        <w:t>Metas y Objetivos: aquí es necesario o resaltar objetivos precisos y concisos y objetivos.</w:t>
+      </w:r>
+    </w:p>
+    <w:p>
+      <w:pPr>
+        <w:pStyle w:val="Textbody"/>
+        <w:spacing w:line="285" w:lineRule="atLeast"/>
+        <w:rPr>
+          <w:rFonts w:ascii="Arial, Helvetica, sans-serif" w:hAnsi="Arial, Helvetica, sans-serif"/>
+          <w:color w:val="000000"/>
+          <w:sz w:val="21"/>
+        </w:rPr>
+      </w:pPr>
+      <w:r>
+        <w:rPr>
+          <w:rFonts w:ascii="Arial, Helvetica, sans-serif" w:hAnsi="Arial, Helvetica, sans-serif"/>
+          <w:color w:val="000000"/>
+          <w:sz w:val="21"/>
+        </w:rPr>
+        <w:t>Diseño del estudio y métodos:</w:t>
+      </w:r>
+    </w:p>
+    <w:p>
+      <w:pPr>
+        <w:pStyle w:val="Textbody"/>
+        <w:spacing w:line="285" w:lineRule="atLeast"/>
+        <w:rPr>
+          <w:rFonts w:ascii="Arial, Helvetica, sans-serif" w:hAnsi="Arial, Helvetica, sans-serif"/>
+          <w:color w:val="000000"/>
+          <w:sz w:val="21"/>
+        </w:rPr>
+      </w:pPr>
+      <w:r>
+        <w:rPr>
+          <w:rFonts w:ascii="Arial, Helvetica, sans-serif" w:hAnsi="Arial, Helvetica, sans-serif"/>
+          <w:color w:val="000000"/>
+          <w:sz w:val="21"/>
+        </w:rPr>
+        <w:t>Aquí es necesario pensar en</w:t>
+      </w:r>
+    </w:p>
+    <w:p>
+      <w:pPr>
+        <w:pStyle w:val="Textbody"/>
+        <w:spacing w:line="285" w:lineRule="atLeast"/>
+        <w:rPr>
+          <w:color w:val="000000"/>
+        </w:rPr>
+      </w:pPr>
+      <w:r>
+        <w:rPr>
+          <w:color w:val="000000"/>
+        </w:rPr>
+        <w:t xml:space="preserve">• </w:t>
+      </w:r>
+      <w:r>
+        <w:rPr>
+          <w:rFonts w:ascii="Arial, Helvetica, sans-serif" w:hAnsi="Arial, Helvetica, sans-serif"/>
+          <w:color w:val="000000"/>
+          <w:sz w:val="21"/>
+        </w:rPr>
+        <w:t xml:space="preserve">El estudio </w:t>
+      </w:r>
+      <w:r>
+        <w:rPr>
+          <w:rFonts w:ascii="Arial, Helvetica, sans-serif" w:hAnsi="Arial, Helvetica, sans-serif"/>
+          <w:color w:val="000000"/>
+          <w:sz w:val="21"/>
+        </w:rPr>
+        <w:t>está</w:t>
+      </w:r>
+      <w:r>
+        <w:rPr>
+          <w:rFonts w:ascii="Arial, Helvetica, sans-serif" w:hAnsi="Arial, Helvetica, sans-serif"/>
+          <w:color w:val="000000"/>
+          <w:sz w:val="21"/>
+        </w:rPr>
+        <w:t xml:space="preserve"> en diseño de que es más preciso para responder a la pregunta de investigación en </w:t>
+      </w:r>
+      <w:r>
+        <w:rPr>
+          <w:rFonts w:ascii="Arial, Helvetica, sans-serif" w:hAnsi="Arial, Helvetica, sans-serif"/>
+          <w:color w:val="000000"/>
+          <w:sz w:val="21"/>
+        </w:rPr>
+        <w:lastRenderedPageBreak/>
+        <w:t>particular.</w:t>
+      </w:r>
+    </w:p>
+    <w:p>
+      <w:pPr>
+        <w:pStyle w:val="Textbody"/>
+        <w:spacing w:line="285" w:lineRule="atLeast"/>
+        <w:rPr>
+          <w:color w:val="000000"/>
+        </w:rPr>
+      </w:pPr>
+      <w:r>
+        <w:rPr>
+          <w:color w:val="000000"/>
+        </w:rPr>
+        <w:t xml:space="preserve">• </w:t>
+      </w:r>
+      <w:r>
+        <w:rPr>
+          <w:color w:val="000000"/>
+        </w:rPr>
+        <w:t>¿</w:t>
+      </w:r>
+      <w:r>
+        <w:rPr>
+          <w:rFonts w:ascii="Arial, Helvetica, sans-serif" w:hAnsi="Arial, Helvetica, sans-serif"/>
+          <w:color w:val="000000"/>
+          <w:sz w:val="21"/>
+        </w:rPr>
+        <w:t>Cuando su investigación se llevará a cabo?</w:t>
+      </w:r>
+    </w:p>
+    <w:p>
+      <w:pPr>
+        <w:pStyle w:val="Textbody"/>
+        <w:spacing w:line="285" w:lineRule="atLeast"/>
+        <w:rPr>
+          <w:color w:val="000000"/>
+        </w:rPr>
+      </w:pPr>
+      <w:r>
+        <w:rPr>
+          <w:color w:val="000000"/>
+        </w:rPr>
+        <w:t xml:space="preserve">• </w:t>
+      </w:r>
+      <w:r>
+        <w:rPr>
+          <w:rFonts w:ascii="Arial, Helvetica, sans-serif" w:hAnsi="Arial, Helvetica, sans-serif"/>
+          <w:color w:val="000000"/>
+          <w:sz w:val="21"/>
+        </w:rPr>
+        <w:t>Método de s de la evaluación o medición</w:t>
+      </w:r>
+    </w:p>
+    <w:p>
+      <w:pPr>
+        <w:pStyle w:val="Textbody"/>
+        <w:spacing w:line="285" w:lineRule="atLeast"/>
+        <w:rPr>
+          <w:color w:val="000000"/>
+        </w:rPr>
+      </w:pPr>
+      <w:r>
+        <w:rPr>
+          <w:color w:val="000000"/>
+        </w:rPr>
+        <w:t xml:space="preserve">• </w:t>
+      </w:r>
+      <w:r>
+        <w:rPr>
+          <w:rFonts w:ascii="Arial, Helvetica, sans-serif" w:hAnsi="Arial, Helvetica, sans-serif"/>
+          <w:color w:val="000000"/>
+          <w:sz w:val="21"/>
+        </w:rPr>
+        <w:t>Objetivos de resultados o medidas</w:t>
+      </w:r>
+    </w:p>
+    <w:p>
+      <w:pPr>
+        <w:pStyle w:val="Textbody"/>
+        <w:spacing w:line="285" w:lineRule="atLeast"/>
+        <w:rPr>
+          <w:color w:val="000000"/>
+        </w:rPr>
+      </w:pPr>
+      <w:r>
+        <w:rPr>
+          <w:color w:val="000000"/>
+        </w:rPr>
+        <w:t xml:space="preserve">• </w:t>
+      </w:r>
+      <w:r>
+        <w:rPr>
+          <w:rFonts w:ascii="Arial, Helvetica, sans-serif" w:hAnsi="Arial, Helvetica, sans-serif"/>
+          <w:color w:val="000000"/>
+          <w:sz w:val="21"/>
+        </w:rPr>
+        <w:t>Intervenciones</w:t>
+      </w:r>
+    </w:p>
+    <w:p>
+      <w:pPr>
+        <w:pStyle w:val="Textbody"/>
+        <w:spacing w:line="285" w:lineRule="atLeast"/>
+        <w:rPr>
+          <w:rFonts w:ascii="Arial, Helvetica, sans-serif" w:hAnsi="Arial, Helvetica, sans-serif"/>
+          <w:color w:val="000000"/>
+          <w:sz w:val="21"/>
+        </w:rPr>
+      </w:pPr>
+      <w:r>
+        <w:rPr>
+          <w:rFonts w:ascii="Arial, Helvetica, sans-serif" w:hAnsi="Arial, Helvetica, sans-serif"/>
+          <w:color w:val="000000"/>
+          <w:sz w:val="21"/>
+        </w:rPr>
+        <w:t>Recolección de Datos, Gestión y Análisis</w:t>
+      </w:r>
+    </w:p>
+    <w:p>
+      <w:pPr>
+        <w:pStyle w:val="Textbody"/>
+        <w:spacing w:line="285" w:lineRule="atLeast"/>
+        <w:rPr>
+          <w:rFonts w:ascii="Arial, Helvetica, sans-serif" w:hAnsi="Arial, Helvetica, sans-serif"/>
+          <w:color w:val="000000"/>
+          <w:sz w:val="21"/>
+        </w:rPr>
+      </w:pPr>
+      <w:r>
+        <w:rPr>
+          <w:rFonts w:ascii="Arial, Helvetica, sans-serif" w:hAnsi="Arial, Helvetica, sans-serif"/>
+          <w:color w:val="000000"/>
+          <w:sz w:val="21"/>
+        </w:rPr>
+        <w:t>Aquí usted tiene que explicar de cómo va a recopilar los datos necesarios y gestionados. Debe especificar l método de análisis de datos. Esto puede incluir -</w:t>
+      </w:r>
+    </w:p>
+    <w:p>
+      <w:pPr>
+        <w:pStyle w:val="Textbody"/>
+        <w:spacing w:line="285" w:lineRule="atLeast"/>
+        <w:rPr>
+          <w:color w:val="000000"/>
+        </w:rPr>
+      </w:pPr>
+      <w:r>
+        <w:rPr>
+          <w:color w:val="000000"/>
+        </w:rPr>
+        <w:t xml:space="preserve">• </w:t>
+      </w:r>
+      <w:r>
+        <w:rPr>
+          <w:rFonts w:ascii="Arial, Helvetica, sans-serif" w:hAnsi="Arial, Helvetica, sans-serif"/>
+          <w:color w:val="000000"/>
+          <w:sz w:val="21"/>
+        </w:rPr>
+        <w:t>Métodos de entrada de datos</w:t>
+      </w:r>
+    </w:p>
+    <w:p>
+      <w:pPr>
+        <w:pStyle w:val="Textbody"/>
+        <w:spacing w:line="285" w:lineRule="atLeast"/>
+        <w:rPr>
+          <w:color w:val="000000"/>
+        </w:rPr>
+      </w:pPr>
+      <w:r>
+        <w:rPr>
+          <w:color w:val="000000"/>
+        </w:rPr>
+        <w:t xml:space="preserve">• </w:t>
+      </w:r>
+      <w:r>
+        <w:rPr>
+          <w:rFonts w:ascii="Arial, Helvetica, sans-serif" w:hAnsi="Arial, Helvetica, sans-serif"/>
+          <w:color w:val="000000"/>
+          <w:sz w:val="21"/>
+        </w:rPr>
+        <w:t>Plan de análisis de datos con el análisis de supuestos</w:t>
+      </w:r>
+    </w:p>
+    <w:p>
+      <w:pPr>
+        <w:pStyle w:val="Textbody"/>
+        <w:spacing w:line="285" w:lineRule="atLeast"/>
+        <w:rPr>
+          <w:color w:val="000000"/>
+        </w:rPr>
+      </w:pPr>
+      <w:r>
+        <w:rPr>
+          <w:color w:val="000000"/>
+        </w:rPr>
+        <w:t xml:space="preserve">• </w:t>
+      </w:r>
+      <w:r>
+        <w:rPr>
+          <w:rFonts w:ascii="Arial, Helvetica, sans-serif" w:hAnsi="Arial, Helvetica, sans-serif"/>
+          <w:color w:val="000000"/>
+          <w:sz w:val="21"/>
+        </w:rPr>
+        <w:t>Datos paquete de análisis</w:t>
+      </w:r>
+    </w:p>
+    <w:p>
+      <w:pPr>
+        <w:pStyle w:val="Textbody"/>
+        <w:spacing w:line="285" w:lineRule="atLeast"/>
+        <w:rPr>
+          <w:color w:val="000000"/>
+        </w:rPr>
+      </w:pPr>
+      <w:r>
+        <w:rPr>
+          <w:color w:val="000000"/>
+        </w:rPr>
+        <w:t xml:space="preserve">• </w:t>
+      </w:r>
+      <w:r>
+        <w:rPr>
+          <w:rFonts w:ascii="Arial, Helvetica, sans-serif" w:hAnsi="Arial, Helvetica, sans-serif"/>
+          <w:color w:val="000000"/>
+          <w:sz w:val="21"/>
+        </w:rPr>
+        <w:t>De datos de resúmenes de resultados, junto con presentación de los cambios demográficos</w:t>
+      </w:r>
+    </w:p>
+    <w:p>
+      <w:pPr>
+        <w:pStyle w:val="Textbody"/>
+        <w:spacing w:line="285" w:lineRule="atLeast"/>
+        <w:rPr>
+          <w:color w:val="000000"/>
+        </w:rPr>
+      </w:pPr>
+      <w:r>
+        <w:rPr>
+          <w:color w:val="000000"/>
+        </w:rPr>
+        <w:t xml:space="preserve">• </w:t>
+      </w:r>
+      <w:r>
+        <w:rPr>
+          <w:rFonts w:ascii="Arial, Helvetica, sans-serif" w:hAnsi="Arial, Helvetica, sans-serif"/>
+          <w:color w:val="000000"/>
+          <w:sz w:val="21"/>
+        </w:rPr>
+        <w:t>Planificación de la presentación de datos</w:t>
+      </w:r>
+    </w:p>
+    <w:p>
+      <w:pPr>
+        <w:pStyle w:val="Textbody"/>
+        <w:spacing w:line="285" w:lineRule="atLeast"/>
+        <w:rPr>
+          <w:rFonts w:ascii="Arial, Helvetica, sans-serif" w:hAnsi="Arial, Helvetica, sans-serif"/>
+          <w:color w:val="000000"/>
+          <w:sz w:val="21"/>
+        </w:rPr>
+      </w:pPr>
+      <w:r>
+        <w:rPr>
+          <w:rFonts w:ascii="Arial, Helvetica, sans-serif" w:hAnsi="Arial, Helvetica, sans-serif"/>
+          <w:color w:val="000000"/>
+          <w:sz w:val="21"/>
+        </w:rPr>
+        <w:t>Las cuestiones éticas y estudio de Administración</w:t>
+      </w:r>
+    </w:p>
+    <w:p>
+      <w:pPr>
+        <w:pStyle w:val="Textbody"/>
+        <w:spacing w:line="285" w:lineRule="atLeast"/>
+        <w:rPr>
+          <w:rFonts w:ascii="Arial, Helvetica, sans-serif" w:hAnsi="Arial, Helvetica, sans-serif"/>
+          <w:color w:val="000000"/>
+          <w:sz w:val="21"/>
+        </w:rPr>
+      </w:pPr>
+      <w:r>
+        <w:rPr>
+          <w:rFonts w:ascii="Arial, Helvetica, sans-serif" w:hAnsi="Arial, Helvetica, sans-serif"/>
+          <w:color w:val="000000"/>
+          <w:sz w:val="21"/>
+        </w:rPr>
+        <w:t>Recursos necesarios: aquí se necesita para esbozar el horario o calendario de la investigación junto con los gastos incluidos.</w:t>
+      </w:r>
+    </w:p>
+    <w:p>
+      <w:pPr>
+        <w:pStyle w:val="Textbody"/>
+        <w:spacing w:line="285" w:lineRule="atLeast"/>
+        <w:rPr>
+          <w:rFonts w:ascii="Arial, Helvetica, sans-serif" w:hAnsi="Arial, Helvetica, sans-serif"/>
+          <w:color w:val="000000"/>
+          <w:sz w:val="21"/>
+        </w:rPr>
+      </w:pPr>
+      <w:r>
+        <w:rPr>
+          <w:rFonts w:ascii="Arial, Helvetica, sans-serif" w:hAnsi="Arial, Helvetica, sans-serif"/>
+          <w:color w:val="000000"/>
+          <w:sz w:val="21"/>
+        </w:rPr>
+        <w:t>Estudio del Plan: puede incluir un plan de estudio que hará el papel de diagrama de flujo de corto o un resumen de todo estudio procedimientos, lo que puede ser también útil para incluir información de los participantes y los formularios de consentimiento en los apéndices.</w:t>
+      </w:r>
+    </w:p>
+    <w:p>
+      <w:pPr>
+        <w:pStyle w:val="Textbody"/>
+        <w:spacing w:line="285" w:lineRule="atLeast"/>
+        <w:rPr>
+          <w:rFonts w:ascii="Arial, Helvetica, sans-serif" w:hAnsi="Arial, Helvetica, sans-serif"/>
+          <w:color w:val="000000"/>
+          <w:sz w:val="21"/>
+        </w:rPr>
+      </w:pPr>
+      <w:r>
+        <w:rPr>
+          <w:rFonts w:ascii="Arial, Helvetica, sans-serif" w:hAnsi="Arial, Helvetica, sans-serif"/>
+          <w:color w:val="000000"/>
+          <w:sz w:val="21"/>
+        </w:rPr>
+        <w:t>Supervisión: Si procede, el protocolo debería nombrar a todos los que contribuirán a la supervisión del proyecto de investigación.</w:t>
+      </w:r>
+    </w:p>
+    <w:p>
+      <w:pPr>
+        <w:pStyle w:val="Textbody"/>
+        <w:spacing w:line="285" w:lineRule="atLeast"/>
+        <w:rPr>
+          <w:rFonts w:ascii="Arial, Helvetica, sans-serif" w:hAnsi="Arial, Helvetica, sans-serif"/>
+          <w:color w:val="000000"/>
+          <w:sz w:val="21"/>
+        </w:rPr>
+      </w:pPr>
+      <w:r>
+        <w:rPr>
+          <w:rFonts w:ascii="Arial, Helvetica, sans-serif" w:hAnsi="Arial, Helvetica, sans-serif"/>
+          <w:color w:val="000000"/>
+          <w:sz w:val="21"/>
+        </w:rPr>
+        <w:t>Resultados y Difusión, aquí usted tiene que incluir los resultados del estudio y la forma en que se pondrá a disposición de los demás. Mencione si desea presentar o publicar los resultados.</w:t>
+      </w:r>
+    </w:p>
+    <w:p>
+      <w:pPr>
+        <w:pStyle w:val="Textbody"/>
+        <w:spacing w:line="285" w:lineRule="atLeast"/>
+        <w:rPr>
+          <w:rFonts w:ascii="Arial, Helvetica, sans-serif" w:hAnsi="Arial, Helvetica, sans-serif"/>
+          <w:b/>
+          <w:color w:val="000000"/>
+        </w:rPr>
+      </w:pPr>
+      <w:r>
+        <w:rPr>
+          <w:rFonts w:ascii="Arial, Helvetica, sans-serif" w:hAnsi="Arial, Helvetica, sans-serif"/>
+          <w:b/>
+          <w:color w:val="000000"/>
+        </w:rPr>
+        <w:t>1.3 Fuentes de referencia</w:t>
+      </w:r>
+    </w:p>
+    <w:p>
+      <w:pPr>
+        <w:pStyle w:val="Textbody"/>
+        <w:spacing w:line="285" w:lineRule="atLeast"/>
+        <w:rPr>
+          <w:rFonts w:ascii="Arial, Helvetica, sans-serif" w:hAnsi="Arial, Helvetica, sans-serif"/>
+          <w:color w:val="000000"/>
+          <w:sz w:val="21"/>
+        </w:rPr>
+      </w:pPr>
+      <w:r>
+        <w:rPr>
+          <w:rFonts w:ascii="Arial, Helvetica, sans-serif" w:hAnsi="Arial, Helvetica, sans-serif"/>
+          <w:color w:val="000000"/>
+          <w:sz w:val="21"/>
+        </w:rPr>
+        <w:t xml:space="preserve">Las necesidades y requerimientos de investigación </w:t>
+      </w:r>
+      <w:r>
+        <w:rPr>
+          <w:rFonts w:ascii="Arial, Helvetica, sans-serif" w:hAnsi="Arial, Helvetica, sans-serif"/>
+          <w:color w:val="000000"/>
+          <w:sz w:val="21"/>
+        </w:rPr>
+        <w:t>pueden</w:t>
+      </w:r>
+      <w:r>
+        <w:rPr>
+          <w:rFonts w:ascii="Arial, Helvetica, sans-serif" w:hAnsi="Arial, Helvetica, sans-serif"/>
+          <w:color w:val="000000"/>
+          <w:sz w:val="21"/>
+        </w:rPr>
+        <w:t xml:space="preserve"> variar con el correo muy papel, proyecto o tarea. Es cierto que no hay una única manera “perfecta” para llevar a cabo investigaciones, las habilidades y métodos particulares pueden hacer que sus esfuerzos de estudio más eficaces y eficientes. Se trata de</w:t>
+      </w:r>
+    </w:p>
+    <w:p>
+      <w:pPr>
+        <w:pStyle w:val="Textbody"/>
+        <w:spacing w:line="285" w:lineRule="atLeast"/>
+        <w:rPr>
+          <w:color w:val="000000"/>
+        </w:rPr>
+      </w:pPr>
+      <w:r>
+        <w:rPr>
+          <w:color w:val="000000"/>
+        </w:rPr>
+        <w:t xml:space="preserve">• </w:t>
+      </w:r>
+      <w:r>
+        <w:rPr>
+          <w:rFonts w:ascii="Arial, Helvetica, sans-serif" w:hAnsi="Arial, Helvetica, sans-serif"/>
+          <w:color w:val="000000"/>
+          <w:sz w:val="21"/>
+        </w:rPr>
+        <w:t>Selección</w:t>
+      </w:r>
+      <w:r>
+        <w:rPr>
+          <w:rFonts w:ascii="Arial, Helvetica, sans-serif" w:hAnsi="Arial, Helvetica, sans-serif"/>
+          <w:color w:val="000000"/>
+          <w:sz w:val="21"/>
+        </w:rPr>
+        <w:t xml:space="preserve"> y desarrollo de un tema de estudio</w:t>
+      </w:r>
+    </w:p>
+    <w:p>
+      <w:pPr>
+        <w:pStyle w:val="Textbody"/>
+        <w:spacing w:line="285" w:lineRule="atLeast"/>
+        <w:rPr>
+          <w:color w:val="000000"/>
+        </w:rPr>
+      </w:pPr>
+      <w:r>
+        <w:rPr>
+          <w:color w:val="000000"/>
+        </w:rPr>
+        <w:t xml:space="preserve">• </w:t>
+      </w:r>
+      <w:r>
+        <w:rPr>
+          <w:rFonts w:ascii="Arial, Helvetica, sans-serif" w:hAnsi="Arial, Helvetica, sans-serif"/>
+          <w:color w:val="000000"/>
+          <w:sz w:val="21"/>
+        </w:rPr>
+        <w:t>Búsqueda de artículos, libros y otras cosas</w:t>
+      </w:r>
+    </w:p>
+    <w:p>
+      <w:pPr>
+        <w:pStyle w:val="Textbody"/>
+        <w:spacing w:line="285" w:lineRule="atLeast"/>
+        <w:rPr>
+          <w:color w:val="000000"/>
+        </w:rPr>
+      </w:pPr>
+      <w:r>
+        <w:rPr>
+          <w:color w:val="000000"/>
+        </w:rPr>
+        <w:t xml:space="preserve">• </w:t>
+      </w:r>
+      <w:r>
+        <w:rPr>
+          <w:rFonts w:ascii="Arial, Helvetica, sans-serif" w:hAnsi="Arial, Helvetica, sans-serif"/>
+          <w:color w:val="000000"/>
+          <w:sz w:val="21"/>
+        </w:rPr>
+        <w:t>Evaluación</w:t>
+      </w:r>
+      <w:r>
+        <w:rPr>
+          <w:rFonts w:ascii="Arial, Helvetica, sans-serif" w:hAnsi="Arial, Helvetica, sans-serif"/>
+          <w:color w:val="000000"/>
+          <w:sz w:val="21"/>
+        </w:rPr>
+        <w:t xml:space="preserve"> el de los recursos</w:t>
+      </w:r>
+    </w:p>
+    <w:p>
+      <w:pPr>
+        <w:pStyle w:val="Textbody"/>
+        <w:spacing w:line="285" w:lineRule="atLeast"/>
+        <w:rPr>
+          <w:color w:val="000000"/>
+        </w:rPr>
+      </w:pPr>
+      <w:r>
+        <w:rPr>
+          <w:color w:val="000000"/>
+        </w:rPr>
+        <w:t xml:space="preserve">• </w:t>
+      </w:r>
+      <w:r>
+        <w:rPr>
+          <w:rFonts w:ascii="Arial, Helvetica, sans-serif" w:hAnsi="Arial, Helvetica, sans-serif"/>
+          <w:color w:val="000000"/>
+          <w:sz w:val="21"/>
+        </w:rPr>
+        <w:t>Citando fuentes de referencia</w:t>
+      </w:r>
+    </w:p>
+    <w:p>
+      <w:pPr>
+        <w:pStyle w:val="Textbody"/>
+        <w:spacing w:line="285" w:lineRule="atLeast"/>
+        <w:rPr>
+          <w:rFonts w:ascii="Arial, Helvetica, sans-serif" w:hAnsi="Arial, Helvetica, sans-serif"/>
+          <w:color w:val="000000"/>
+          <w:sz w:val="21"/>
+        </w:rPr>
+      </w:pPr>
+      <w:r>
+        <w:rPr>
+          <w:rFonts w:ascii="Arial, Helvetica, sans-serif" w:hAnsi="Arial, Helvetica, sans-serif"/>
+          <w:color w:val="000000"/>
+          <w:sz w:val="21"/>
+        </w:rPr>
+        <w:t>Selección y desarrollo de un tema de investigación, es un paso muy importante en la investigación. Estas son algunas consideraciones que le ayudarán a encontrar un tema.</w:t>
+      </w:r>
+    </w:p>
+    <w:p>
+      <w:pPr>
+        <w:pStyle w:val="Textbody"/>
+        <w:spacing w:line="285" w:lineRule="atLeast"/>
+        <w:rPr>
+          <w:rFonts w:ascii="Arial, Helvetica, sans-serif" w:hAnsi="Arial, Helvetica, sans-serif"/>
+          <w:color w:val="000000"/>
+          <w:sz w:val="21"/>
+        </w:rPr>
+      </w:pPr>
+      <w:proofErr w:type="gramStart"/>
+      <w:r>
+        <w:rPr>
+          <w:rFonts w:ascii="Arial, Helvetica, sans-serif" w:hAnsi="Arial, Helvetica, sans-serif"/>
+          <w:color w:val="000000"/>
+          <w:sz w:val="21"/>
+        </w:rPr>
+        <w:lastRenderedPageBreak/>
+        <w:t>o</w:t>
+      </w:r>
+      <w:proofErr w:type="gramEnd"/>
+      <w:r>
+        <w:rPr>
+          <w:rFonts w:ascii="Arial, Helvetica, sans-serif" w:hAnsi="Arial, Helvetica, sans-serif"/>
+          <w:color w:val="000000"/>
+          <w:sz w:val="21"/>
+        </w:rPr>
+        <w:t xml:space="preserve"> Usted puede discutir sus ideas o nociones con los instructores del curso.</w:t>
+      </w:r>
+    </w:p>
+    <w:p>
+      <w:pPr>
+        <w:pStyle w:val="Textbody"/>
+        <w:spacing w:line="285" w:lineRule="atLeast"/>
+        <w:rPr>
+          <w:rFonts w:ascii="Arial, Helvetica, sans-serif" w:hAnsi="Arial, Helvetica, sans-serif"/>
+          <w:color w:val="000000"/>
+          <w:sz w:val="21"/>
+        </w:rPr>
+      </w:pPr>
+      <w:proofErr w:type="gramStart"/>
+      <w:r>
+        <w:rPr>
+          <w:rFonts w:ascii="Arial, Helvetica, sans-serif" w:hAnsi="Arial, Helvetica, sans-serif"/>
+          <w:color w:val="000000"/>
+          <w:sz w:val="21"/>
+        </w:rPr>
+        <w:t>o</w:t>
+      </w:r>
+      <w:proofErr w:type="gramEnd"/>
+      <w:r>
+        <w:rPr>
+          <w:rFonts w:ascii="Arial, Helvetica, sans-serif" w:hAnsi="Arial, Helvetica, sans-serif"/>
+          <w:color w:val="000000"/>
+          <w:sz w:val="21"/>
+        </w:rPr>
+        <w:t xml:space="preserve"> Un bibliotecario de referencia puede ayudarle en sus ideas.</w:t>
+      </w:r>
+    </w:p>
+    <w:p>
+      <w:pPr>
+        <w:pStyle w:val="Textbody"/>
+        <w:spacing w:line="285" w:lineRule="atLeast"/>
+        <w:rPr>
+          <w:rFonts w:ascii="Arial, Helvetica, sans-serif" w:hAnsi="Arial, Helvetica, sans-serif"/>
+          <w:color w:val="000000"/>
+          <w:sz w:val="21"/>
+        </w:rPr>
+      </w:pPr>
+      <w:proofErr w:type="gramStart"/>
+      <w:r>
+        <w:rPr>
+          <w:rFonts w:ascii="Arial, Helvetica, sans-serif" w:hAnsi="Arial, Helvetica, sans-serif"/>
+          <w:color w:val="000000"/>
+          <w:sz w:val="21"/>
+        </w:rPr>
+        <w:t>o</w:t>
+      </w:r>
+      <w:proofErr w:type="gramEnd"/>
+      <w:r>
+        <w:rPr>
+          <w:rFonts w:ascii="Arial, Helvetica, sans-serif" w:hAnsi="Arial, Helvetica, sans-serif"/>
+          <w:color w:val="000000"/>
+          <w:sz w:val="21"/>
+        </w:rPr>
+        <w:t xml:space="preserve"> Echa un vistazo a los títulos de los artículos y el índice de una enciclopedia en particular que abarca un tema relacionado con la disciplina o área.</w:t>
+      </w:r>
+    </w:p>
+    <w:p>
+      <w:pPr>
+        <w:pStyle w:val="Textbody"/>
+        <w:spacing w:line="285" w:lineRule="atLeast"/>
+        <w:rPr>
+          <w:color w:val="000000"/>
+        </w:rPr>
+      </w:pPr>
+      <w:r>
+        <w:rPr>
+          <w:color w:val="000000"/>
+        </w:rPr>
+        <w:t xml:space="preserve"> </w:t>
+      </w:r>
+      <w:r>
+        <w:rPr>
+          <w:rFonts w:ascii="Arial, Helvetica, sans-serif" w:hAnsi="Arial, Helvetica, sans-serif"/>
+          <w:color w:val="000000"/>
+          <w:sz w:val="21"/>
+        </w:rPr>
+        <w:t>Reconociendo un tema</w:t>
+      </w:r>
+    </w:p>
+    <w:p>
+      <w:pPr>
+        <w:pStyle w:val="Textbody"/>
+        <w:spacing w:line="285" w:lineRule="atLeast"/>
+        <w:rPr>
+          <w:rFonts w:ascii="Arial, Helvetica, sans-serif" w:hAnsi="Arial, Helvetica, sans-serif"/>
+          <w:color w:val="000000"/>
+          <w:sz w:val="21"/>
+        </w:rPr>
+      </w:pPr>
+      <w:r>
+        <w:rPr>
+          <w:rFonts w:ascii="Arial, Helvetica, sans-serif" w:hAnsi="Arial, Helvetica, sans-serif"/>
+          <w:color w:val="000000"/>
+          <w:sz w:val="21"/>
+        </w:rPr>
+        <w:t>Hay que indicar idea de su tema como una cuestión. Aquí es necesario reconocer las palabras o conceptos importantes en su pregunta. Trate de concentrarse en los términos de búsqueda posibles.</w:t>
+      </w:r>
+    </w:p>
+    <w:p>
+      <w:pPr>
+        <w:pStyle w:val="Textbody"/>
+        <w:spacing w:line="285" w:lineRule="atLeast"/>
+        <w:rPr>
+          <w:rFonts w:ascii="Arial, Helvetica, sans-serif" w:hAnsi="Arial, Helvetica, sans-serif"/>
+          <w:color w:val="000000"/>
+          <w:sz w:val="21"/>
+        </w:rPr>
+      </w:pPr>
+      <w:r>
+        <w:rPr>
+          <w:rFonts w:ascii="Arial, Helvetica, sans-serif" w:hAnsi="Arial, Helvetica, sans-serif"/>
+          <w:color w:val="000000"/>
+          <w:sz w:val="21"/>
+        </w:rPr>
+        <w:t>Probando el tema - Antes de comprometerse con un tema en particular para su investigación, debe realizar un análisis para asegurar que el sujeto no está totalmente cubierto en otro artículo. Aquí, usted también necesita asegurarse de que no hay información s</w:t>
+      </w:r>
+      <w:r>
+        <w:rPr>
+          <w:rFonts w:ascii="Arial, Helvetica, sans-serif" w:hAnsi="Arial, Helvetica, sans-serif"/>
+          <w:color w:val="000000"/>
+          <w:sz w:val="21"/>
+        </w:rPr>
+        <w:t>uficiente disponible para cumpli</w:t>
+      </w:r>
+      <w:r>
+        <w:rPr>
+          <w:rFonts w:ascii="Arial, Helvetica, sans-serif" w:hAnsi="Arial, Helvetica, sans-serif"/>
+          <w:color w:val="000000"/>
+          <w:sz w:val="21"/>
+        </w:rPr>
+        <w:t>r el proyecto de estudio.</w:t>
+      </w:r>
+    </w:p>
+    <w:p>
+      <w:pPr>
+        <w:pStyle w:val="Textbody"/>
+        <w:spacing w:line="285" w:lineRule="atLeast"/>
+        <w:rPr>
+          <w:rFonts w:ascii="Arial, Helvetica, sans-serif" w:hAnsi="Arial, Helvetica, sans-serif"/>
+          <w:color w:val="000000"/>
+          <w:sz w:val="21"/>
+        </w:rPr>
+      </w:pPr>
+      <w:r>
+        <w:rPr>
+          <w:rFonts w:ascii="Arial, Helvetica, sans-serif" w:hAnsi="Arial, Helvetica, sans-serif"/>
+          <w:color w:val="000000"/>
+          <w:sz w:val="21"/>
+        </w:rPr>
+        <w:t xml:space="preserve">En el caso, se están dando demasiados detalles o información de demasiadas fuentes, entonces usted tiene que reducir </w:t>
+      </w:r>
+      <w:r>
+        <w:rPr>
+          <w:rFonts w:ascii="Arial, Helvetica, sans-serif" w:hAnsi="Arial, Helvetica, sans-serif"/>
+          <w:color w:val="000000"/>
+          <w:sz w:val="21"/>
+        </w:rPr>
+        <w:t>su tema. Por el contrario, si encontrar</w:t>
+      </w:r>
+      <w:r>
+        <w:rPr>
+          <w:rFonts w:ascii="Arial, Helvetica, sans-serif" w:hAnsi="Arial, Helvetica, sans-serif"/>
+          <w:color w:val="000000"/>
+          <w:sz w:val="21"/>
+        </w:rPr>
+        <w:t xml:space="preserve"> muy poca información sugiere que la ampliación de su objeto, haciendo uso de términos más generales en su caza.</w:t>
+      </w:r>
+    </w:p>
+    <w:p>
+      <w:pPr>
+        <w:pStyle w:val="Textbody"/>
+        <w:spacing w:line="285" w:lineRule="atLeast"/>
+        <w:rPr>
+          <w:rFonts w:ascii="Arial, Helvetica, sans-serif" w:hAnsi="Arial, Helvetica, sans-serif"/>
+          <w:color w:val="000000"/>
+          <w:sz w:val="21"/>
+        </w:rPr>
+      </w:pPr>
+      <w:r>
+        <w:rPr>
+          <w:rFonts w:ascii="Arial, Helvetica, sans-serif" w:hAnsi="Arial, Helvetica, sans-serif"/>
+          <w:color w:val="000000"/>
+          <w:sz w:val="21"/>
+        </w:rPr>
+        <w:t xml:space="preserve">Cuando se trata de encontrar la información de fondo, usted tiene que identificar las palabras clave principales y el tema para su investigación. Estas fuentes le </w:t>
+      </w:r>
+      <w:r>
+        <w:rPr>
+          <w:rFonts w:ascii="Arial, Helvetica, sans-serif" w:hAnsi="Arial, Helvetica, sans-serif"/>
+          <w:color w:val="000000"/>
+          <w:sz w:val="21"/>
+        </w:rPr>
+        <w:t>ayudarán</w:t>
+      </w:r>
+      <w:r>
+        <w:rPr>
+          <w:rFonts w:ascii="Arial, Helvetica, sans-serif" w:hAnsi="Arial, Helvetica, sans-serif"/>
+          <w:color w:val="000000"/>
+          <w:sz w:val="21"/>
+        </w:rPr>
+        <w:t xml:space="preserve"> a conocer el marco más amplio de su estudio y le informará, en términos generales lo que se identifica con respecto a su tema. Se le dará una noción o idea de qué tipo y qué cantidad de información se puede obtener en un tema específico.</w:t>
+      </w:r>
+    </w:p>
+    <w:p>
+      <w:pPr>
+        <w:pStyle w:val="Textbody"/>
+        <w:spacing w:line="285" w:lineRule="atLeast"/>
+        <w:rPr>
+          <w:color w:val="000000"/>
+        </w:rPr>
+      </w:pPr>
+      <w:r>
+        <w:rPr>
+          <w:color w:val="000000"/>
+        </w:rPr>
+        <w:t xml:space="preserve">• </w:t>
+      </w:r>
+      <w:r>
+        <w:rPr>
+          <w:rFonts w:ascii="Arial, Helvetica, sans-serif" w:hAnsi="Arial, Helvetica, sans-serif"/>
+          <w:color w:val="000000"/>
+          <w:sz w:val="21"/>
+        </w:rPr>
+        <w:t>Diccionarios o enciclopedias-Usted puede obtener temas específicos diccionarios y enciclopedias pidiendo a un bibliotecario de referencia o hacer uso del Catálogo de la Biblioteca de CU. También es posible consultar las referencias en línea como Wikipedia.</w:t>
+      </w:r>
+    </w:p>
+    <w:p>
+      <w:pPr>
+        <w:pStyle w:val="Textbody"/>
+        <w:spacing w:line="285" w:lineRule="atLeast"/>
+        <w:rPr>
+          <w:color w:val="000000"/>
+        </w:rPr>
+      </w:pPr>
+      <w:r>
+        <w:rPr>
+          <w:color w:val="000000"/>
+        </w:rPr>
+        <w:t xml:space="preserve">• </w:t>
+      </w:r>
+      <w:r>
+        <w:rPr>
+          <w:rFonts w:ascii="Arial, Helvetica, sans-serif" w:hAnsi="Arial, Helvetica, sans-serif"/>
+          <w:color w:val="000000"/>
+          <w:sz w:val="21"/>
+        </w:rPr>
+        <w:t>Utilice las bibliografías: encontraréis artículos académicos, que proporcionan una visión general de estudio en campos particulares. Recuerde, las fuentes de referencia citados en la bibliografía puede ser buen punto d</w:t>
+      </w:r>
+      <w:r>
+        <w:rPr>
+          <w:rFonts w:ascii="Arial, Helvetica, sans-serif" w:hAnsi="Arial, Helvetica, sans-serif"/>
+          <w:color w:val="000000"/>
+          <w:sz w:val="21"/>
+        </w:rPr>
+        <w:t>e partida para el conocimiento</w:t>
+      </w:r>
+      <w:r>
+        <w:rPr>
+          <w:rFonts w:ascii="Arial, Helvetica, sans-serif" w:hAnsi="Arial, Helvetica, sans-serif"/>
+          <w:color w:val="000000"/>
+          <w:sz w:val="21"/>
+        </w:rPr>
+        <w:t xml:space="preserve"> adicional.</w:t>
+      </w:r>
+    </w:p>
+    <w:p>
+      <w:pPr>
+        <w:pStyle w:val="Textbody"/>
+        <w:spacing w:line="285" w:lineRule="atLeast"/>
+        <w:rPr>
+          <w:rFonts w:ascii="Arial, Helvetica, sans-serif" w:hAnsi="Arial, Helvetica, sans-serif"/>
+          <w:color w:val="000000"/>
+          <w:sz w:val="21"/>
+        </w:rPr>
+      </w:pPr>
+      <w:r>
+        <w:rPr>
+          <w:rFonts w:ascii="Arial, Helvetica, sans-serif" w:hAnsi="Arial, Helvetica, sans-serif"/>
+          <w:color w:val="000000"/>
+          <w:sz w:val="21"/>
+        </w:rPr>
+        <w:t xml:space="preserve">Usted puede comprobar fuera de los epígrafes que se enumeran en el asunto de las revistas en línea y libros. Usted puede encontrar otros materiales, libros o artículos, música, materiales de audio y video, bases de datos, imágenes y tesis doctorales, </w:t>
+      </w:r>
+      <w:r>
+        <w:rPr>
+          <w:rFonts w:ascii="Arial, Helvetica, sans-serif" w:hAnsi="Arial, Helvetica, sans-serif"/>
+          <w:color w:val="000000"/>
+          <w:sz w:val="21"/>
+        </w:rPr>
+        <w:t>etc.</w:t>
+      </w:r>
+    </w:p>
+    <w:p>
+      <w:pPr>
+        <w:pStyle w:val="Textbody"/>
+        <w:spacing w:line="285" w:lineRule="atLeast"/>
+        <w:rPr>
+          <w:rFonts w:ascii="Arial, Helvetica, sans-serif" w:hAnsi="Arial, Helvetica, sans-serif"/>
+          <w:color w:val="000000"/>
+          <w:sz w:val="21"/>
+        </w:rPr>
+      </w:pPr>
+      <w:r>
+        <w:rPr>
+          <w:rFonts w:ascii="Arial, Helvetica, sans-serif" w:hAnsi="Arial, Helvetica, sans-serif"/>
+          <w:color w:val="000000"/>
+          <w:sz w:val="21"/>
+        </w:rPr>
+        <w:t xml:space="preserve">Durante el uso de un artículo, libro, página web o un informe de su investigación, es esencial para evaluar qué tan confiable es la fuente. </w:t>
+      </w:r>
+    </w:p>
+    <w:p>
+      <w:pPr>
+        <w:pStyle w:val="Textbody"/>
+        <w:spacing w:line="285" w:lineRule="atLeast"/>
+        <w:rPr>
+          <w:rFonts w:ascii="Arial, Helvetica, sans-serif" w:hAnsi="Arial, Helvetica, sans-serif"/>
+          <w:color w:val="000000"/>
+          <w:sz w:val="21"/>
+        </w:rPr>
+      </w:pPr>
+      <w:r>
+        <w:rPr>
+          <w:rFonts w:ascii="Arial, Helvetica, sans-serif" w:hAnsi="Arial, Helvetica, sans-serif"/>
+          <w:color w:val="000000"/>
+          <w:sz w:val="21"/>
+        </w:rPr>
+        <w:t xml:space="preserve"> ¿Cómo distinguir las publicaciones no-académicos de las publicaciones académicas (ponencias y artículos)</w:t>
+      </w:r>
+      <w:r>
+        <w:rPr>
+          <w:rFonts w:ascii="Arial, Helvetica, sans-serif" w:hAnsi="Arial, Helvetica, sans-serif"/>
+          <w:color w:val="000000"/>
+          <w:sz w:val="21"/>
+        </w:rPr>
+        <w:t>?</w:t>
+      </w:r>
+    </w:p>
+    <w:p>
+      <w:pPr>
+        <w:pStyle w:val="Textbody"/>
+        <w:spacing w:line="285" w:lineRule="atLeast"/>
+        <w:rPr>
+          <w:color w:val="000000"/>
+        </w:rPr>
+      </w:pPr>
       <w:bookmarkStart w:id="0" w:name="_GoBack"/>
       <w:bookmarkEnd w:id="0"/>
+      <w:r>
+        <w:rPr>
+          <w:color w:val="000000"/>
+        </w:rPr>
+        <w:t xml:space="preserve">• </w:t>
+      </w:r>
+      <w:r>
+        <w:rPr>
+          <w:rFonts w:ascii="Arial, Helvetica, sans-serif" w:hAnsi="Arial, Helvetica, sans-serif"/>
+          <w:color w:val="000000"/>
+          <w:sz w:val="21"/>
+        </w:rPr>
+        <w:t>En general, las revistas científicas tienen una mirada seria y sobria. Se incluyen muchos gráficos o gráficos con imágenes emocionantes o pocas páginas brillantes.</w:t>
+      </w:r>
+    </w:p>
+    <w:p>
+      <w:pPr>
+        <w:pStyle w:val="Textbody"/>
+        <w:spacing w:line="285" w:lineRule="atLeast"/>
+        <w:rPr>
+          <w:color w:val="000000"/>
+        </w:rPr>
+      </w:pPr>
+      <w:r>
+        <w:rPr>
+          <w:color w:val="000000"/>
+        </w:rPr>
+        <w:t xml:space="preserve">• </w:t>
+      </w:r>
+      <w:r>
+        <w:rPr>
+          <w:rFonts w:ascii="Arial, Helvetica, sans-serif" w:hAnsi="Arial, Helvetica, sans-serif"/>
+          <w:color w:val="000000"/>
+          <w:sz w:val="21"/>
+        </w:rPr>
+        <w:t>Las bibliografías o notas al pie se puede utilizar para citar las fuentes en revistas especializadas</w:t>
+      </w:r>
+    </w:p>
+    <w:p>
+      <w:pPr>
+        <w:pStyle w:val="Textbody"/>
+        <w:spacing w:line="285" w:lineRule="atLeast"/>
+        <w:rPr>
+          <w:rFonts w:ascii="Arial, Helvetica, sans-serif" w:hAnsi="Arial, Helvetica, sans-serif"/>
+          <w:color w:val="000000"/>
+          <w:sz w:val="21"/>
+        </w:rPr>
+      </w:pPr>
+      <w:r>
+        <w:rPr>
+          <w:color w:val="000000"/>
+        </w:rPr>
+        <w:t xml:space="preserve">• </w:t>
+      </w:r>
+      <w:r>
+        <w:rPr>
+          <w:rFonts w:ascii="Arial, Helvetica, sans-serif" w:hAnsi="Arial, Helvetica, sans-serif"/>
+          <w:color w:val="000000"/>
+          <w:sz w:val="21"/>
+        </w:rPr>
+        <w:t xml:space="preserve">Investigadores o graduados </w:t>
+      </w:r>
+      <w:r>
+        <w:rPr>
+          <w:rFonts w:ascii="Arial, Helvetica, sans-serif" w:hAnsi="Arial, Helvetica, sans-serif"/>
+          <w:color w:val="000000"/>
+          <w:sz w:val="21"/>
+        </w:rPr>
+        <w:t>también</w:t>
+      </w:r>
+      <w:r>
+        <w:rPr>
+          <w:rFonts w:ascii="Arial, Helvetica, sans-serif" w:hAnsi="Arial, Helvetica, sans-serif"/>
+          <w:color w:val="000000"/>
+          <w:sz w:val="21"/>
+        </w:rPr>
+        <w:t xml:space="preserve"> han hecho escritos que pueden probar ser </w:t>
+      </w:r>
+      <w:r>
+        <w:rPr>
+          <w:rFonts w:ascii="Arial, Helvetica, sans-serif" w:hAnsi="Arial, Helvetica, sans-serif"/>
+          <w:color w:val="000000"/>
+          <w:sz w:val="21"/>
+        </w:rPr>
+        <w:t>útiles</w:t>
+      </w:r>
+      <w:r>
+        <w:rPr>
+          <w:rFonts w:ascii="Arial, Helvetica, sans-serif" w:hAnsi="Arial, Helvetica, sans-serif"/>
+          <w:color w:val="000000"/>
+          <w:sz w:val="21"/>
+        </w:rPr>
+        <w:t xml:space="preserve"> para otras personas.</w:t>
+      </w:r>
     </w:p>
     <w:sectPr>
       <w:pgSz w:w="12240" w:h="15840"/>
@@ -7799,6 +10496,22 @@
       <w:szCs w:val="18"/>
     </w:rPr>
   </w:style>
+  <w:style w:type="paragraph" w:customStyle="1" w:styleId="Textbody">
+    <w:name w:val="Text body"/>
+    <w:basedOn w:val="Standard"/>
+    <w:rsid w:val="00C74E7E"/>
+    <w:pPr>
+      <w:spacing w:after="140" w:line="288" w:lineRule="auto"/>
+    </w:pPr>
+  </w:style>
+  <w:style w:type="character" w:customStyle="1" w:styleId="StrongEmphasis">
+    <w:name w:val="Strong Emphasis"/>
+    <w:rsid w:val="00C74E7E"/>
+    <w:rPr>
+      <w:b/>
+      <w:bCs/>
+    </w:rPr>
+  </w:style>
 </w:styles>
 </file>
 

</xml_diff>